<commit_message>
started adding notes, found good sources
</commit_message>
<xml_diff>
--- a/Lean Method Presentation Notes.docx
+++ b/Lean Method Presentation Notes.docx
@@ -6,14 +6,14 @@
       <w:pPr>
         <w:jc w:val="center"/>
         <w:rPr>
-          <w:rFonts w:ascii="Times" w:hAnsi="Times" w:cs="Times New Roman"/>
+          <w:rFonts w:ascii="Calibri" w:hAnsi="Calibri" w:cs="Times New Roman"/>
           <w:sz w:val="20"/>
           <w:szCs w:val="20"/>
         </w:rPr>
       </w:pPr>
       <w:r>
         <w:rPr>
-          <w:rFonts w:ascii="Arial" w:hAnsi="Arial" w:cs="Times New Roman"/>
+          <w:rFonts w:ascii="Calibri" w:hAnsi="Calibri" w:cs="Times New Roman"/>
           <w:b/>
           <w:bCs/>
           <w:sz w:val="22"/>
@@ -23,7 +23,7 @@
       </w:r>
       <w:r>
         <w:rPr>
-          <w:rFonts w:ascii="Arial" w:hAnsi="Arial" w:cs="Times New Roman"/>
+          <w:rFonts w:ascii="Calibri" w:hAnsi="Calibri" w:cs="Times New Roman"/>
           <w:b/>
           <w:bCs/>
           <w:sz w:val="22"/>
@@ -35,7 +35,7 @@
     <w:p>
       <w:pPr>
         <w:rPr>
-          <w:rFonts w:ascii="Times" w:eastAsia="Times New Roman" w:hAnsi="Times" w:cs="Times New Roman"/>
+          <w:rFonts w:ascii="Calibri" w:eastAsia="Times New Roman" w:hAnsi="Calibri" w:cs="Times New Roman"/>
           <w:sz w:val="20"/>
           <w:szCs w:val="20"/>
         </w:rPr>
@@ -44,14 +44,14 @@
     <w:p>
       <w:pPr>
         <w:rPr>
-          <w:rFonts w:ascii="Times" w:hAnsi="Times" w:cs="Times New Roman"/>
-          <w:sz w:val="20"/>
-          <w:szCs w:val="20"/>
+          <w:rFonts w:ascii="Calibri" w:hAnsi="Calibri" w:cs="Times New Roman"/>
+          <w:sz w:val="22"/>
+          <w:szCs w:val="22"/>
         </w:rPr>
       </w:pPr>
       <w:r>
         <w:rPr>
-          <w:rFonts w:ascii="Arial" w:hAnsi="Arial" w:cs="Times New Roman"/>
+          <w:rFonts w:ascii="Calibri" w:hAnsi="Calibri" w:cs="Times New Roman"/>
           <w:sz w:val="22"/>
           <w:szCs w:val="22"/>
         </w:rPr>
@@ -61,7 +61,7 @@
     <w:p>
       <w:pPr>
         <w:rPr>
-          <w:rFonts w:ascii="Arial" w:hAnsi="Arial" w:cs="Times New Roman"/>
+          <w:rFonts w:ascii="Calibri" w:hAnsi="Calibri" w:cs="Times New Roman"/>
           <w:sz w:val="22"/>
           <w:szCs w:val="22"/>
         </w:rPr>
@@ -69,15 +69,715 @@
     </w:p>
     <w:p>
       <w:pPr>
-        <w:rPr>
-          <w:rFonts w:ascii="Arial" w:hAnsi="Arial" w:cs="Times New Roman"/>
+        <w:pStyle w:val="ListParagraph"/>
+        <w:numPr>
+          <w:ilvl w:val="0"/>
+          <w:numId w:val="32"/>
+        </w:numPr>
+        <w:rPr>
+          <w:rFonts w:ascii="Calibri" w:hAnsi="Calibri"/>
+          <w:sz w:val="22"/>
+        </w:rPr>
+      </w:pPr>
+      <w:r>
+        <w:rPr>
+          <w:rFonts w:ascii="Calibri" w:hAnsi="Calibri"/>
+          <w:sz w:val="22"/>
+        </w:rPr>
+        <w:t>Lean development originated from lean manufacturing and Toyota production in Japan</w:t>
+      </w:r>
+    </w:p>
+    <w:p>
+      <w:pPr>
+        <w:pStyle w:val="ListParagraph"/>
+        <w:numPr>
+          <w:ilvl w:val="1"/>
+          <w:numId w:val="32"/>
+        </w:numPr>
+        <w:rPr>
+          <w:rFonts w:ascii="Calibri" w:hAnsi="Calibri"/>
+          <w:sz w:val="22"/>
+        </w:rPr>
+      </w:pPr>
+      <w:r>
+        <w:rPr>
+          <w:rFonts w:ascii="Calibri" w:hAnsi="Calibri"/>
+          <w:sz w:val="22"/>
+        </w:rPr>
+        <w:t>Also known as the “just-in-time” manufacturing</w:t>
+      </w:r>
+    </w:p>
+    <w:p>
+      <w:pPr>
+        <w:pStyle w:val="ListParagraph"/>
+        <w:numPr>
+          <w:ilvl w:val="1"/>
+          <w:numId w:val="32"/>
+        </w:numPr>
+        <w:rPr>
+          <w:rFonts w:ascii="Calibri" w:hAnsi="Calibri"/>
+          <w:sz w:val="22"/>
+        </w:rPr>
+      </w:pPr>
+      <w:r>
+        <w:rPr>
+          <w:rFonts w:ascii="Calibri" w:hAnsi="Calibri"/>
+          <w:sz w:val="22"/>
+        </w:rPr>
+        <w:t>Lean manufacturing is a process management philosophy that transformed the car manufacturer’s approach to building vehicles.</w:t>
+      </w:r>
+    </w:p>
+    <w:p>
+      <w:pPr>
+        <w:pStyle w:val="ListParagraph"/>
+        <w:numPr>
+          <w:ilvl w:val="1"/>
+          <w:numId w:val="32"/>
+        </w:numPr>
+        <w:rPr>
+          <w:rFonts w:ascii="Calibri" w:hAnsi="Calibri"/>
+          <w:sz w:val="22"/>
+        </w:rPr>
+      </w:pPr>
+      <w:r>
+        <w:rPr>
+          <w:rFonts w:ascii="Calibri" w:hAnsi="Calibri"/>
+          <w:sz w:val="22"/>
+        </w:rPr>
+        <w:t>Expand here?</w:t>
+      </w:r>
+    </w:p>
+    <w:p>
+      <w:pPr>
+        <w:pStyle w:val="ListParagraph"/>
+        <w:numPr>
+          <w:ilvl w:val="0"/>
+          <w:numId w:val="32"/>
+        </w:numPr>
+        <w:rPr>
+          <w:rFonts w:ascii="Calibri" w:hAnsi="Calibri"/>
+          <w:sz w:val="22"/>
+        </w:rPr>
+      </w:pPr>
+      <w:r>
+        <w:rPr>
+          <w:rFonts w:ascii="Calibri" w:hAnsi="Calibri"/>
+          <w:sz w:val="22"/>
+        </w:rPr>
+        <w:t>Lean Software Development: An Agile Toolkit</w:t>
+      </w:r>
+    </w:p>
+    <w:p>
+      <w:pPr>
+        <w:pStyle w:val="ListParagraph"/>
+        <w:numPr>
+          <w:ilvl w:val="1"/>
+          <w:numId w:val="32"/>
+        </w:numPr>
+        <w:rPr>
+          <w:rFonts w:ascii="Calibri" w:hAnsi="Calibri"/>
+          <w:sz w:val="22"/>
+        </w:rPr>
+      </w:pPr>
+      <w:r>
+        <w:rPr>
+          <w:rFonts w:ascii="Calibri" w:hAnsi="Calibri"/>
+          <w:sz w:val="22"/>
+        </w:rPr>
+        <w:t>2003 book by Mary Poppendi</w:t>
+      </w:r>
+      <w:r>
+        <w:rPr>
+          <w:rFonts w:ascii="Calibri" w:hAnsi="Calibri"/>
+          <w:sz w:val="22"/>
+        </w:rPr>
+        <w:t>e</w:t>
+      </w:r>
+      <w:r>
+        <w:rPr>
+          <w:rFonts w:ascii="Calibri" w:hAnsi="Calibri"/>
+          <w:sz w:val="22"/>
+        </w:rPr>
+        <w:t>ck and Tom Poppendi</w:t>
+      </w:r>
+      <w:r>
+        <w:rPr>
+          <w:rFonts w:ascii="Calibri" w:hAnsi="Calibri"/>
+          <w:sz w:val="22"/>
+        </w:rPr>
+        <w:t>e</w:t>
+      </w:r>
+      <w:r>
+        <w:rPr>
+          <w:rFonts w:ascii="Calibri" w:hAnsi="Calibri"/>
+          <w:sz w:val="22"/>
+        </w:rPr>
+        <w:t>ck</w:t>
+      </w:r>
+    </w:p>
+    <w:p>
+      <w:pPr>
+        <w:pStyle w:val="ListParagraph"/>
+        <w:numPr>
+          <w:ilvl w:val="1"/>
+          <w:numId w:val="32"/>
+        </w:numPr>
+        <w:rPr>
+          <w:rFonts w:ascii="Calibri" w:hAnsi="Calibri"/>
+          <w:sz w:val="22"/>
+        </w:rPr>
+      </w:pPr>
+      <w:r>
+        <w:rPr>
+          <w:rFonts w:ascii="Calibri" w:hAnsi="Calibri"/>
+          <w:sz w:val="22"/>
+        </w:rPr>
+        <w:t>Presents the lean principles and compares then to traditional agile tools</w:t>
+      </w:r>
+    </w:p>
+    <w:p>
+      <w:pPr>
+        <w:pStyle w:val="ListParagraph"/>
+        <w:numPr>
+          <w:ilvl w:val="0"/>
+          <w:numId w:val="32"/>
+        </w:numPr>
+        <w:rPr>
+          <w:rFonts w:ascii="Calibri" w:hAnsi="Calibri"/>
+          <w:sz w:val="22"/>
+        </w:rPr>
+      </w:pPr>
+      <w:r>
+        <w:rPr>
+          <w:rFonts w:ascii="Calibri" w:hAnsi="Calibri"/>
+          <w:sz w:val="22"/>
+        </w:rPr>
+        <w:t>What is it?</w:t>
+      </w:r>
+      <w:r>
+        <w:rPr>
+          <w:rFonts w:ascii="Calibri" w:hAnsi="Calibri"/>
+          <w:sz w:val="22"/>
+        </w:rPr>
+        <w:t xml:space="preserve"> </w:t>
+      </w:r>
+      <w:r>
+        <w:rPr>
+          <w:rFonts w:ascii="Calibri" w:hAnsi="Calibri"/>
+          <w:sz w:val="22"/>
+        </w:rPr>
+        <w:t>(</w:t>
+      </w:r>
+      <w:r>
+        <w:rPr>
+          <w:rFonts w:ascii="Calibri" w:hAnsi="Calibri"/>
+          <w:sz w:val="20"/>
+        </w:rPr>
+        <w:t>http://www.allaboutagile.com/7-key-principles-of-lean-software-development-2/</w:t>
+      </w:r>
+      <w:r>
+        <w:rPr>
+          <w:rFonts w:ascii="Calibri" w:hAnsi="Calibri"/>
+          <w:sz w:val="20"/>
+        </w:rPr>
+        <w:t>)</w:t>
+      </w:r>
+    </w:p>
+    <w:p>
+      <w:pPr>
+        <w:pStyle w:val="ListParagraph"/>
+        <w:numPr>
+          <w:ilvl w:val="1"/>
+          <w:numId w:val="32"/>
+        </w:numPr>
+        <w:rPr>
+          <w:rFonts w:ascii="Calibri" w:hAnsi="Calibri"/>
+          <w:sz w:val="22"/>
+        </w:rPr>
+      </w:pPr>
+      <w:r>
+        <w:rPr>
+          <w:rFonts w:ascii="Calibri" w:hAnsi="Calibri"/>
+          <w:sz w:val="22"/>
+        </w:rPr>
+        <w:t>Principles</w:t>
+      </w:r>
+    </w:p>
+    <w:p>
+      <w:pPr>
+        <w:pStyle w:val="ListParagraph"/>
+        <w:numPr>
+          <w:ilvl w:val="2"/>
+          <w:numId w:val="32"/>
+        </w:numPr>
+        <w:rPr>
+          <w:rFonts w:ascii="Calibri" w:hAnsi="Calibri"/>
+          <w:sz w:val="22"/>
+        </w:rPr>
+      </w:pPr>
+      <w:r>
+        <w:rPr>
+          <w:rFonts w:ascii="Calibri" w:hAnsi="Calibri"/>
+          <w:sz w:val="22"/>
+        </w:rPr>
+        <w:t>1. Eliminate Waste</w:t>
+      </w:r>
+    </w:p>
+    <w:p>
+      <w:pPr>
+        <w:pStyle w:val="ListParagraph"/>
+        <w:numPr>
+          <w:ilvl w:val="3"/>
+          <w:numId w:val="32"/>
+        </w:numPr>
+        <w:rPr>
+          <w:rFonts w:ascii="Calibri" w:hAnsi="Calibri"/>
+          <w:sz w:val="22"/>
+        </w:rPr>
+      </w:pPr>
+      <w:r>
+        <w:rPr>
+          <w:rFonts w:ascii="Calibri" w:hAnsi="Calibri"/>
+          <w:sz w:val="22"/>
+        </w:rPr>
+        <w:t>Everything that does not add value to the customer is waste</w:t>
+      </w:r>
+    </w:p>
+    <w:p>
+      <w:pPr>
+        <w:pStyle w:val="ListParagraph"/>
+        <w:numPr>
+          <w:ilvl w:val="4"/>
+          <w:numId w:val="32"/>
+        </w:numPr>
+        <w:rPr>
+          <w:rFonts w:ascii="Calibri" w:hAnsi="Calibri"/>
+          <w:sz w:val="22"/>
+        </w:rPr>
+      </w:pPr>
+      <w:r>
+        <w:rPr>
+          <w:rFonts w:ascii="Calibri" w:hAnsi="Calibri"/>
+          <w:sz w:val="22"/>
+        </w:rPr>
+        <w:t>Mary and Tom Poppendi</w:t>
+      </w:r>
+      <w:r>
+        <w:rPr>
+          <w:rFonts w:ascii="Calibri" w:hAnsi="Calibri"/>
+          <w:sz w:val="22"/>
+        </w:rPr>
+        <w:t>e</w:t>
+      </w:r>
+      <w:r>
+        <w:rPr>
+          <w:rFonts w:ascii="Calibri" w:hAnsi="Calibri"/>
+          <w:sz w:val="22"/>
+        </w:rPr>
+        <w:t>ck related this as:</w:t>
+      </w:r>
+    </w:p>
+    <w:p>
+      <w:pPr>
+        <w:pStyle w:val="ListParagraph"/>
+        <w:numPr>
+          <w:ilvl w:val="5"/>
+          <w:numId w:val="32"/>
+        </w:numPr>
+        <w:rPr>
+          <w:rFonts w:ascii="Calibri" w:hAnsi="Calibri"/>
+          <w:sz w:val="22"/>
+        </w:rPr>
+      </w:pPr>
+      <w:r>
+        <w:rPr>
+          <w:rFonts w:ascii="Calibri" w:hAnsi="Calibri"/>
+          <w:sz w:val="22"/>
+        </w:rPr>
+        <w:t>Unnecessary code or functionality</w:t>
+      </w:r>
+    </w:p>
+    <w:p>
+      <w:pPr>
+        <w:pStyle w:val="ListParagraph"/>
+        <w:numPr>
+          <w:ilvl w:val="5"/>
+          <w:numId w:val="32"/>
+        </w:numPr>
+        <w:rPr>
+          <w:rFonts w:ascii="Calibri" w:hAnsi="Calibri"/>
+          <w:sz w:val="22"/>
+        </w:rPr>
+      </w:pPr>
+      <w:r>
+        <w:rPr>
+          <w:rFonts w:ascii="Calibri" w:hAnsi="Calibri"/>
+          <w:sz w:val="22"/>
+        </w:rPr>
+        <w:t>Starting more than can be completed</w:t>
+      </w:r>
+    </w:p>
+    <w:p>
+      <w:pPr>
+        <w:pStyle w:val="ListParagraph"/>
+        <w:numPr>
+          <w:ilvl w:val="5"/>
+          <w:numId w:val="32"/>
+        </w:numPr>
+        <w:rPr>
+          <w:rFonts w:ascii="Calibri" w:hAnsi="Calibri"/>
+          <w:sz w:val="22"/>
+        </w:rPr>
+      </w:pPr>
+      <w:r>
+        <w:rPr>
+          <w:rFonts w:ascii="Calibri" w:hAnsi="Calibri"/>
+          <w:sz w:val="22"/>
+        </w:rPr>
+        <w:t>Delay in the software development process</w:t>
+      </w:r>
+    </w:p>
+    <w:p>
+      <w:pPr>
+        <w:pStyle w:val="ListParagraph"/>
+        <w:numPr>
+          <w:ilvl w:val="5"/>
+          <w:numId w:val="32"/>
+        </w:numPr>
+        <w:rPr>
+          <w:rFonts w:ascii="Calibri" w:hAnsi="Calibri"/>
+          <w:sz w:val="22"/>
+        </w:rPr>
+      </w:pPr>
+      <w:r>
+        <w:rPr>
+          <w:rFonts w:ascii="Calibri" w:hAnsi="Calibri"/>
+          <w:sz w:val="22"/>
+        </w:rPr>
+        <w:t>Unclear or constantly changing requirements</w:t>
+      </w:r>
+    </w:p>
+    <w:p>
+      <w:pPr>
+        <w:pStyle w:val="ListParagraph"/>
+        <w:numPr>
+          <w:ilvl w:val="5"/>
+          <w:numId w:val="32"/>
+        </w:numPr>
+        <w:rPr>
+          <w:rFonts w:ascii="Calibri" w:hAnsi="Calibri"/>
+          <w:sz w:val="22"/>
+        </w:rPr>
+      </w:pPr>
+      <w:r>
+        <w:rPr>
+          <w:rFonts w:ascii="Calibri" w:hAnsi="Calibri"/>
+          <w:sz w:val="22"/>
+        </w:rPr>
+        <w:t>Bureaucracy</w:t>
+      </w:r>
+    </w:p>
+    <w:p>
+      <w:pPr>
+        <w:pStyle w:val="ListParagraph"/>
+        <w:numPr>
+          <w:ilvl w:val="5"/>
+          <w:numId w:val="32"/>
+        </w:numPr>
+        <w:rPr>
+          <w:rFonts w:ascii="Calibri" w:hAnsi="Calibri"/>
+          <w:sz w:val="22"/>
+        </w:rPr>
+      </w:pPr>
+      <w:r>
+        <w:rPr>
+          <w:rFonts w:ascii="Calibri" w:hAnsi="Calibri"/>
+          <w:sz w:val="22"/>
+        </w:rPr>
+        <w:t>Slow or ineffective communication</w:t>
+      </w:r>
+    </w:p>
+    <w:p>
+      <w:pPr>
+        <w:pStyle w:val="ListParagraph"/>
+        <w:numPr>
+          <w:ilvl w:val="5"/>
+          <w:numId w:val="32"/>
+        </w:numPr>
+        <w:rPr>
+          <w:rFonts w:ascii="Calibri" w:hAnsi="Calibri"/>
+          <w:sz w:val="22"/>
+        </w:rPr>
+      </w:pPr>
+      <w:r>
+        <w:rPr>
+          <w:rFonts w:ascii="Calibri" w:hAnsi="Calibri"/>
+          <w:sz w:val="22"/>
+        </w:rPr>
+        <w:t>Partially done work</w:t>
+      </w:r>
+    </w:p>
+    <w:p>
+      <w:pPr>
+        <w:pStyle w:val="ListParagraph"/>
+        <w:numPr>
+          <w:ilvl w:val="5"/>
+          <w:numId w:val="32"/>
+        </w:numPr>
+        <w:rPr>
+          <w:rFonts w:ascii="Calibri" w:hAnsi="Calibri"/>
+          <w:sz w:val="22"/>
+        </w:rPr>
+      </w:pPr>
+      <w:r>
+        <w:rPr>
+          <w:rFonts w:ascii="Calibri" w:hAnsi="Calibri"/>
+          <w:sz w:val="22"/>
+        </w:rPr>
+        <w:t>Defects and quality issues</w:t>
+      </w:r>
+    </w:p>
+    <w:p>
+      <w:pPr>
+        <w:pStyle w:val="ListParagraph"/>
+        <w:numPr>
+          <w:ilvl w:val="5"/>
+          <w:numId w:val="32"/>
+        </w:numPr>
+        <w:rPr>
+          <w:rFonts w:ascii="Calibri" w:hAnsi="Calibri"/>
+          <w:sz w:val="22"/>
+        </w:rPr>
+      </w:pPr>
+      <w:r>
+        <w:rPr>
+          <w:rFonts w:ascii="Calibri" w:hAnsi="Calibri"/>
+          <w:sz w:val="22"/>
+        </w:rPr>
+        <w:t>Task switching</w:t>
+      </w:r>
+    </w:p>
+    <w:p>
+      <w:pPr>
+        <w:pStyle w:val="ListParagraph"/>
+        <w:numPr>
+          <w:ilvl w:val="3"/>
+          <w:numId w:val="32"/>
+        </w:numPr>
+        <w:rPr>
+          <w:rFonts w:ascii="Calibri" w:hAnsi="Calibri"/>
+          <w:sz w:val="22"/>
+        </w:rPr>
+      </w:pPr>
+      <w:r>
+        <w:rPr>
+          <w:rFonts w:ascii="Calibri" w:hAnsi="Calibri"/>
+          <w:sz w:val="22"/>
+        </w:rPr>
+        <w:t>The iterative process of constantly learning found in agile is key for constantly removing waste.</w:t>
+      </w:r>
+    </w:p>
+    <w:p>
+      <w:pPr>
+        <w:pStyle w:val="ListParagraph"/>
+        <w:numPr>
+          <w:ilvl w:val="3"/>
+          <w:numId w:val="32"/>
+        </w:numPr>
+        <w:rPr>
+          <w:rFonts w:ascii="Calibri" w:hAnsi="Calibri"/>
+          <w:sz w:val="22"/>
+        </w:rPr>
+      </w:pPr>
+      <w:r>
+        <w:rPr>
+          <w:rFonts w:ascii="Calibri" w:hAnsi="Calibri"/>
+          <w:sz w:val="22"/>
+        </w:rPr>
+        <w:t>Making improvements “little but often” creates a culture that is constantly improving and an overall learning environment.</w:t>
+      </w:r>
+    </w:p>
+    <w:p>
+      <w:pPr>
+        <w:pStyle w:val="ListParagraph"/>
+        <w:numPr>
+          <w:ilvl w:val="2"/>
+          <w:numId w:val="32"/>
+        </w:numPr>
+        <w:rPr>
+          <w:rFonts w:ascii="Calibri" w:hAnsi="Calibri"/>
+          <w:sz w:val="22"/>
+        </w:rPr>
+      </w:pPr>
+      <w:r>
+        <w:rPr>
+          <w:rFonts w:ascii="Calibri" w:hAnsi="Calibri"/>
+          <w:sz w:val="22"/>
+        </w:rPr>
+        <w:t xml:space="preserve">2. Amplify Learning </w:t>
+      </w:r>
+    </w:p>
+    <w:p>
+      <w:pPr>
+        <w:pStyle w:val="ListParagraph"/>
+        <w:numPr>
+          <w:ilvl w:val="3"/>
+          <w:numId w:val="32"/>
+        </w:numPr>
+        <w:rPr>
+          <w:rFonts w:ascii="Calibri" w:hAnsi="Calibri"/>
+          <w:sz w:val="22"/>
+        </w:rPr>
+      </w:pPr>
+    </w:p>
+    <w:p>
+      <w:pPr>
+        <w:pStyle w:val="ListParagraph"/>
+        <w:numPr>
+          <w:ilvl w:val="2"/>
+          <w:numId w:val="32"/>
+        </w:numPr>
+        <w:rPr>
+          <w:rFonts w:ascii="Calibri" w:hAnsi="Calibri"/>
+          <w:sz w:val="22"/>
+        </w:rPr>
+      </w:pPr>
+      <w:r>
+        <w:rPr>
+          <w:rFonts w:ascii="Calibri" w:hAnsi="Calibri"/>
+          <w:sz w:val="22"/>
+        </w:rPr>
+        <w:t>3. Decide as late as possible</w:t>
+      </w:r>
+    </w:p>
+    <w:p>
+      <w:pPr>
+        <w:pStyle w:val="ListParagraph"/>
+        <w:numPr>
+          <w:ilvl w:val="2"/>
+          <w:numId w:val="32"/>
+        </w:numPr>
+        <w:rPr>
+          <w:rFonts w:ascii="Calibri" w:hAnsi="Calibri"/>
+          <w:sz w:val="22"/>
+        </w:rPr>
+      </w:pPr>
+      <w:r>
+        <w:rPr>
+          <w:rFonts w:ascii="Calibri" w:hAnsi="Calibri"/>
+          <w:sz w:val="22"/>
+        </w:rPr>
+        <w:t>4. Deliver as fast as possible</w:t>
+      </w:r>
+    </w:p>
+    <w:p>
+      <w:pPr>
+        <w:pStyle w:val="ListParagraph"/>
+        <w:numPr>
+          <w:ilvl w:val="2"/>
+          <w:numId w:val="32"/>
+        </w:numPr>
+        <w:rPr>
+          <w:rFonts w:ascii="Calibri" w:hAnsi="Calibri"/>
+          <w:sz w:val="22"/>
+        </w:rPr>
+      </w:pPr>
+      <w:r>
+        <w:rPr>
+          <w:rFonts w:ascii="Calibri" w:hAnsi="Calibri"/>
+          <w:sz w:val="22"/>
+        </w:rPr>
+        <w:t>5. Empower the team</w:t>
+      </w:r>
+    </w:p>
+    <w:p>
+      <w:pPr>
+        <w:pStyle w:val="ListParagraph"/>
+        <w:numPr>
+          <w:ilvl w:val="2"/>
+          <w:numId w:val="32"/>
+        </w:numPr>
+        <w:rPr>
+          <w:rFonts w:ascii="Calibri" w:hAnsi="Calibri"/>
+          <w:sz w:val="22"/>
+        </w:rPr>
+      </w:pPr>
+      <w:r>
+        <w:rPr>
+          <w:rFonts w:ascii="Calibri" w:hAnsi="Calibri"/>
+          <w:sz w:val="22"/>
+        </w:rPr>
+        <w:t xml:space="preserve">6. Build quality in </w:t>
+      </w:r>
+    </w:p>
+    <w:p>
+      <w:pPr>
+        <w:pStyle w:val="ListParagraph"/>
+        <w:numPr>
+          <w:ilvl w:val="2"/>
+          <w:numId w:val="32"/>
+        </w:numPr>
+        <w:rPr>
+          <w:rFonts w:ascii="Calibri" w:hAnsi="Calibri"/>
+          <w:sz w:val="22"/>
+        </w:rPr>
+      </w:pPr>
+      <w:r>
+        <w:rPr>
+          <w:rFonts w:ascii="Calibri" w:hAnsi="Calibri"/>
+          <w:sz w:val="22"/>
+        </w:rPr>
+        <w:t>7. See the whole</w:t>
+      </w:r>
+    </w:p>
+    <w:p>
+      <w:pPr>
+        <w:rPr>
+          <w:rFonts w:ascii="Calibri" w:hAnsi="Calibri" w:cs="Times New Roman"/>
+          <w:sz w:val="20"/>
+          <w:szCs w:val="20"/>
+        </w:rPr>
+      </w:pPr>
+    </w:p>
+    <w:p>
+      <w:pPr>
+        <w:rPr>
+          <w:rFonts w:ascii="Calibri" w:hAnsi="Calibri" w:cs="Times New Roman"/>
           <w:sz w:val="22"/>
           <w:szCs w:val="22"/>
         </w:rPr>
       </w:pPr>
       <w:r>
         <w:rPr>
-          <w:rFonts w:ascii="Arial" w:hAnsi="Arial" w:cs="Times New Roman"/>
+          <w:rFonts w:ascii="Calibri" w:hAnsi="Calibri" w:cs="Times New Roman"/>
+          <w:sz w:val="22"/>
+          <w:szCs w:val="22"/>
+        </w:rPr>
+        <w:t>Compare to Japanese manufacturing style</w:t>
+      </w:r>
+      <w:bookmarkStart w:id="0" w:name="_GoBack"/>
+      <w:bookmarkEnd w:id="0"/>
+    </w:p>
+    <w:p>
+      <w:pPr>
+        <w:rPr>
+          <w:rFonts w:ascii="Calibri" w:hAnsi="Calibri" w:cs="Times New Roman"/>
+          <w:sz w:val="22"/>
+          <w:szCs w:val="22"/>
+        </w:rPr>
+      </w:pPr>
+    </w:p>
+    <w:p>
+      <w:pPr>
+        <w:rPr>
+          <w:rFonts w:ascii="Calibri" w:hAnsi="Calibri" w:cs="Times New Roman"/>
+          <w:sz w:val="22"/>
+          <w:szCs w:val="22"/>
+        </w:rPr>
+      </w:pPr>
+      <w:r>
+        <w:rPr>
+          <w:rFonts w:ascii="Calibri" w:hAnsi="Calibri" w:cs="Times New Roman"/>
           <w:sz w:val="22"/>
           <w:szCs w:val="22"/>
         </w:rPr>
@@ -87,7 +787,7 @@
     <w:p>
       <w:pPr>
         <w:rPr>
-          <w:rFonts w:ascii="Arial" w:hAnsi="Arial" w:cs="Times New Roman"/>
+          <w:rFonts w:ascii="Calibri" w:hAnsi="Calibri" w:cs="Times New Roman"/>
           <w:sz w:val="22"/>
           <w:szCs w:val="22"/>
         </w:rPr>
@@ -96,14 +796,14 @@
     <w:p>
       <w:pPr>
         <w:rPr>
-          <w:rFonts w:ascii="Times" w:hAnsi="Times" w:cs="Times New Roman"/>
+          <w:rFonts w:ascii="Calibri" w:hAnsi="Calibri" w:cs="Times New Roman"/>
           <w:sz w:val="20"/>
           <w:szCs w:val="20"/>
         </w:rPr>
       </w:pPr>
       <w:r>
         <w:rPr>
-          <w:rFonts w:ascii="Arial" w:hAnsi="Arial" w:cs="Times New Roman"/>
+          <w:rFonts w:ascii="Calibri" w:hAnsi="Calibri" w:cs="Times New Roman"/>
           <w:sz w:val="22"/>
           <w:szCs w:val="22"/>
         </w:rPr>
@@ -113,7 +813,7 @@
     <w:p>
       <w:pPr>
         <w:rPr>
-          <w:rFonts w:ascii="Times" w:eastAsia="Times New Roman" w:hAnsi="Times" w:cs="Times New Roman"/>
+          <w:rFonts w:ascii="Calibri" w:eastAsia="Times New Roman" w:hAnsi="Calibri" w:cs="Times New Roman"/>
           <w:sz w:val="20"/>
           <w:szCs w:val="20"/>
         </w:rPr>
@@ -122,14 +822,14 @@
     <w:p>
       <w:pPr>
         <w:rPr>
-          <w:rFonts w:ascii="Arial" w:hAnsi="Arial" w:cs="Times New Roman"/>
+          <w:rFonts w:ascii="Calibri" w:hAnsi="Calibri" w:cs="Times New Roman"/>
           <w:sz w:val="22"/>
           <w:szCs w:val="22"/>
         </w:rPr>
       </w:pPr>
       <w:r>
         <w:rPr>
-          <w:rFonts w:ascii="Arial" w:hAnsi="Arial" w:cs="Times New Roman"/>
+          <w:rFonts w:ascii="Calibri" w:hAnsi="Calibri" w:cs="Times New Roman"/>
           <w:sz w:val="22"/>
           <w:szCs w:val="22"/>
         </w:rPr>
@@ -137,7 +837,7 @@
       </w:r>
       <w:r>
         <w:rPr>
-          <w:rFonts w:ascii="Arial" w:hAnsi="Arial" w:cs="Times New Roman"/>
+          <w:rFonts w:ascii="Calibri" w:hAnsi="Calibri" w:cs="Times New Roman"/>
           <w:sz w:val="22"/>
           <w:szCs w:val="22"/>
         </w:rPr>
@@ -145,7 +845,7 @@
       </w:r>
       <w:r>
         <w:rPr>
-          <w:rFonts w:ascii="Arial" w:hAnsi="Arial" w:cs="Times New Roman"/>
+          <w:rFonts w:ascii="Calibri" w:hAnsi="Calibri" w:cs="Times New Roman"/>
           <w:sz w:val="22"/>
           <w:szCs w:val="22"/>
         </w:rPr>
@@ -155,7 +855,7 @@
     <w:p>
       <w:pPr>
         <w:rPr>
-          <w:rFonts w:ascii="Times" w:eastAsia="Times New Roman" w:hAnsi="Times" w:cs="Times New Roman"/>
+          <w:rFonts w:ascii="Calibri" w:eastAsia="Times New Roman" w:hAnsi="Calibri" w:cs="Times New Roman"/>
           <w:sz w:val="20"/>
           <w:szCs w:val="20"/>
         </w:rPr>
@@ -164,14 +864,14 @@
     <w:p>
       <w:pPr>
         <w:rPr>
-          <w:rFonts w:ascii="Times" w:hAnsi="Times" w:cs="Times New Roman"/>
+          <w:rFonts w:ascii="Calibri" w:hAnsi="Calibri" w:cs="Times New Roman"/>
           <w:sz w:val="20"/>
           <w:szCs w:val="20"/>
         </w:rPr>
       </w:pPr>
       <w:r>
         <w:rPr>
-          <w:rFonts w:ascii="Arial" w:hAnsi="Arial" w:cs="Times New Roman"/>
+          <w:rFonts w:ascii="Calibri" w:hAnsi="Calibri" w:cs="Times New Roman"/>
           <w:sz w:val="22"/>
           <w:szCs w:val="22"/>
         </w:rPr>
@@ -181,7 +881,7 @@
     <w:p>
       <w:pPr>
         <w:rPr>
-          <w:rFonts w:ascii="Arial" w:hAnsi="Arial" w:cs="Times New Roman"/>
+          <w:rFonts w:ascii="Calibri" w:hAnsi="Calibri" w:cs="Times New Roman"/>
           <w:sz w:val="22"/>
           <w:szCs w:val="22"/>
         </w:rPr>
@@ -190,24 +890,25 @@
     <w:p>
       <w:pPr>
         <w:rPr>
-          <w:rFonts w:ascii="Times" w:hAnsi="Times" w:cs="Times New Roman"/>
+          <w:rFonts w:ascii="Calibri" w:hAnsi="Calibri" w:cs="Times New Roman"/>
           <w:sz w:val="20"/>
           <w:szCs w:val="20"/>
         </w:rPr>
       </w:pPr>
       <w:r>
         <w:rPr>
-          <w:rFonts w:ascii="Arial" w:hAnsi="Arial" w:cs="Times New Roman"/>
+          <w:rFonts w:ascii="Calibri" w:hAnsi="Calibri" w:cs="Times New Roman"/>
           <w:sz w:val="22"/>
           <w:szCs w:val="22"/>
         </w:rPr>
+        <w:lastRenderedPageBreak/>
         <w:t>Other information</w:t>
       </w:r>
     </w:p>
     <w:p>
       <w:pPr>
         <w:rPr>
-          <w:rFonts w:ascii="Times" w:eastAsia="Times New Roman" w:hAnsi="Times" w:cs="Times New Roman"/>
+          <w:rFonts w:ascii="Calibri" w:eastAsia="Times New Roman" w:hAnsi="Calibri" w:cs="Times New Roman"/>
           <w:sz w:val="20"/>
           <w:szCs w:val="20"/>
         </w:rPr>
@@ -216,21 +917,19 @@
     <w:p>
       <w:pPr>
         <w:rPr>
-          <w:rFonts w:ascii="Times" w:hAnsi="Times" w:cs="Times New Roman"/>
+          <w:rFonts w:ascii="Calibri" w:hAnsi="Calibri" w:cs="Times New Roman"/>
           <w:sz w:val="20"/>
           <w:szCs w:val="20"/>
         </w:rPr>
       </w:pPr>
       <w:r>
         <w:rPr>
-          <w:rFonts w:ascii="Arial" w:hAnsi="Arial" w:cs="Times New Roman"/>
+          <w:rFonts w:ascii="Calibri" w:hAnsi="Calibri" w:cs="Times New Roman"/>
           <w:sz w:val="22"/>
           <w:szCs w:val="22"/>
         </w:rPr>
         <w:t>References</w:t>
       </w:r>
-      <w:bookmarkStart w:id="0" w:name="_GoBack"/>
-      <w:bookmarkEnd w:id="0"/>
     </w:p>
     <w:sectPr>
       <w:pgSz w:w="12240" w:h="15840"/>
@@ -2204,6 +2903,119 @@
     </w:lvl>
   </w:abstractNum>
   <w:abstractNum w:abstractNumId="15">
+    <w:nsid w:val="72F44FD8"/>
+    <w:multiLevelType w:val="hybridMultilevel"/>
+    <w:tmpl w:val="B0B6AF42"/>
+    <w:lvl w:ilvl="0" w:tplc="04090001">
+      <w:start w:val="1"/>
+      <w:numFmt w:val="bullet"/>
+      <w:lvlText w:val=""/>
+      <w:lvlJc w:val="left"/>
+      <w:pPr>
+        <w:ind w:left="720" w:hanging="360"/>
+      </w:pPr>
+      <w:rPr>
+        <w:rFonts w:ascii="Symbol" w:hAnsi="Symbol" w:hint="default"/>
+      </w:rPr>
+    </w:lvl>
+    <w:lvl w:ilvl="1" w:tplc="04090003">
+      <w:start w:val="1"/>
+      <w:numFmt w:val="bullet"/>
+      <w:lvlText w:val="o"/>
+      <w:lvlJc w:val="left"/>
+      <w:pPr>
+        <w:ind w:left="1440" w:hanging="360"/>
+      </w:pPr>
+      <w:rPr>
+        <w:rFonts w:ascii="Courier New" w:hAnsi="Courier New" w:hint="default"/>
+      </w:rPr>
+    </w:lvl>
+    <w:lvl w:ilvl="2" w:tplc="04090005">
+      <w:start w:val="1"/>
+      <w:numFmt w:val="bullet"/>
+      <w:lvlText w:val=""/>
+      <w:lvlJc w:val="left"/>
+      <w:pPr>
+        <w:ind w:left="2160" w:hanging="360"/>
+      </w:pPr>
+      <w:rPr>
+        <w:rFonts w:ascii="Wingdings" w:hAnsi="Wingdings" w:hint="default"/>
+      </w:rPr>
+    </w:lvl>
+    <w:lvl w:ilvl="3" w:tplc="04090001">
+      <w:start w:val="1"/>
+      <w:numFmt w:val="bullet"/>
+      <w:lvlText w:val=""/>
+      <w:lvlJc w:val="left"/>
+      <w:pPr>
+        <w:ind w:left="2880" w:hanging="360"/>
+      </w:pPr>
+      <w:rPr>
+        <w:rFonts w:ascii="Symbol" w:hAnsi="Symbol" w:hint="default"/>
+      </w:rPr>
+    </w:lvl>
+    <w:lvl w:ilvl="4" w:tplc="04090003">
+      <w:start w:val="1"/>
+      <w:numFmt w:val="bullet"/>
+      <w:lvlText w:val="o"/>
+      <w:lvlJc w:val="left"/>
+      <w:pPr>
+        <w:ind w:left="3600" w:hanging="360"/>
+      </w:pPr>
+      <w:rPr>
+        <w:rFonts w:ascii="Courier New" w:hAnsi="Courier New" w:hint="default"/>
+      </w:rPr>
+    </w:lvl>
+    <w:lvl w:ilvl="5" w:tplc="04090005">
+      <w:start w:val="1"/>
+      <w:numFmt w:val="bullet"/>
+      <w:lvlText w:val=""/>
+      <w:lvlJc w:val="left"/>
+      <w:pPr>
+        <w:ind w:left="4320" w:hanging="360"/>
+      </w:pPr>
+      <w:rPr>
+        <w:rFonts w:ascii="Wingdings" w:hAnsi="Wingdings" w:hint="default"/>
+      </w:rPr>
+    </w:lvl>
+    <w:lvl w:ilvl="6" w:tplc="04090001" w:tentative="1">
+      <w:start w:val="1"/>
+      <w:numFmt w:val="bullet"/>
+      <w:lvlText w:val=""/>
+      <w:lvlJc w:val="left"/>
+      <w:pPr>
+        <w:ind w:left="5040" w:hanging="360"/>
+      </w:pPr>
+      <w:rPr>
+        <w:rFonts w:ascii="Symbol" w:hAnsi="Symbol" w:hint="default"/>
+      </w:rPr>
+    </w:lvl>
+    <w:lvl w:ilvl="7" w:tplc="04090003" w:tentative="1">
+      <w:start w:val="1"/>
+      <w:numFmt w:val="bullet"/>
+      <w:lvlText w:val="o"/>
+      <w:lvlJc w:val="left"/>
+      <w:pPr>
+        <w:ind w:left="5760" w:hanging="360"/>
+      </w:pPr>
+      <w:rPr>
+        <w:rFonts w:ascii="Courier New" w:hAnsi="Courier New" w:hint="default"/>
+      </w:rPr>
+    </w:lvl>
+    <w:lvl w:ilvl="8" w:tplc="04090005" w:tentative="1">
+      <w:start w:val="1"/>
+      <w:numFmt w:val="bullet"/>
+      <w:lvlText w:val=""/>
+      <w:lvlJc w:val="left"/>
+      <w:pPr>
+        <w:ind w:left="6480" w:hanging="360"/>
+      </w:pPr>
+      <w:rPr>
+        <w:rFonts w:ascii="Wingdings" w:hAnsi="Wingdings" w:hint="default"/>
+      </w:rPr>
+    </w:lvl>
+  </w:abstractNum>
+  <w:abstractNum w:abstractNumId="16">
     <w:nsid w:val="732D5AB7"/>
     <w:multiLevelType w:val="hybridMultilevel"/>
     <w:tmpl w:val="E578EB4C"/>
@@ -2316,7 +3128,7 @@
       </w:rPr>
     </w:lvl>
   </w:abstractNum>
-  <w:abstractNum w:abstractNumId="16">
+  <w:abstractNum w:abstractNumId="17">
     <w:nsid w:val="739F6429"/>
     <w:multiLevelType w:val="multilevel"/>
     <w:tmpl w:val="964666E4"/>
@@ -2465,7 +3277,7 @@
       </w:rPr>
     </w:lvl>
   </w:abstractNum>
-  <w:abstractNum w:abstractNumId="17">
+  <w:abstractNum w:abstractNumId="18">
     <w:nsid w:val="78940F59"/>
     <w:multiLevelType w:val="hybridMultilevel"/>
     <w:tmpl w:val="DE028538"/>
@@ -2578,7 +3390,7 @@
       </w:rPr>
     </w:lvl>
   </w:abstractNum>
-  <w:abstractNum w:abstractNumId="18">
+  <w:abstractNum w:abstractNumId="19">
     <w:nsid w:val="789C3E86"/>
     <w:multiLevelType w:val="multilevel"/>
     <w:tmpl w:val="B9AA27D8"/>
@@ -2727,7 +3539,7 @@
       </w:rPr>
     </w:lvl>
   </w:abstractNum>
-  <w:abstractNum w:abstractNumId="19">
+  <w:abstractNum w:abstractNumId="20">
     <w:nsid w:val="7C6B6174"/>
     <w:multiLevelType w:val="multilevel"/>
     <w:tmpl w:val="B8B20416"/>
@@ -2876,7 +3688,7 @@
       </w:rPr>
     </w:lvl>
   </w:abstractNum>
-  <w:abstractNum w:abstractNumId="20">
+  <w:abstractNum w:abstractNumId="21">
     <w:nsid w:val="7DDA69DA"/>
     <w:multiLevelType w:val="multilevel"/>
     <w:tmpl w:val="486CE8D0"/>
@@ -3025,7 +3837,7 @@
       </w:rPr>
     </w:lvl>
   </w:abstractNum>
-  <w:abstractNum w:abstractNumId="21">
+  <w:abstractNum w:abstractNumId="22">
     <w:nsid w:val="7F9C53CF"/>
     <w:multiLevelType w:val="multilevel"/>
     <w:tmpl w:val="F610472C"/>
@@ -3178,10 +3990,10 @@
     <w:abstractNumId w:val="10"/>
   </w:num>
   <w:num w:numId="2">
-    <w:abstractNumId w:val="16"/>
+    <w:abstractNumId w:val="17"/>
   </w:num>
   <w:num w:numId="3">
-    <w:abstractNumId w:val="16"/>
+    <w:abstractNumId w:val="17"/>
     <w:lvlOverride w:ilvl="3">
       <w:lvl w:ilvl="3">
         <w:numFmt w:val="bullet"/>
@@ -3204,7 +4016,7 @@
     <w:abstractNumId w:val="11"/>
   </w:num>
   <w:num w:numId="5">
-    <w:abstractNumId w:val="18"/>
+    <w:abstractNumId w:val="19"/>
   </w:num>
   <w:num w:numId="6">
     <w:abstractNumId w:val="4"/>
@@ -3239,19 +4051,19 @@
     <w:abstractNumId w:val="7"/>
   </w:num>
   <w:num w:numId="11">
-    <w:abstractNumId w:val="15"/>
+    <w:abstractNumId w:val="16"/>
   </w:num>
   <w:num w:numId="12">
     <w:abstractNumId w:val="0"/>
   </w:num>
   <w:num w:numId="13">
-    <w:abstractNumId w:val="17"/>
+    <w:abstractNumId w:val="18"/>
   </w:num>
   <w:num w:numId="14">
-    <w:abstractNumId w:val="20"/>
+    <w:abstractNumId w:val="21"/>
   </w:num>
   <w:num w:numId="15">
-    <w:abstractNumId w:val="20"/>
+    <w:abstractNumId w:val="21"/>
     <w:lvlOverride w:ilvl="1">
       <w:lvl w:ilvl="1">
         <w:numFmt w:val="bullet"/>
@@ -3271,7 +4083,7 @@
     </w:lvlOverride>
   </w:num>
   <w:num w:numId="16">
-    <w:abstractNumId w:val="21"/>
+    <w:abstractNumId w:val="22"/>
   </w:num>
   <w:num w:numId="17">
     <w:abstractNumId w:val="14"/>
@@ -3463,13 +4275,16 @@
     <w:abstractNumId w:val="2"/>
   </w:num>
   <w:num w:numId="29">
-    <w:abstractNumId w:val="19"/>
+    <w:abstractNumId w:val="20"/>
   </w:num>
   <w:num w:numId="30">
     <w:abstractNumId w:val="1"/>
   </w:num>
   <w:num w:numId="31">
     <w:abstractNumId w:val="9"/>
+  </w:num>
+  <w:num w:numId="32">
+    <w:abstractNumId w:val="15"/>
   </w:num>
 </w:numbering>
 </file>

</xml_diff>

<commit_message>
more research about the principles
</commit_message>
<xml_diff>
--- a/Lean Method Presentation Notes.docx
+++ b/Lean Method Presentation Notes.docx
@@ -6,18 +6,14 @@
       <w:pPr>
         <w:jc w:val="center"/>
         <w:rPr>
-          <w:rFonts w:ascii="Calibri" w:hAnsi="Calibri" w:cs="Times New Roman"/>
-          <w:sz w:val="20"/>
-          <w:szCs w:val="20"/>
-        </w:rPr>
-      </w:pPr>
-      <w:r>
-        <w:rPr>
-          <w:rFonts w:ascii="Calibri" w:hAnsi="Calibri" w:cs="Times New Roman"/>
+          <w:rFonts w:ascii="Times" w:hAnsi="Times" w:cs="Times New Roman"/>
+        </w:rPr>
+      </w:pPr>
+      <w:r>
+        <w:rPr>
+          <w:rFonts w:ascii="Times" w:hAnsi="Times" w:cs="Times New Roman"/>
           <w:b/>
           <w:bCs/>
-          <w:sz w:val="22"/>
-          <w:szCs w:val="22"/>
         </w:rPr>
         <w:t>Lean Method</w:t>
       </w:r>
@@ -25,25 +21,19 @@
     <w:p>
       <w:pPr>
         <w:rPr>
-          <w:rFonts w:ascii="Calibri" w:eastAsia="Times New Roman" w:hAnsi="Calibri" w:cs="Times New Roman"/>
-          <w:sz w:val="20"/>
-          <w:szCs w:val="20"/>
-        </w:rPr>
-      </w:pPr>
-    </w:p>
-    <w:p>
-      <w:pPr>
-        <w:rPr>
-          <w:rFonts w:ascii="Calibri" w:hAnsi="Calibri" w:cs="Times New Roman"/>
-          <w:sz w:val="22"/>
-          <w:szCs w:val="22"/>
-        </w:rPr>
-      </w:pPr>
-      <w:r>
-        <w:rPr>
-          <w:rFonts w:ascii="Calibri" w:hAnsi="Calibri" w:cs="Times New Roman"/>
-          <w:sz w:val="22"/>
-          <w:szCs w:val="22"/>
+          <w:rFonts w:ascii="Times" w:eastAsia="Times New Roman" w:hAnsi="Times" w:cs="Times New Roman"/>
+        </w:rPr>
+      </w:pPr>
+    </w:p>
+    <w:p>
+      <w:pPr>
+        <w:rPr>
+          <w:rFonts w:ascii="Times" w:hAnsi="Times" w:cs="Times New Roman"/>
+        </w:rPr>
+      </w:pPr>
+      <w:r>
+        <w:rPr>
+          <w:rFonts w:ascii="Times" w:hAnsi="Times" w:cs="Times New Roman"/>
         </w:rPr>
         <w:t>Introduce the Topic</w:t>
       </w:r>
@@ -51,9 +41,7 @@
     <w:p>
       <w:pPr>
         <w:rPr>
-          <w:rFonts w:ascii="Calibri" w:hAnsi="Calibri" w:cs="Times New Roman"/>
-          <w:sz w:val="22"/>
-          <w:szCs w:val="22"/>
+          <w:rFonts w:ascii="Times" w:hAnsi="Times" w:cs="Times New Roman"/>
         </w:rPr>
       </w:pPr>
     </w:p>
@@ -65,14 +53,12 @@
           <w:numId w:val="39"/>
         </w:numPr>
         <w:rPr>
-          <w:rFonts w:ascii="Calibri" w:hAnsi="Calibri"/>
-          <w:sz w:val="22"/>
-        </w:rPr>
-      </w:pPr>
-      <w:r>
-        <w:rPr>
-          <w:rFonts w:ascii="Calibri" w:hAnsi="Calibri"/>
-          <w:sz w:val="22"/>
+          <w:rFonts w:ascii="Times" w:hAnsi="Times"/>
+        </w:rPr>
+      </w:pPr>
+      <w:r>
+        <w:rPr>
+          <w:rFonts w:ascii="Times" w:hAnsi="Times"/>
         </w:rPr>
         <w:t>Lean development originated from lean manufacturing and Toyota production in Japan</w:t>
       </w:r>
@@ -85,14 +71,12 @@
           <w:numId w:val="39"/>
         </w:numPr>
         <w:rPr>
-          <w:rFonts w:ascii="Calibri" w:hAnsi="Calibri"/>
-          <w:sz w:val="22"/>
-        </w:rPr>
-      </w:pPr>
-      <w:r>
-        <w:rPr>
-          <w:rFonts w:ascii="Calibri" w:hAnsi="Calibri"/>
-          <w:sz w:val="22"/>
+          <w:rFonts w:ascii="Times" w:hAnsi="Times"/>
+        </w:rPr>
+      </w:pPr>
+      <w:r>
+        <w:rPr>
+          <w:rFonts w:ascii="Times" w:hAnsi="Times"/>
         </w:rPr>
         <w:t>Also known as the “just-in-time” manufacturing</w:t>
       </w:r>
@@ -105,14 +89,12 @@
           <w:numId w:val="39"/>
         </w:numPr>
         <w:rPr>
-          <w:rFonts w:ascii="Calibri" w:hAnsi="Calibri"/>
-          <w:sz w:val="22"/>
-        </w:rPr>
-      </w:pPr>
-      <w:r>
-        <w:rPr>
-          <w:rFonts w:ascii="Calibri" w:hAnsi="Calibri"/>
-          <w:sz w:val="22"/>
+          <w:rFonts w:ascii="Times" w:hAnsi="Times"/>
+        </w:rPr>
+      </w:pPr>
+      <w:r>
+        <w:rPr>
+          <w:rFonts w:ascii="Times" w:hAnsi="Times"/>
         </w:rPr>
         <w:t>Lean manufacturing is a process management philosophy that transformed the car manufacturer’s approach to building vehicles.</w:t>
       </w:r>
@@ -125,14 +107,12 @@
           <w:numId w:val="39"/>
         </w:numPr>
         <w:rPr>
-          <w:rFonts w:ascii="Calibri" w:hAnsi="Calibri"/>
-          <w:sz w:val="22"/>
-        </w:rPr>
-      </w:pPr>
-      <w:r>
-        <w:rPr>
-          <w:rFonts w:ascii="Calibri" w:hAnsi="Calibri"/>
-          <w:sz w:val="22"/>
+          <w:rFonts w:ascii="Times" w:hAnsi="Times"/>
+        </w:rPr>
+      </w:pPr>
+      <w:r>
+        <w:rPr>
+          <w:rFonts w:ascii="Times" w:hAnsi="Times"/>
         </w:rPr>
         <w:t>Expand here?</w:t>
       </w:r>
@@ -145,14 +125,12 @@
           <w:numId w:val="39"/>
         </w:numPr>
         <w:rPr>
-          <w:rFonts w:ascii="Calibri" w:hAnsi="Calibri"/>
-          <w:sz w:val="22"/>
-        </w:rPr>
-      </w:pPr>
-      <w:r>
-        <w:rPr>
-          <w:rFonts w:ascii="Calibri" w:hAnsi="Calibri"/>
-          <w:sz w:val="22"/>
+          <w:rFonts w:ascii="Times" w:hAnsi="Times"/>
+        </w:rPr>
+      </w:pPr>
+      <w:r>
+        <w:rPr>
+          <w:rFonts w:ascii="Times" w:hAnsi="Times"/>
         </w:rPr>
         <w:t>Lean Software Development: An Agile Toolkit</w:t>
       </w:r>
@@ -165,68 +143,35 @@
           <w:numId w:val="39"/>
         </w:numPr>
         <w:rPr>
-          <w:rFonts w:ascii="Calibri" w:hAnsi="Calibri"/>
-          <w:sz w:val="22"/>
-        </w:rPr>
-      </w:pPr>
-      <w:r>
-        <w:rPr>
-          <w:rFonts w:ascii="Calibri" w:hAnsi="Calibri"/>
-          <w:sz w:val="22"/>
+          <w:rFonts w:ascii="Times" w:hAnsi="Times"/>
+        </w:rPr>
+      </w:pPr>
+      <w:r>
+        <w:rPr>
+          <w:rFonts w:ascii="Times" w:hAnsi="Times"/>
         </w:rPr>
         <w:t xml:space="preserve">2003 book by Mary </w:t>
       </w:r>
       <w:proofErr w:type="spellStart"/>
       <w:r>
         <w:rPr>
-          <w:rFonts w:ascii="Calibri" w:hAnsi="Calibri"/>
-          <w:sz w:val="22"/>
-        </w:rPr>
-        <w:t>Poppendi</w:t>
-      </w:r>
-      <w:r>
-        <w:rPr>
-          <w:rFonts w:ascii="Calibri" w:hAnsi="Calibri"/>
-          <w:sz w:val="22"/>
-        </w:rPr>
-        <w:t>e</w:t>
-      </w:r>
-      <w:r>
-        <w:rPr>
-          <w:rFonts w:ascii="Calibri" w:hAnsi="Calibri"/>
-          <w:sz w:val="22"/>
-        </w:rPr>
-        <w:t>ck</w:t>
+          <w:rFonts w:ascii="Times" w:hAnsi="Times"/>
+        </w:rPr>
+        <w:t>Poppendieck</w:t>
       </w:r>
       <w:proofErr w:type="spellEnd"/>
       <w:r>
         <w:rPr>
-          <w:rFonts w:ascii="Calibri" w:hAnsi="Calibri"/>
-          <w:sz w:val="22"/>
+          <w:rFonts w:ascii="Times" w:hAnsi="Times"/>
         </w:rPr>
         <w:t xml:space="preserve"> and Tom </w:t>
       </w:r>
       <w:proofErr w:type="spellStart"/>
       <w:r>
         <w:rPr>
-          <w:rFonts w:ascii="Calibri" w:hAnsi="Calibri"/>
-          <w:sz w:val="22"/>
-        </w:rPr>
-        <w:t>Poppendi</w:t>
-      </w:r>
-      <w:r>
-        <w:rPr>
-          <w:rFonts w:ascii="Calibri" w:hAnsi="Calibri"/>
-          <w:sz w:val="22"/>
-        </w:rPr>
-        <w:t>e</w:t>
-      </w:r>
-      <w:r>
-        <w:rPr>
-          <w:rFonts w:ascii="Calibri" w:hAnsi="Calibri"/>
-          <w:sz w:val="22"/>
-        </w:rPr>
-        <w:t>ck</w:t>
+          <w:rFonts w:ascii="Times" w:hAnsi="Times"/>
+        </w:rPr>
+        <w:t>Poppendieck</w:t>
       </w:r>
       <w:proofErr w:type="spellEnd"/>
     </w:p>
@@ -238,14 +183,12 @@
           <w:numId w:val="39"/>
         </w:numPr>
         <w:rPr>
-          <w:rFonts w:ascii="Calibri" w:hAnsi="Calibri"/>
-          <w:sz w:val="22"/>
-        </w:rPr>
-      </w:pPr>
-      <w:r>
-        <w:rPr>
-          <w:rFonts w:ascii="Calibri" w:hAnsi="Calibri"/>
-          <w:sz w:val="22"/>
+          <w:rFonts w:ascii="Times" w:hAnsi="Times"/>
+        </w:rPr>
+      </w:pPr>
+      <w:r>
+        <w:rPr>
+          <w:rFonts w:ascii="Times" w:hAnsi="Times"/>
         </w:rPr>
         <w:t>Presents the lean principles and compares then to traditional agile tools</w:t>
       </w:r>
@@ -258,37 +201,14 @@
           <w:numId w:val="39"/>
         </w:numPr>
         <w:rPr>
-          <w:rFonts w:ascii="Calibri" w:hAnsi="Calibri"/>
-          <w:sz w:val="22"/>
-        </w:rPr>
-      </w:pPr>
-      <w:r>
-        <w:rPr>
-          <w:rFonts w:ascii="Calibri" w:hAnsi="Calibri"/>
-          <w:sz w:val="22"/>
-        </w:rPr>
-        <w:t>What is it?</w:t>
-      </w:r>
-      <w:r>
-        <w:rPr>
-          <w:rFonts w:ascii="Calibri" w:hAnsi="Calibri"/>
-          <w:sz w:val="22"/>
-        </w:rPr>
-        <w:t xml:space="preserve"> (</w:t>
-      </w:r>
-      <w:r>
-        <w:rPr>
-          <w:rFonts w:ascii="Calibri" w:hAnsi="Calibri"/>
-          <w:sz w:val="20"/>
-        </w:rPr>
-        <w:t>http://www.allaboutagile.com/7-key-principles-of-lean-software-development-2/</w:t>
-      </w:r>
-      <w:r>
-        <w:rPr>
-          <w:rFonts w:ascii="Calibri" w:hAnsi="Calibri"/>
-          <w:sz w:val="20"/>
-        </w:rPr>
-        <w:t>)</w:t>
+          <w:rFonts w:ascii="Times" w:hAnsi="Times"/>
+        </w:rPr>
+      </w:pPr>
+      <w:r>
+        <w:rPr>
+          <w:rFonts w:ascii="Times" w:hAnsi="Times"/>
+        </w:rPr>
+        <w:t>What is it? (http://www.allaboutagile.com/7-key-principles-of-lean-software-development-2/)</w:t>
       </w:r>
     </w:p>
     <w:p>
@@ -299,14 +219,12 @@
           <w:numId w:val="39"/>
         </w:numPr>
         <w:rPr>
-          <w:rFonts w:ascii="Calibri" w:hAnsi="Calibri"/>
-          <w:sz w:val="22"/>
-        </w:rPr>
-      </w:pPr>
-      <w:r>
-        <w:rPr>
-          <w:rFonts w:ascii="Calibri" w:hAnsi="Calibri"/>
-          <w:sz w:val="22"/>
+          <w:rFonts w:ascii="Times" w:hAnsi="Times"/>
+        </w:rPr>
+      </w:pPr>
+      <w:r>
+        <w:rPr>
+          <w:rFonts w:ascii="Times" w:hAnsi="Times"/>
         </w:rPr>
         <w:t>Principles</w:t>
       </w:r>
@@ -319,14 +237,12 @@
           <w:numId w:val="39"/>
         </w:numPr>
         <w:rPr>
-          <w:rFonts w:ascii="Calibri" w:hAnsi="Calibri"/>
-          <w:sz w:val="22"/>
-        </w:rPr>
-      </w:pPr>
-      <w:r>
-        <w:rPr>
-          <w:rFonts w:ascii="Calibri" w:hAnsi="Calibri"/>
-          <w:sz w:val="22"/>
+          <w:rFonts w:ascii="Times" w:hAnsi="Times"/>
+        </w:rPr>
+      </w:pPr>
+      <w:r>
+        <w:rPr>
+          <w:rFonts w:ascii="Times" w:hAnsi="Times"/>
         </w:rPr>
         <w:t>1. Eliminate Waste</w:t>
       </w:r>
@@ -339,14 +255,12 @@
           <w:numId w:val="39"/>
         </w:numPr>
         <w:rPr>
-          <w:rFonts w:ascii="Calibri" w:hAnsi="Calibri"/>
-          <w:sz w:val="22"/>
-        </w:rPr>
-      </w:pPr>
-      <w:r>
-        <w:rPr>
-          <w:rFonts w:ascii="Calibri" w:hAnsi="Calibri"/>
-          <w:sz w:val="22"/>
+          <w:rFonts w:ascii="Times" w:hAnsi="Times"/>
+        </w:rPr>
+      </w:pPr>
+      <w:r>
+        <w:rPr>
+          <w:rFonts w:ascii="Times" w:hAnsi="Times"/>
         </w:rPr>
         <w:t>Everything that does not add value to the customer is waste</w:t>
       </w:r>
@@ -359,30 +273,26 @@
           <w:numId w:val="39"/>
         </w:numPr>
         <w:rPr>
-          <w:rFonts w:ascii="Calibri" w:hAnsi="Calibri"/>
-          <w:sz w:val="22"/>
-        </w:rPr>
-      </w:pPr>
-      <w:r>
-        <w:rPr>
-          <w:rFonts w:ascii="Calibri" w:hAnsi="Calibri"/>
-          <w:sz w:val="22"/>
+          <w:rFonts w:ascii="Times" w:hAnsi="Times"/>
+        </w:rPr>
+      </w:pPr>
+      <w:r>
+        <w:rPr>
+          <w:rFonts w:ascii="Times" w:hAnsi="Times"/>
         </w:rPr>
         <w:t xml:space="preserve">Mary and Tom </w:t>
       </w:r>
       <w:proofErr w:type="spellStart"/>
       <w:r>
         <w:rPr>
-          <w:rFonts w:ascii="Calibri" w:hAnsi="Calibri"/>
-          <w:sz w:val="22"/>
+          <w:rFonts w:ascii="Times" w:hAnsi="Times"/>
         </w:rPr>
         <w:t>Poppendieck</w:t>
       </w:r>
       <w:proofErr w:type="spellEnd"/>
       <w:r>
         <w:rPr>
-          <w:rFonts w:ascii="Calibri" w:hAnsi="Calibri"/>
-          <w:sz w:val="22"/>
+          <w:rFonts w:ascii="Times" w:hAnsi="Times"/>
         </w:rPr>
         <w:t xml:space="preserve"> related this as:</w:t>
       </w:r>
@@ -395,14 +305,12 @@
           <w:numId w:val="39"/>
         </w:numPr>
         <w:rPr>
-          <w:rFonts w:ascii="Calibri" w:hAnsi="Calibri"/>
-          <w:sz w:val="22"/>
-        </w:rPr>
-      </w:pPr>
-      <w:r>
-        <w:rPr>
-          <w:rFonts w:ascii="Calibri" w:hAnsi="Calibri"/>
-          <w:sz w:val="22"/>
+          <w:rFonts w:ascii="Times" w:hAnsi="Times"/>
+        </w:rPr>
+      </w:pPr>
+      <w:r>
+        <w:rPr>
+          <w:rFonts w:ascii="Times" w:hAnsi="Times"/>
         </w:rPr>
         <w:t>Unnecessary code or functionality</w:t>
       </w:r>
@@ -415,14 +323,12 @@
           <w:numId w:val="39"/>
         </w:numPr>
         <w:rPr>
-          <w:rFonts w:ascii="Calibri" w:hAnsi="Calibri"/>
-          <w:sz w:val="22"/>
-        </w:rPr>
-      </w:pPr>
-      <w:r>
-        <w:rPr>
-          <w:rFonts w:ascii="Calibri" w:hAnsi="Calibri"/>
-          <w:sz w:val="22"/>
+          <w:rFonts w:ascii="Times" w:hAnsi="Times"/>
+        </w:rPr>
+      </w:pPr>
+      <w:r>
+        <w:rPr>
+          <w:rFonts w:ascii="Times" w:hAnsi="Times"/>
         </w:rPr>
         <w:t>Starting more than can be completed</w:t>
       </w:r>
@@ -435,14 +341,12 @@
           <w:numId w:val="39"/>
         </w:numPr>
         <w:rPr>
-          <w:rFonts w:ascii="Calibri" w:hAnsi="Calibri"/>
-          <w:sz w:val="22"/>
-        </w:rPr>
-      </w:pPr>
-      <w:r>
-        <w:rPr>
-          <w:rFonts w:ascii="Calibri" w:hAnsi="Calibri"/>
-          <w:sz w:val="22"/>
+          <w:rFonts w:ascii="Times" w:hAnsi="Times"/>
+        </w:rPr>
+      </w:pPr>
+      <w:r>
+        <w:rPr>
+          <w:rFonts w:ascii="Times" w:hAnsi="Times"/>
         </w:rPr>
         <w:t>Delay in the software development process</w:t>
       </w:r>
@@ -455,14 +359,12 @@
           <w:numId w:val="39"/>
         </w:numPr>
         <w:rPr>
-          <w:rFonts w:ascii="Calibri" w:hAnsi="Calibri"/>
-          <w:sz w:val="22"/>
-        </w:rPr>
-      </w:pPr>
-      <w:r>
-        <w:rPr>
-          <w:rFonts w:ascii="Calibri" w:hAnsi="Calibri"/>
-          <w:sz w:val="22"/>
+          <w:rFonts w:ascii="Times" w:hAnsi="Times"/>
+        </w:rPr>
+      </w:pPr>
+      <w:r>
+        <w:rPr>
+          <w:rFonts w:ascii="Times" w:hAnsi="Times"/>
         </w:rPr>
         <w:t>Unclear or constantly changing requirements</w:t>
       </w:r>
@@ -475,14 +377,12 @@
           <w:numId w:val="39"/>
         </w:numPr>
         <w:rPr>
-          <w:rFonts w:ascii="Calibri" w:hAnsi="Calibri"/>
-          <w:sz w:val="22"/>
-        </w:rPr>
-      </w:pPr>
-      <w:r>
-        <w:rPr>
-          <w:rFonts w:ascii="Calibri" w:hAnsi="Calibri"/>
-          <w:sz w:val="22"/>
+          <w:rFonts w:ascii="Times" w:hAnsi="Times"/>
+        </w:rPr>
+      </w:pPr>
+      <w:r>
+        <w:rPr>
+          <w:rFonts w:ascii="Times" w:hAnsi="Times"/>
         </w:rPr>
         <w:t>Bureaucracy</w:t>
       </w:r>
@@ -495,14 +395,12 @@
           <w:numId w:val="39"/>
         </w:numPr>
         <w:rPr>
-          <w:rFonts w:ascii="Calibri" w:hAnsi="Calibri"/>
-          <w:sz w:val="22"/>
-        </w:rPr>
-      </w:pPr>
-      <w:r>
-        <w:rPr>
-          <w:rFonts w:ascii="Calibri" w:hAnsi="Calibri"/>
-          <w:sz w:val="22"/>
+          <w:rFonts w:ascii="Times" w:hAnsi="Times"/>
+        </w:rPr>
+      </w:pPr>
+      <w:r>
+        <w:rPr>
+          <w:rFonts w:ascii="Times" w:hAnsi="Times"/>
         </w:rPr>
         <w:t>Slow or ineffective communication</w:t>
       </w:r>
@@ -515,14 +413,12 @@
           <w:numId w:val="39"/>
         </w:numPr>
         <w:rPr>
-          <w:rFonts w:ascii="Calibri" w:hAnsi="Calibri"/>
-          <w:sz w:val="22"/>
-        </w:rPr>
-      </w:pPr>
-      <w:r>
-        <w:rPr>
-          <w:rFonts w:ascii="Calibri" w:hAnsi="Calibri"/>
-          <w:sz w:val="22"/>
+          <w:rFonts w:ascii="Times" w:hAnsi="Times"/>
+        </w:rPr>
+      </w:pPr>
+      <w:r>
+        <w:rPr>
+          <w:rFonts w:ascii="Times" w:hAnsi="Times"/>
         </w:rPr>
         <w:t>Partially done work</w:t>
       </w:r>
@@ -535,14 +431,12 @@
           <w:numId w:val="39"/>
         </w:numPr>
         <w:rPr>
-          <w:rFonts w:ascii="Calibri" w:hAnsi="Calibri"/>
-          <w:sz w:val="22"/>
-        </w:rPr>
-      </w:pPr>
-      <w:r>
-        <w:rPr>
-          <w:rFonts w:ascii="Calibri" w:hAnsi="Calibri"/>
-          <w:sz w:val="22"/>
+          <w:rFonts w:ascii="Times" w:hAnsi="Times"/>
+        </w:rPr>
+      </w:pPr>
+      <w:r>
+        <w:rPr>
+          <w:rFonts w:ascii="Times" w:hAnsi="Times"/>
         </w:rPr>
         <w:t>Defects and quality issues</w:t>
       </w:r>
@@ -555,14 +449,12 @@
           <w:numId w:val="39"/>
         </w:numPr>
         <w:rPr>
-          <w:rFonts w:ascii="Calibri" w:hAnsi="Calibri"/>
-          <w:sz w:val="22"/>
-        </w:rPr>
-      </w:pPr>
-      <w:r>
-        <w:rPr>
-          <w:rFonts w:ascii="Calibri" w:hAnsi="Calibri"/>
-          <w:sz w:val="22"/>
+          <w:rFonts w:ascii="Times" w:hAnsi="Times"/>
+        </w:rPr>
+      </w:pPr>
+      <w:r>
+        <w:rPr>
+          <w:rFonts w:ascii="Times" w:hAnsi="Times"/>
         </w:rPr>
         <w:t>Task switching</w:t>
       </w:r>
@@ -571,18 +463,34 @@
       <w:pPr>
         <w:pStyle w:val="ListParagraph"/>
         <w:numPr>
+          <w:ilvl w:val="5"/>
+          <w:numId w:val="39"/>
+        </w:numPr>
+        <w:rPr>
+          <w:rFonts w:ascii="Times" w:hAnsi="Times" w:cs="Times New Roman"/>
+        </w:rPr>
+      </w:pPr>
+      <w:r>
+        <w:rPr>
+          <w:rFonts w:ascii="Times" w:hAnsi="Times" w:cs="Times New Roman"/>
+        </w:rPr>
+        <w:t>Avoidable process repetition (often caused by insufficient testing)</w:t>
+      </w:r>
+    </w:p>
+    <w:p>
+      <w:pPr>
+        <w:pStyle w:val="ListParagraph"/>
+        <w:numPr>
           <w:ilvl w:val="3"/>
           <w:numId w:val="39"/>
         </w:numPr>
         <w:rPr>
-          <w:rFonts w:ascii="Calibri" w:hAnsi="Calibri"/>
-          <w:sz w:val="22"/>
-        </w:rPr>
-      </w:pPr>
-      <w:r>
-        <w:rPr>
-          <w:rFonts w:ascii="Calibri" w:hAnsi="Calibri"/>
-          <w:sz w:val="22"/>
+          <w:rFonts w:ascii="Times" w:hAnsi="Times"/>
+        </w:rPr>
+      </w:pPr>
+      <w:r>
+        <w:rPr>
+          <w:rFonts w:ascii="Times" w:hAnsi="Times"/>
         </w:rPr>
         <w:t>The iterative process of constantly learning found in agile is key for constantly removing waste.</w:t>
       </w:r>
@@ -595,14 +503,12 @@
           <w:numId w:val="39"/>
         </w:numPr>
         <w:rPr>
-          <w:rFonts w:ascii="Calibri" w:hAnsi="Calibri"/>
-          <w:sz w:val="22"/>
-        </w:rPr>
-      </w:pPr>
-      <w:r>
-        <w:rPr>
-          <w:rFonts w:ascii="Calibri" w:hAnsi="Calibri"/>
-          <w:sz w:val="22"/>
+          <w:rFonts w:ascii="Times" w:hAnsi="Times"/>
+        </w:rPr>
+      </w:pPr>
+      <w:r>
+        <w:rPr>
+          <w:rFonts w:ascii="Times" w:hAnsi="Times"/>
         </w:rPr>
         <w:t>Making improvements “little but often” creates a culture that is constantly improving and an overall learning environment.</w:t>
       </w:r>
@@ -611,18 +517,197 @@
       <w:pPr>
         <w:pStyle w:val="ListParagraph"/>
         <w:numPr>
+          <w:ilvl w:val="3"/>
+          <w:numId w:val="39"/>
+        </w:numPr>
+        <w:rPr>
+          <w:rFonts w:ascii="Times" w:hAnsi="Times" w:cs="Times New Roman"/>
+        </w:rPr>
+      </w:pPr>
+      <w:r>
+        <w:rPr>
+          <w:rFonts w:ascii="Times" w:hAnsi="Times" w:cs="Times New Roman"/>
+        </w:rPr>
+        <w:t>In order to eliminate waste, one should be able to recognize it</w:t>
+      </w:r>
+    </w:p>
+    <w:p>
+      <w:pPr>
+        <w:pStyle w:val="ListParagraph"/>
+        <w:numPr>
+          <w:ilvl w:val="4"/>
+          <w:numId w:val="39"/>
+        </w:numPr>
+        <w:rPr>
+          <w:rFonts w:ascii="Times" w:hAnsi="Times" w:cs="Times New Roman"/>
+        </w:rPr>
+      </w:pPr>
+      <w:r>
+        <w:rPr>
+          <w:rFonts w:ascii="Times" w:hAnsi="Times" w:cs="Times New Roman"/>
+        </w:rPr>
+        <w:t>If some activity could be bypassed or the result could be achieved without it, it is waste</w:t>
+      </w:r>
+    </w:p>
+    <w:p>
+      <w:pPr>
+        <w:pStyle w:val="ListParagraph"/>
+        <w:numPr>
+          <w:ilvl w:val="4"/>
+          <w:numId w:val="39"/>
+        </w:numPr>
+        <w:rPr>
+          <w:rFonts w:ascii="Times" w:hAnsi="Times" w:cs="Times New Roman"/>
+        </w:rPr>
+      </w:pPr>
+      <w:r>
+        <w:rPr>
+          <w:rFonts w:ascii="Times" w:hAnsi="Times" w:cs="Times New Roman"/>
+        </w:rPr>
+        <w:t>Partially done coding eventually abandoned during the development process is waste</w:t>
+      </w:r>
+    </w:p>
+    <w:p>
+      <w:pPr>
+        <w:pStyle w:val="ListParagraph"/>
+        <w:numPr>
+          <w:ilvl w:val="4"/>
+          <w:numId w:val="39"/>
+        </w:numPr>
+        <w:rPr>
+          <w:rFonts w:ascii="Times" w:hAnsi="Times" w:cs="Times New Roman"/>
+        </w:rPr>
+      </w:pPr>
+      <w:r>
+        <w:rPr>
+          <w:rFonts w:ascii="Times" w:hAnsi="Times" w:cs="Times New Roman"/>
+        </w:rPr>
+        <w:t>Extra processes and features not often used by customers are waste</w:t>
+      </w:r>
+    </w:p>
+    <w:p>
+      <w:pPr>
+        <w:pStyle w:val="ListParagraph"/>
+        <w:numPr>
+          <w:ilvl w:val="4"/>
+          <w:numId w:val="39"/>
+        </w:numPr>
+        <w:rPr>
+          <w:rFonts w:ascii="Times" w:hAnsi="Times" w:cs="Times New Roman"/>
+        </w:rPr>
+      </w:pPr>
+      <w:r>
+        <w:rPr>
+          <w:rFonts w:ascii="Times" w:hAnsi="Times" w:cs="Times New Roman"/>
+        </w:rPr>
+        <w:t>Waiting for other activities, teams, processes is waste</w:t>
+      </w:r>
+    </w:p>
+    <w:p>
+      <w:pPr>
+        <w:pStyle w:val="ListParagraph"/>
+        <w:numPr>
+          <w:ilvl w:val="4"/>
+          <w:numId w:val="39"/>
+        </w:numPr>
+        <w:rPr>
+          <w:rFonts w:ascii="Times" w:hAnsi="Times" w:cs="Times New Roman"/>
+        </w:rPr>
+      </w:pPr>
+      <w:r>
+        <w:rPr>
+          <w:rFonts w:ascii="Times" w:hAnsi="Times" w:cs="Times New Roman"/>
+        </w:rPr>
+        <w:t>Defects and lower quality are waste</w:t>
+      </w:r>
+    </w:p>
+    <w:p>
+      <w:pPr>
+        <w:pStyle w:val="ListParagraph"/>
+        <w:numPr>
+          <w:ilvl w:val="4"/>
+          <w:numId w:val="39"/>
+        </w:numPr>
+        <w:rPr>
+          <w:rFonts w:ascii="Times" w:hAnsi="Times" w:cs="Times New Roman"/>
+        </w:rPr>
+      </w:pPr>
+      <w:r>
+        <w:rPr>
+          <w:rFonts w:ascii="Times" w:hAnsi="Times" w:cs="Times New Roman"/>
+        </w:rPr>
+        <w:lastRenderedPageBreak/>
+        <w:t>Managerial overhead not producing real value is waste</w:t>
+      </w:r>
+    </w:p>
+    <w:p>
+      <w:pPr>
+        <w:pStyle w:val="ListParagraph"/>
+        <w:numPr>
+          <w:ilvl w:val="3"/>
+          <w:numId w:val="39"/>
+        </w:numPr>
+        <w:rPr>
+          <w:rFonts w:ascii="Times" w:hAnsi="Times" w:cs="Times New Roman"/>
+        </w:rPr>
+      </w:pPr>
+      <w:r>
+        <w:rPr>
+          <w:rFonts w:ascii="Times" w:hAnsi="Times" w:cs="Times New Roman"/>
+        </w:rPr>
+        <w:t>A value stream mapping technique is used to identify waste</w:t>
+      </w:r>
+    </w:p>
+    <w:p>
+      <w:pPr>
+        <w:pStyle w:val="ListParagraph"/>
+        <w:numPr>
+          <w:ilvl w:val="3"/>
+          <w:numId w:val="39"/>
+        </w:numPr>
+        <w:rPr>
+          <w:rFonts w:ascii="Times" w:hAnsi="Times" w:cs="Times New Roman"/>
+        </w:rPr>
+      </w:pPr>
+      <w:r>
+        <w:rPr>
+          <w:rFonts w:ascii="Times" w:hAnsi="Times" w:cs="Times New Roman"/>
+        </w:rPr>
+        <w:t>Second step is to point out sources of waste and eliminate them</w:t>
+      </w:r>
+    </w:p>
+    <w:p>
+      <w:pPr>
+        <w:pStyle w:val="ListParagraph"/>
+        <w:numPr>
+          <w:ilvl w:val="3"/>
+          <w:numId w:val="39"/>
+        </w:numPr>
+        <w:rPr>
+          <w:rFonts w:ascii="Times" w:hAnsi="Times" w:cs="Times New Roman"/>
+        </w:rPr>
+      </w:pPr>
+      <w:r>
+        <w:rPr>
+          <w:rFonts w:ascii="Times" w:hAnsi="Times" w:cs="Times New Roman"/>
+        </w:rPr>
+        <w:t>Waste removal should take place iteratively until even seemingly essential processes and procedures are liquidated</w:t>
+      </w:r>
+    </w:p>
+    <w:p>
+      <w:pPr>
+        <w:pStyle w:val="ListParagraph"/>
+        <w:numPr>
           <w:ilvl w:val="2"/>
           <w:numId w:val="39"/>
         </w:numPr>
         <w:rPr>
-          <w:rFonts w:ascii="Calibri" w:hAnsi="Calibri"/>
-          <w:sz w:val="22"/>
-        </w:rPr>
-      </w:pPr>
-      <w:r>
-        <w:rPr>
-          <w:rFonts w:ascii="Calibri" w:hAnsi="Calibri"/>
-          <w:sz w:val="22"/>
+          <w:rFonts w:ascii="Times" w:hAnsi="Times"/>
+        </w:rPr>
+      </w:pPr>
+      <w:r>
+        <w:rPr>
+          <w:rFonts w:ascii="Times" w:hAnsi="Times"/>
         </w:rPr>
         <w:t xml:space="preserve">2. Amplify Learning </w:t>
       </w:r>
@@ -635,10 +720,195 @@
           <w:numId w:val="39"/>
         </w:numPr>
         <w:rPr>
-          <w:rFonts w:ascii="Calibri" w:hAnsi="Calibri"/>
-          <w:sz w:val="22"/>
-        </w:rPr>
-      </w:pPr>
+          <w:rFonts w:ascii="Times" w:hAnsi="Times" w:cs="Times New Roman"/>
+        </w:rPr>
+      </w:pPr>
+      <w:r>
+        <w:rPr>
+          <w:rFonts w:ascii="Times" w:hAnsi="Times" w:cs="Times New Roman"/>
+        </w:rPr>
+        <w:t>This is the best approach for improving a software development environment</w:t>
+      </w:r>
+    </w:p>
+    <w:p>
+      <w:pPr>
+        <w:pStyle w:val="ListParagraph"/>
+        <w:numPr>
+          <w:ilvl w:val="3"/>
+          <w:numId w:val="39"/>
+        </w:numPr>
+        <w:rPr>
+          <w:rFonts w:ascii="Times" w:hAnsi="Times" w:cs="Times New Roman"/>
+        </w:rPr>
+      </w:pPr>
+      <w:r>
+        <w:rPr>
+          <w:rFonts w:ascii="Times" w:hAnsi="Times" w:cs="Times New Roman"/>
+        </w:rPr>
+        <w:t>Accumulation of defects should be prevented by running tests as soon as the code is written</w:t>
+      </w:r>
+    </w:p>
+    <w:p>
+      <w:pPr>
+        <w:pStyle w:val="ListParagraph"/>
+        <w:numPr>
+          <w:ilvl w:val="3"/>
+          <w:numId w:val="39"/>
+        </w:numPr>
+        <w:rPr>
+          <w:rFonts w:ascii="Times" w:hAnsi="Times" w:cs="Times New Roman"/>
+        </w:rPr>
+      </w:pPr>
+      <w:r>
+        <w:rPr>
+          <w:rFonts w:ascii="Times" w:hAnsi="Times" w:cs="Times New Roman"/>
+        </w:rPr>
+        <w:t>Instead of adding more documentation or detailed planning, different ideas could be tried by writing code and building</w:t>
+      </w:r>
+    </w:p>
+    <w:p>
+      <w:pPr>
+        <w:pStyle w:val="ListParagraph"/>
+        <w:numPr>
+          <w:ilvl w:val="3"/>
+          <w:numId w:val="39"/>
+        </w:numPr>
+        <w:rPr>
+          <w:rFonts w:ascii="Times" w:hAnsi="Times" w:cs="Times New Roman"/>
+        </w:rPr>
+      </w:pPr>
+      <w:r>
+        <w:rPr>
+          <w:rFonts w:ascii="Times" w:hAnsi="Times" w:cs="Times New Roman"/>
+        </w:rPr>
+        <w:t>Process of user requirements gathering could be simplified by presenting screens to the end users and getting their input</w:t>
+      </w:r>
+    </w:p>
+    <w:p>
+      <w:pPr>
+        <w:pStyle w:val="ListParagraph"/>
+        <w:numPr>
+          <w:ilvl w:val="3"/>
+          <w:numId w:val="39"/>
+        </w:numPr>
+        <w:rPr>
+          <w:rFonts w:ascii="Times" w:hAnsi="Times" w:cs="Times New Roman"/>
+        </w:rPr>
+      </w:pPr>
+      <w:r>
+        <w:rPr>
+          <w:rFonts w:ascii="Times" w:hAnsi="Times" w:cs="Times New Roman"/>
+        </w:rPr>
+        <w:t>Learning process is sped up by usage of short iteration cycles – each one coupled with refactoring and integration testing</w:t>
+      </w:r>
+    </w:p>
+    <w:p>
+      <w:pPr>
+        <w:pStyle w:val="ListParagraph"/>
+        <w:numPr>
+          <w:ilvl w:val="3"/>
+          <w:numId w:val="39"/>
+        </w:numPr>
+        <w:rPr>
+          <w:rFonts w:ascii="Times" w:hAnsi="Times" w:cs="Times New Roman"/>
+        </w:rPr>
+      </w:pPr>
+      <w:r>
+        <w:rPr>
+          <w:rFonts w:ascii="Times" w:hAnsi="Times" w:cs="Times New Roman"/>
+        </w:rPr>
+        <w:t>Increasing feedback via short feedback session with customers helps with determining the current phase of development and adjusting efforts for future improvements</w:t>
+      </w:r>
+    </w:p>
+    <w:p>
+      <w:pPr>
+        <w:pStyle w:val="ListParagraph"/>
+        <w:numPr>
+          <w:ilvl w:val="3"/>
+          <w:numId w:val="39"/>
+        </w:numPr>
+        <w:rPr>
+          <w:rFonts w:ascii="Times" w:hAnsi="Times" w:cs="Times New Roman"/>
+        </w:rPr>
+      </w:pPr>
+      <w:r>
+        <w:rPr>
+          <w:rFonts w:ascii="Times" w:hAnsi="Times" w:cs="Times New Roman"/>
+        </w:rPr>
+        <w:t>During these short sessions both customer representatives and the development team learn more about the domain problem and figure out possible solutions for further development</w:t>
+      </w:r>
+    </w:p>
+    <w:p>
+      <w:pPr>
+        <w:pStyle w:val="ListParagraph"/>
+        <w:numPr>
+          <w:ilvl w:val="4"/>
+          <w:numId w:val="39"/>
+        </w:numPr>
+        <w:rPr>
+          <w:rFonts w:ascii="Times" w:hAnsi="Times" w:cs="Times New Roman"/>
+        </w:rPr>
+      </w:pPr>
+      <w:r>
+        <w:rPr>
+          <w:rFonts w:ascii="Times" w:hAnsi="Times" w:cs="Times New Roman"/>
+        </w:rPr>
+        <w:t>Thus, the customer better understand their needs, based on the existing result of development efforts, and the developers lean how to better satisfy those needs</w:t>
+      </w:r>
+    </w:p>
+    <w:p>
+      <w:pPr>
+        <w:pStyle w:val="ListParagraph"/>
+        <w:numPr>
+          <w:ilvl w:val="3"/>
+          <w:numId w:val="39"/>
+        </w:numPr>
+        <w:rPr>
+          <w:rFonts w:ascii="Times" w:hAnsi="Times" w:cs="Times New Roman"/>
+        </w:rPr>
+      </w:pPr>
+      <w:r>
+        <w:rPr>
+          <w:rFonts w:ascii="Times" w:hAnsi="Times" w:cs="Times New Roman"/>
+        </w:rPr>
+        <w:t>Another idea in communication and learning process with a customer is set-based development</w:t>
+      </w:r>
+    </w:p>
+    <w:p>
+      <w:pPr>
+        <w:pStyle w:val="ListParagraph"/>
+        <w:numPr>
+          <w:ilvl w:val="4"/>
+          <w:numId w:val="39"/>
+        </w:numPr>
+        <w:rPr>
+          <w:rFonts w:ascii="Times" w:hAnsi="Times" w:cs="Times New Roman"/>
+        </w:rPr>
+      </w:pPr>
+      <w:r>
+        <w:rPr>
+          <w:rFonts w:ascii="Times" w:hAnsi="Times" w:cs="Times New Roman"/>
+        </w:rPr>
+        <w:t>Concentrates on communicating the constraints of the future solution and not the possible solutions</w:t>
+      </w:r>
+    </w:p>
+    <w:p>
+      <w:pPr>
+        <w:pStyle w:val="ListParagraph"/>
+        <w:numPr>
+          <w:ilvl w:val="5"/>
+          <w:numId w:val="39"/>
+        </w:numPr>
+        <w:rPr>
+          <w:rFonts w:ascii="Times" w:hAnsi="Times" w:cs="Times New Roman"/>
+        </w:rPr>
+      </w:pPr>
+      <w:r>
+        <w:rPr>
+          <w:rFonts w:ascii="Times" w:hAnsi="Times" w:cs="Times New Roman"/>
+        </w:rPr>
+        <w:t>This promotes the birth of the solution via dialogue with the customer</w:t>
+      </w:r>
     </w:p>
     <w:p>
       <w:pPr>
@@ -648,14 +918,12 @@
           <w:numId w:val="39"/>
         </w:numPr>
         <w:rPr>
-          <w:rFonts w:ascii="Calibri" w:hAnsi="Calibri"/>
-          <w:sz w:val="22"/>
-        </w:rPr>
-      </w:pPr>
-      <w:r>
-        <w:rPr>
-          <w:rFonts w:ascii="Calibri" w:hAnsi="Calibri"/>
-          <w:sz w:val="22"/>
+          <w:rFonts w:ascii="Times" w:hAnsi="Times"/>
+        </w:rPr>
+      </w:pPr>
+      <w:r>
+        <w:rPr>
+          <w:rFonts w:ascii="Times" w:hAnsi="Times"/>
         </w:rPr>
         <w:t>3. Decide as late as possible</w:t>
       </w:r>
@@ -664,18 +932,214 @@
       <w:pPr>
         <w:pStyle w:val="ListParagraph"/>
         <w:numPr>
+          <w:ilvl w:val="3"/>
+          <w:numId w:val="39"/>
+        </w:numPr>
+        <w:rPr>
+          <w:rFonts w:ascii="Times" w:hAnsi="Times" w:cs="Times New Roman"/>
+        </w:rPr>
+      </w:pPr>
+      <w:r>
+        <w:rPr>
+          <w:rFonts w:ascii="Times" w:hAnsi="Times" w:cs="Times New Roman"/>
+        </w:rPr>
+        <w:t>Better results should be achieved with an options based approach, delaying decisions as much as possible until they can be made based on facts and not on uncertain assumptions and predictions</w:t>
+      </w:r>
+    </w:p>
+    <w:p>
+      <w:pPr>
+        <w:pStyle w:val="ListParagraph"/>
+        <w:numPr>
+          <w:ilvl w:val="3"/>
+          <w:numId w:val="39"/>
+        </w:numPr>
+        <w:rPr>
+          <w:rFonts w:ascii="Times" w:hAnsi="Times" w:cs="Times New Roman"/>
+        </w:rPr>
+      </w:pPr>
+      <w:r>
+        <w:rPr>
+          <w:rFonts w:ascii="Times" w:hAnsi="Times" w:cs="Times New Roman"/>
+        </w:rPr>
+        <w:t>The more complex a system is, the more capacity for change should be built into it</w:t>
+      </w:r>
+    </w:p>
+    <w:p>
+      <w:pPr>
+        <w:pStyle w:val="ListParagraph"/>
+        <w:numPr>
+          <w:ilvl w:val="4"/>
+          <w:numId w:val="39"/>
+        </w:numPr>
+        <w:rPr>
+          <w:rFonts w:ascii="Times" w:hAnsi="Times" w:cs="Times New Roman"/>
+        </w:rPr>
+      </w:pPr>
+      <w:r>
+        <w:rPr>
+          <w:rFonts w:ascii="Times" w:hAnsi="Times" w:cs="Times New Roman"/>
+        </w:rPr>
+        <w:t>Enable the delay of important and crucial commitments</w:t>
+      </w:r>
+    </w:p>
+    <w:p>
+      <w:pPr>
+        <w:pStyle w:val="ListParagraph"/>
+        <w:numPr>
+          <w:ilvl w:val="3"/>
+          <w:numId w:val="39"/>
+        </w:numPr>
+        <w:rPr>
+          <w:rFonts w:ascii="Times" w:hAnsi="Times" w:cs="Times New Roman"/>
+        </w:rPr>
+      </w:pPr>
+      <w:r>
+        <w:rPr>
+          <w:rFonts w:ascii="Times" w:hAnsi="Times" w:cs="Times New Roman"/>
+        </w:rPr>
+        <w:t>Iterative approach promotes this principle</w:t>
+      </w:r>
+    </w:p>
+    <w:p>
+      <w:pPr>
+        <w:pStyle w:val="ListParagraph"/>
+        <w:numPr>
+          <w:ilvl w:val="4"/>
+          <w:numId w:val="39"/>
+        </w:numPr>
+        <w:rPr>
+          <w:rFonts w:ascii="Times" w:hAnsi="Times" w:cs="Times New Roman"/>
+        </w:rPr>
+      </w:pPr>
+      <w:r>
+        <w:rPr>
+          <w:rFonts w:ascii="Times" w:hAnsi="Times" w:cs="Times New Roman"/>
+        </w:rPr>
+        <w:t>The ability to adapt to changes and correct mistakes, which might be very costly if discovered after the release of the system</w:t>
+      </w:r>
+    </w:p>
+    <w:p>
+      <w:pPr>
+        <w:pStyle w:val="ListParagraph"/>
+        <w:numPr>
+          <w:ilvl w:val="3"/>
+          <w:numId w:val="39"/>
+        </w:numPr>
+        <w:rPr>
+          <w:rFonts w:ascii="Times" w:hAnsi="Times" w:cs="Times New Roman"/>
+        </w:rPr>
+      </w:pPr>
+      <w:r>
+        <w:rPr>
+          <w:rFonts w:ascii="Times" w:hAnsi="Times" w:cs="Times New Roman"/>
+        </w:rPr>
+        <w:t>Agile software development approach can move the building of options earlier for customers</w:t>
+      </w:r>
+    </w:p>
+    <w:p>
+      <w:pPr>
+        <w:pStyle w:val="ListParagraph"/>
+        <w:numPr>
+          <w:ilvl w:val="4"/>
+          <w:numId w:val="39"/>
+        </w:numPr>
+        <w:rPr>
+          <w:rFonts w:ascii="Times" w:hAnsi="Times" w:cs="Times New Roman"/>
+        </w:rPr>
+      </w:pPr>
+      <w:r>
+        <w:rPr>
+          <w:rFonts w:ascii="Times" w:hAnsi="Times" w:cs="Times New Roman"/>
+        </w:rPr>
+        <w:t>Delay certain crucial decisions until customers have realized their needs better</w:t>
+      </w:r>
+    </w:p>
+    <w:p>
+      <w:pPr>
+        <w:pStyle w:val="ListParagraph"/>
+        <w:numPr>
+          <w:ilvl w:val="4"/>
+          <w:numId w:val="39"/>
+        </w:numPr>
+        <w:rPr>
+          <w:rFonts w:ascii="Times" w:hAnsi="Times" w:cs="Times New Roman"/>
+        </w:rPr>
+      </w:pPr>
+      <w:r>
+        <w:rPr>
+          <w:rFonts w:ascii="Times" w:hAnsi="Times" w:cs="Times New Roman"/>
+        </w:rPr>
+        <w:t>Also allows later adaptation to changes and the prevention of costly earlier technology bounded decisions</w:t>
+      </w:r>
+    </w:p>
+    <w:p>
+      <w:pPr>
+        <w:pStyle w:val="ListParagraph"/>
+        <w:numPr>
+          <w:ilvl w:val="3"/>
+          <w:numId w:val="39"/>
+        </w:numPr>
+        <w:rPr>
+          <w:rFonts w:ascii="Times" w:hAnsi="Times" w:cs="Times New Roman"/>
+        </w:rPr>
+      </w:pPr>
+      <w:r>
+        <w:rPr>
+          <w:rFonts w:ascii="Times" w:hAnsi="Times" w:cs="Times New Roman"/>
+        </w:rPr>
+        <w:t>This does not mean no planning should be involved</w:t>
+      </w:r>
+    </w:p>
+    <w:p>
+      <w:pPr>
+        <w:pStyle w:val="ListParagraph"/>
+        <w:numPr>
+          <w:ilvl w:val="4"/>
+          <w:numId w:val="39"/>
+        </w:numPr>
+        <w:rPr>
+          <w:rFonts w:ascii="Times" w:hAnsi="Times" w:cs="Times New Roman"/>
+        </w:rPr>
+      </w:pPr>
+      <w:r>
+        <w:rPr>
+          <w:rFonts w:ascii="Times" w:hAnsi="Times" w:cs="Times New Roman"/>
+        </w:rPr>
+        <w:t>Planning activities should be concentrated on the different options and adapting to the current situation as well as clarifying confusing situations by establishing patterns for rapid action</w:t>
+      </w:r>
+    </w:p>
+    <w:p>
+      <w:pPr>
+        <w:pStyle w:val="ListParagraph"/>
+        <w:numPr>
+          <w:ilvl w:val="3"/>
+          <w:numId w:val="39"/>
+        </w:numPr>
+        <w:rPr>
+          <w:rFonts w:ascii="Times" w:hAnsi="Times" w:cs="Times New Roman"/>
+        </w:rPr>
+      </w:pPr>
+      <w:r>
+        <w:rPr>
+          <w:rFonts w:ascii="Times" w:hAnsi="Times" w:cs="Times New Roman"/>
+        </w:rPr>
+        <w:t>Evaluating different options is effective as soon as it is realized that they are not free, but provide the needed flexibility for late decision making</w:t>
+      </w:r>
+    </w:p>
+    <w:p>
+      <w:pPr>
+        <w:pStyle w:val="ListParagraph"/>
+        <w:numPr>
           <w:ilvl w:val="2"/>
           <w:numId w:val="39"/>
         </w:numPr>
         <w:rPr>
-          <w:rFonts w:ascii="Calibri" w:hAnsi="Calibri"/>
-          <w:sz w:val="22"/>
-        </w:rPr>
-      </w:pPr>
-      <w:r>
-        <w:rPr>
-          <w:rFonts w:ascii="Calibri" w:hAnsi="Calibri"/>
-          <w:sz w:val="22"/>
+          <w:rFonts w:ascii="Times" w:hAnsi="Times"/>
+        </w:rPr>
+      </w:pPr>
+      <w:r>
+        <w:rPr>
+          <w:rFonts w:ascii="Times" w:hAnsi="Times"/>
         </w:rPr>
         <w:t>4. Deliver as fast as possible</w:t>
       </w:r>
@@ -684,18 +1148,124 @@
       <w:pPr>
         <w:pStyle w:val="ListParagraph"/>
         <w:numPr>
+          <w:ilvl w:val="3"/>
+          <w:numId w:val="39"/>
+        </w:numPr>
+        <w:rPr>
+          <w:rFonts w:ascii="Times" w:hAnsi="Times" w:cs="Times New Roman"/>
+        </w:rPr>
+      </w:pPr>
+      <w:r>
+        <w:rPr>
+          <w:rFonts w:ascii="Times" w:hAnsi="Times" w:cs="Times New Roman"/>
+        </w:rPr>
+        <w:t>The sooner the end product is delivered without major defects, the sooner feedback can be received, and incorporated into the next iteration</w:t>
+      </w:r>
+    </w:p>
+    <w:p>
+      <w:pPr>
+        <w:pStyle w:val="ListParagraph"/>
+        <w:numPr>
+          <w:ilvl w:val="3"/>
+          <w:numId w:val="39"/>
+        </w:numPr>
+        <w:rPr>
+          <w:rFonts w:ascii="Times" w:hAnsi="Times" w:cs="Times New Roman"/>
+        </w:rPr>
+      </w:pPr>
+      <w:r>
+        <w:rPr>
+          <w:rFonts w:ascii="Times" w:hAnsi="Times" w:cs="Times New Roman"/>
+        </w:rPr>
+        <w:t>The shorter the iterations, the better the learning and communication within the team</w:t>
+      </w:r>
+    </w:p>
+    <w:p>
+      <w:pPr>
+        <w:pStyle w:val="ListParagraph"/>
+        <w:numPr>
+          <w:ilvl w:val="3"/>
+          <w:numId w:val="39"/>
+        </w:numPr>
+        <w:rPr>
+          <w:rFonts w:ascii="Times" w:hAnsi="Times" w:cs="Times New Roman"/>
+        </w:rPr>
+      </w:pPr>
+      <w:r>
+        <w:rPr>
+          <w:rFonts w:ascii="Times" w:hAnsi="Times" w:cs="Times New Roman"/>
+        </w:rPr>
+        <w:t>With speed, decisions can be delayed</w:t>
+      </w:r>
+    </w:p>
+    <w:p>
+      <w:pPr>
+        <w:pStyle w:val="ListParagraph"/>
+        <w:numPr>
+          <w:ilvl w:val="4"/>
+          <w:numId w:val="39"/>
+        </w:numPr>
+        <w:rPr>
+          <w:rFonts w:ascii="Times" w:hAnsi="Times" w:cs="Times New Roman"/>
+        </w:rPr>
+      </w:pPr>
+      <w:r>
+        <w:rPr>
+          <w:rFonts w:ascii="Times" w:hAnsi="Times" w:cs="Times New Roman"/>
+        </w:rPr>
+        <w:t>Speed assures the fulfilling of the customer’s present needs and not what they required yesterday</w:t>
+      </w:r>
+    </w:p>
+    <w:p>
+      <w:pPr>
+        <w:pStyle w:val="ListParagraph"/>
+        <w:numPr>
+          <w:ilvl w:val="4"/>
+          <w:numId w:val="39"/>
+        </w:numPr>
+        <w:rPr>
+          <w:rFonts w:ascii="Times" w:hAnsi="Times" w:cs="Times New Roman"/>
+        </w:rPr>
+      </w:pPr>
+      <w:r>
+        <w:rPr>
+          <w:rFonts w:ascii="Times" w:hAnsi="Times" w:cs="Times New Roman"/>
+        </w:rPr>
+        <w:t>Gives them the opportunity to delay making up their minds about what they really require until they gain better knowledge</w:t>
+      </w:r>
+    </w:p>
+    <w:p>
+      <w:pPr>
+        <w:pStyle w:val="ListParagraph"/>
+        <w:numPr>
+          <w:ilvl w:val="3"/>
+          <w:numId w:val="39"/>
+        </w:numPr>
+        <w:rPr>
+          <w:rFonts w:ascii="Times" w:hAnsi="Times" w:cs="Times New Roman"/>
+        </w:rPr>
+      </w:pPr>
+      <w:r>
+        <w:rPr>
+          <w:rFonts w:ascii="Times" w:hAnsi="Times" w:cs="Times New Roman"/>
+        </w:rPr>
+        <w:t>Customers value rapid delivery of a quality product</w:t>
+      </w:r>
+    </w:p>
+    <w:p>
+      <w:pPr>
+        <w:pStyle w:val="ListParagraph"/>
+        <w:numPr>
           <w:ilvl w:val="2"/>
           <w:numId w:val="39"/>
         </w:numPr>
         <w:rPr>
-          <w:rFonts w:ascii="Calibri" w:hAnsi="Calibri"/>
-          <w:sz w:val="22"/>
-        </w:rPr>
-      </w:pPr>
-      <w:r>
-        <w:rPr>
-          <w:rFonts w:ascii="Calibri" w:hAnsi="Calibri"/>
-          <w:sz w:val="22"/>
+          <w:rFonts w:ascii="Times" w:hAnsi="Times"/>
+        </w:rPr>
+      </w:pPr>
+      <w:r>
+        <w:rPr>
+          <w:rFonts w:ascii="Times" w:hAnsi="Times"/>
         </w:rPr>
         <w:t>5. Empower the team</w:t>
       </w:r>
@@ -704,228 +1274,268 @@
       <w:pPr>
         <w:pStyle w:val="ListParagraph"/>
         <w:numPr>
-          <w:ilvl w:val="2"/>
-          <w:numId w:val="39"/>
-        </w:numPr>
-        <w:rPr>
-          <w:rFonts w:ascii="Calibri" w:hAnsi="Calibri"/>
-          <w:sz w:val="22"/>
-        </w:rPr>
-      </w:pPr>
-      <w:r>
-        <w:rPr>
-          <w:rFonts w:ascii="Calibri" w:hAnsi="Calibri"/>
-          <w:sz w:val="22"/>
-        </w:rPr>
-        <w:t xml:space="preserve">6. Build quality in </w:t>
-      </w:r>
-    </w:p>
-    <w:p>
-      <w:pPr>
-        <w:pStyle w:val="ListParagraph"/>
-        <w:numPr>
-          <w:ilvl w:val="2"/>
-          <w:numId w:val="39"/>
-        </w:numPr>
-        <w:rPr>
-          <w:rFonts w:ascii="Calibri" w:hAnsi="Calibri"/>
-          <w:sz w:val="22"/>
-        </w:rPr>
-      </w:pPr>
-      <w:r>
-        <w:rPr>
-          <w:rFonts w:ascii="Calibri" w:hAnsi="Calibri"/>
-          <w:sz w:val="22"/>
-        </w:rPr>
-        <w:t>7. See the whole</w:t>
-      </w:r>
-    </w:p>
-    <w:p>
-      <w:pPr>
-        <w:rPr>
-          <w:rFonts w:ascii="Calibri" w:hAnsi="Calibri" w:cs="Times New Roman"/>
-          <w:sz w:val="20"/>
-          <w:szCs w:val="20"/>
-        </w:rPr>
-      </w:pPr>
-    </w:p>
-    <w:p>
-      <w:pPr>
-        <w:rPr>
-          <w:rFonts w:ascii="Calibri" w:hAnsi="Calibri" w:cs="Times New Roman"/>
-          <w:sz w:val="22"/>
-          <w:szCs w:val="22"/>
-        </w:rPr>
-      </w:pPr>
-      <w:r>
-        <w:rPr>
-          <w:rFonts w:ascii="Calibri" w:hAnsi="Calibri" w:cs="Times New Roman"/>
-          <w:sz w:val="22"/>
-          <w:szCs w:val="22"/>
-        </w:rPr>
-        <w:t>Compare to Japanese manufacturing style</w:t>
-      </w:r>
-    </w:p>
-    <w:p>
-      <w:pPr>
-        <w:rPr>
-          <w:rFonts w:ascii="Calibri" w:hAnsi="Calibri" w:cs="Times New Roman"/>
-          <w:sz w:val="22"/>
-          <w:szCs w:val="22"/>
-        </w:rPr>
-      </w:pPr>
-    </w:p>
-    <w:p>
-      <w:pPr>
-        <w:rPr>
-          <w:rFonts w:ascii="Calibri" w:hAnsi="Calibri" w:cs="Times New Roman"/>
-          <w:sz w:val="22"/>
-          <w:szCs w:val="22"/>
-        </w:rPr>
-      </w:pPr>
-      <w:r>
-        <w:rPr>
-          <w:rFonts w:ascii="Calibri" w:hAnsi="Calibri" w:cs="Times New Roman"/>
-          <w:sz w:val="22"/>
-          <w:szCs w:val="22"/>
-        </w:rPr>
-        <w:t>Present details about it (including code and non code based examples)</w:t>
-      </w:r>
-    </w:p>
-    <w:p>
-      <w:pPr>
-        <w:rPr>
-          <w:rFonts w:ascii="Calibri" w:hAnsi="Calibri" w:cs="Times New Roman"/>
-          <w:sz w:val="22"/>
-          <w:szCs w:val="22"/>
-        </w:rPr>
-      </w:pPr>
-    </w:p>
-    <w:p>
-      <w:pPr>
-        <w:rPr>
-          <w:rFonts w:ascii="Calibri" w:hAnsi="Calibri" w:cs="Times New Roman"/>
-          <w:sz w:val="20"/>
-          <w:szCs w:val="20"/>
-        </w:rPr>
-      </w:pPr>
-      <w:r>
-        <w:rPr>
-          <w:rFonts w:ascii="Calibri" w:hAnsi="Calibri" w:cs="Times New Roman"/>
-          <w:sz w:val="22"/>
-          <w:szCs w:val="22"/>
-        </w:rPr>
-        <w:t>Provide Pointers to additional material on the topic for interested readers</w:t>
-      </w:r>
-    </w:p>
-    <w:p>
-      <w:pPr>
-        <w:rPr>
-          <w:rFonts w:ascii="Calibri" w:eastAsia="Times New Roman" w:hAnsi="Calibri" w:cs="Times New Roman"/>
-          <w:sz w:val="20"/>
-          <w:szCs w:val="20"/>
-        </w:rPr>
-      </w:pPr>
-    </w:p>
-    <w:p>
-      <w:pPr>
-        <w:rPr>
-          <w:rFonts w:ascii="Calibri" w:hAnsi="Calibri" w:cs="Times New Roman"/>
-          <w:sz w:val="22"/>
-          <w:szCs w:val="22"/>
-        </w:rPr>
-      </w:pPr>
-      <w:r>
-        <w:rPr>
-          <w:rFonts w:ascii="Calibri" w:hAnsi="Calibri" w:cs="Times New Roman"/>
-          <w:sz w:val="22"/>
-          <w:szCs w:val="22"/>
-        </w:rPr>
-        <w:t>Example of Lean Method</w:t>
-      </w:r>
-    </w:p>
-    <w:p>
-      <w:pPr>
-        <w:rPr>
-          <w:rFonts w:ascii="Calibri" w:eastAsia="Times New Roman" w:hAnsi="Calibri" w:cs="Times New Roman"/>
-          <w:sz w:val="20"/>
-          <w:szCs w:val="20"/>
-        </w:rPr>
-      </w:pPr>
-    </w:p>
-    <w:p>
-      <w:pPr>
-        <w:rPr>
-          <w:rFonts w:ascii="Calibri" w:hAnsi="Calibri" w:cs="Times New Roman"/>
-          <w:sz w:val="20"/>
-          <w:szCs w:val="20"/>
-        </w:rPr>
-      </w:pPr>
-      <w:r>
-        <w:rPr>
-          <w:rFonts w:ascii="Calibri" w:hAnsi="Calibri" w:cs="Times New Roman"/>
-          <w:sz w:val="22"/>
-          <w:szCs w:val="22"/>
-        </w:rPr>
-        <w:t>Why should software developers care about this topic?</w:t>
-      </w:r>
-    </w:p>
-    <w:p>
-      <w:pPr>
-        <w:rPr>
-          <w:rFonts w:ascii="Calibri" w:hAnsi="Calibri" w:cs="Times New Roman"/>
-          <w:sz w:val="22"/>
-          <w:szCs w:val="22"/>
-        </w:rPr>
-      </w:pPr>
-    </w:p>
-    <w:p>
-      <w:pPr>
-        <w:rPr>
-          <w:rFonts w:ascii="Calibri" w:hAnsi="Calibri" w:cs="Times New Roman"/>
-          <w:sz w:val="20"/>
-          <w:szCs w:val="20"/>
-        </w:rPr>
-      </w:pPr>
-      <w:r>
-        <w:rPr>
-          <w:rFonts w:ascii="Calibri" w:hAnsi="Calibri" w:cs="Times New Roman"/>
-          <w:sz w:val="22"/>
-          <w:szCs w:val="22"/>
-        </w:rPr>
-        <w:lastRenderedPageBreak/>
-        <w:t>Other information</w:t>
-      </w:r>
-    </w:p>
-    <w:p>
-      <w:pPr>
-        <w:rPr>
-          <w:rFonts w:ascii="Calibri" w:eastAsia="Times New Roman" w:hAnsi="Calibri" w:cs="Times New Roman"/>
-          <w:sz w:val="20"/>
-          <w:szCs w:val="20"/>
-        </w:rPr>
-      </w:pPr>
-    </w:p>
-    <w:p>
-      <w:pPr>
-        <w:rPr>
-          <w:rFonts w:ascii="Calibri" w:hAnsi="Calibri" w:cs="Times New Roman"/>
-          <w:sz w:val="20"/>
-          <w:szCs w:val="20"/>
-        </w:rPr>
-      </w:pPr>
-      <w:r>
-        <w:rPr>
-          <w:rFonts w:ascii="Calibri" w:hAnsi="Calibri" w:cs="Times New Roman"/>
-          <w:sz w:val="22"/>
-          <w:szCs w:val="22"/>
-        </w:rPr>
-        <w:t>References</w:t>
-      </w:r>
-    </w:p>
-    <w:p>
+          <w:ilvl w:val="3"/>
+          <w:numId w:val="39"/>
+        </w:numPr>
+        <w:rPr>
+          <w:rFonts w:ascii="Times" w:hAnsi="Times" w:cs="Times New Roman"/>
+        </w:rPr>
+      </w:pPr>
+      <w:r>
+        <w:rPr>
+          <w:rFonts w:ascii="Times" w:hAnsi="Times" w:cs="Times New Roman"/>
+        </w:rPr>
+        <w:t>Manage</w:t>
+      </w:r>
       <w:bookmarkStart w:id="0" w:name="_GoBack"/>
       <w:bookmarkEnd w:id="0"/>
+      <w:r>
+        <w:rPr>
+          <w:rFonts w:ascii="Times" w:hAnsi="Times" w:cs="Times New Roman"/>
+        </w:rPr>
+        <w:t>rs are taught how to listen to the developers, so they can explain better what actions might be taken, as well as provide suggestions for improvements</w:t>
+      </w:r>
+    </w:p>
+    <w:p>
+      <w:pPr>
+        <w:pStyle w:val="ListParagraph"/>
+        <w:numPr>
+          <w:ilvl w:val="2"/>
+          <w:numId w:val="39"/>
+        </w:numPr>
+        <w:rPr>
+          <w:rFonts w:ascii="Times" w:hAnsi="Times"/>
+        </w:rPr>
+      </w:pPr>
+      <w:r>
+        <w:rPr>
+          <w:rFonts w:ascii="Times" w:hAnsi="Times"/>
+        </w:rPr>
+        <w:t xml:space="preserve">6. Build quality in </w:t>
+      </w:r>
+    </w:p>
+    <w:p>
+      <w:pPr>
+        <w:pStyle w:val="ListParagraph"/>
+        <w:numPr>
+          <w:ilvl w:val="2"/>
+          <w:numId w:val="39"/>
+        </w:numPr>
+        <w:rPr>
+          <w:rFonts w:ascii="Times" w:hAnsi="Times"/>
+        </w:rPr>
+      </w:pPr>
+      <w:r>
+        <w:rPr>
+          <w:rFonts w:ascii="Times" w:hAnsi="Times"/>
+        </w:rPr>
+        <w:t>7. See the whole</w:t>
+      </w:r>
+    </w:p>
+    <w:p>
+      <w:pPr>
+        <w:pStyle w:val="ListParagraph"/>
+        <w:numPr>
+          <w:ilvl w:val="0"/>
+          <w:numId w:val="39"/>
+        </w:numPr>
+        <w:rPr>
+          <w:rFonts w:ascii="Times" w:hAnsi="Times" w:cs="Times New Roman"/>
+        </w:rPr>
+      </w:pPr>
+      <w:r>
+        <w:rPr>
+          <w:rFonts w:ascii="Times" w:hAnsi="Times" w:cs="Times New Roman"/>
+        </w:rPr>
+        <w:t xml:space="preserve">Term lean software development originated in a book by the same name, written by Mary </w:t>
+      </w:r>
+      <w:proofErr w:type="spellStart"/>
+      <w:r>
+        <w:rPr>
+          <w:rFonts w:ascii="Times" w:hAnsi="Times" w:cs="Times New Roman"/>
+        </w:rPr>
+        <w:t>Poppendieck</w:t>
+      </w:r>
+      <w:proofErr w:type="spellEnd"/>
+      <w:r>
+        <w:rPr>
+          <w:rFonts w:ascii="Times" w:hAnsi="Times" w:cs="Times New Roman"/>
+        </w:rPr>
+        <w:t xml:space="preserve"> and Tom </w:t>
+      </w:r>
+      <w:proofErr w:type="spellStart"/>
+      <w:r>
+        <w:rPr>
+          <w:rFonts w:ascii="Times" w:hAnsi="Times" w:cs="Times New Roman"/>
+        </w:rPr>
+        <w:t>Poppendieck</w:t>
+      </w:r>
+      <w:proofErr w:type="spellEnd"/>
+    </w:p>
+    <w:p>
+      <w:pPr>
+        <w:pStyle w:val="ListParagraph"/>
+        <w:numPr>
+          <w:ilvl w:val="1"/>
+          <w:numId w:val="39"/>
+        </w:numPr>
+        <w:rPr>
+          <w:rFonts w:ascii="Times" w:hAnsi="Times" w:cs="Times New Roman"/>
+        </w:rPr>
+      </w:pPr>
+      <w:r>
+        <w:rPr>
+          <w:rFonts w:ascii="Times" w:hAnsi="Times" w:cs="Times New Roman"/>
+        </w:rPr>
+        <w:t>Book presents the traditional lean principles in a modified form as well as a set of 22 tools and compares the tools to agile practices</w:t>
+      </w:r>
+    </w:p>
+    <w:p>
+      <w:pPr>
+        <w:rPr>
+          <w:rFonts w:ascii="Times" w:hAnsi="Times" w:cs="Times New Roman"/>
+        </w:rPr>
+      </w:pPr>
+    </w:p>
+    <w:p>
+      <w:pPr>
+        <w:rPr>
+          <w:rFonts w:ascii="Times" w:hAnsi="Times" w:cs="Times New Roman"/>
+        </w:rPr>
+      </w:pPr>
+      <w:r>
+        <w:rPr>
+          <w:rFonts w:ascii="Times" w:hAnsi="Times" w:cs="Times New Roman"/>
+        </w:rPr>
+        <w:t>Compare to Japanese manufacturing style</w:t>
+      </w:r>
+    </w:p>
+    <w:p>
+      <w:pPr>
+        <w:rPr>
+          <w:rFonts w:ascii="Times" w:hAnsi="Times" w:cs="Times New Roman"/>
+        </w:rPr>
+      </w:pPr>
+    </w:p>
+    <w:p>
+      <w:pPr>
+        <w:rPr>
+          <w:rFonts w:ascii="Times" w:hAnsi="Times" w:cs="Times New Roman"/>
+        </w:rPr>
+      </w:pPr>
+      <w:r>
+        <w:rPr>
+          <w:rFonts w:ascii="Times" w:hAnsi="Times" w:cs="Times New Roman"/>
+        </w:rPr>
+        <w:t>Present details about it (including code and non code based examples)</w:t>
+      </w:r>
+    </w:p>
+    <w:p>
+      <w:pPr>
+        <w:rPr>
+          <w:rFonts w:ascii="Times" w:hAnsi="Times" w:cs="Times New Roman"/>
+        </w:rPr>
+      </w:pPr>
+    </w:p>
+    <w:p>
+      <w:pPr>
+        <w:rPr>
+          <w:rFonts w:ascii="Times" w:hAnsi="Times" w:cs="Times New Roman"/>
+        </w:rPr>
+      </w:pPr>
+      <w:r>
+        <w:rPr>
+          <w:rFonts w:ascii="Times" w:hAnsi="Times" w:cs="Times New Roman"/>
+        </w:rPr>
+        <w:t>Provide Pointers to additional material on the topic for interested readers</w:t>
+      </w:r>
+    </w:p>
+    <w:p>
+      <w:pPr>
+        <w:rPr>
+          <w:rFonts w:ascii="Times" w:eastAsia="Times New Roman" w:hAnsi="Times" w:cs="Times New Roman"/>
+        </w:rPr>
+      </w:pPr>
+    </w:p>
+    <w:p>
+      <w:pPr>
+        <w:rPr>
+          <w:rFonts w:ascii="Times" w:hAnsi="Times" w:cs="Times New Roman"/>
+        </w:rPr>
+      </w:pPr>
+      <w:r>
+        <w:rPr>
+          <w:rFonts w:ascii="Times" w:hAnsi="Times" w:cs="Times New Roman"/>
+        </w:rPr>
+        <w:t>Example of Lean Method</w:t>
+      </w:r>
+    </w:p>
+    <w:p>
+      <w:pPr>
+        <w:rPr>
+          <w:rFonts w:ascii="Times" w:eastAsia="Times New Roman" w:hAnsi="Times" w:cs="Times New Roman"/>
+        </w:rPr>
+      </w:pPr>
+    </w:p>
+    <w:p>
+      <w:pPr>
+        <w:rPr>
+          <w:rFonts w:ascii="Times" w:hAnsi="Times" w:cs="Times New Roman"/>
+        </w:rPr>
+      </w:pPr>
+      <w:r>
+        <w:rPr>
+          <w:rFonts w:ascii="Times" w:hAnsi="Times" w:cs="Times New Roman"/>
+        </w:rPr>
+        <w:t>Why should software developers care about this topic?</w:t>
+      </w:r>
+    </w:p>
+    <w:p>
+      <w:pPr>
+        <w:rPr>
+          <w:rFonts w:ascii="Times" w:hAnsi="Times" w:cs="Times New Roman"/>
+        </w:rPr>
+      </w:pPr>
+    </w:p>
+    <w:p>
+      <w:pPr>
+        <w:rPr>
+          <w:rFonts w:ascii="Times" w:hAnsi="Times" w:cs="Times New Roman"/>
+        </w:rPr>
+      </w:pPr>
+      <w:r>
+        <w:rPr>
+          <w:rFonts w:ascii="Times" w:hAnsi="Times" w:cs="Times New Roman"/>
+        </w:rPr>
+        <w:t>Other information</w:t>
+      </w:r>
+    </w:p>
+    <w:p>
+      <w:pPr>
+        <w:rPr>
+          <w:rFonts w:ascii="Times" w:eastAsia="Times New Roman" w:hAnsi="Times" w:cs="Times New Roman"/>
+        </w:rPr>
+      </w:pPr>
+    </w:p>
+    <w:p>
+      <w:pPr>
+        <w:rPr>
+          <w:rFonts w:ascii="Times" w:hAnsi="Times" w:cs="Times New Roman"/>
+        </w:rPr>
+      </w:pPr>
+      <w:r>
+        <w:rPr>
+          <w:rFonts w:ascii="Times" w:hAnsi="Times" w:cs="Times New Roman"/>
+        </w:rPr>
+        <w:t>References</w:t>
+      </w:r>
+    </w:p>
+    <w:p>
+      <w:pPr>
+        <w:rPr>
+          <w:rFonts w:ascii="Times" w:hAnsi="Times"/>
+        </w:rPr>
+      </w:pPr>
     </w:p>
     <w:sectPr>
       <w:pgSz w:w="12240" w:h="15840"/>

</xml_diff>

<commit_message>
More information to the principles
</commit_message>
<xml_diff>
--- a/Lean Method Presentation Notes.docx
+++ b/Lean Method Presentation Notes.docx
@@ -150,30 +150,44 @@
         <w:rPr>
           <w:rFonts w:ascii="Times" w:hAnsi="Times"/>
         </w:rPr>
-        <w:t xml:space="preserve">2003 book by Mary </w:t>
-      </w:r>
-      <w:proofErr w:type="spellStart"/>
-      <w:r>
+        <w:t>2003 book by Mary Poppendieck and Tom Poppendieck</w:t>
+      </w:r>
+    </w:p>
+    <w:p>
+      <w:pPr>
+        <w:pStyle w:val="ListParagraph"/>
+        <w:numPr>
+          <w:ilvl w:val="1"/>
+          <w:numId w:val="39"/>
+        </w:numPr>
         <w:rPr>
           <w:rFonts w:ascii="Times" w:hAnsi="Times"/>
         </w:rPr>
-        <w:t>Poppendieck</w:t>
-      </w:r>
-      <w:proofErr w:type="spellEnd"/>
+      </w:pPr>
       <w:r>
         <w:rPr>
           <w:rFonts w:ascii="Times" w:hAnsi="Times"/>
         </w:rPr>
-        <w:t xml:space="preserve"> and Tom </w:t>
-      </w:r>
-      <w:proofErr w:type="spellStart"/>
-      <w:r>
+        <w:t>Presents the lean principles and compares then to traditional agile tools</w:t>
+      </w:r>
+    </w:p>
+    <w:p>
+      <w:pPr>
+        <w:pStyle w:val="ListParagraph"/>
+        <w:numPr>
+          <w:ilvl w:val="0"/>
+          <w:numId w:val="39"/>
+        </w:numPr>
         <w:rPr>
           <w:rFonts w:ascii="Times" w:hAnsi="Times"/>
         </w:rPr>
-        <w:t>Poppendieck</w:t>
-      </w:r>
-      <w:proofErr w:type="spellEnd"/>
+      </w:pPr>
+      <w:r>
+        <w:rPr>
+          <w:rFonts w:ascii="Times" w:hAnsi="Times"/>
+        </w:rPr>
+        <w:t>What is it? (http://www.allaboutagile.com/7-key-principles-of-lean-software-development-2/)</w:t>
+      </w:r>
     </w:p>
     <w:p>
       <w:pPr>
@@ -190,14 +204,14 @@
         <w:rPr>
           <w:rFonts w:ascii="Times" w:hAnsi="Times"/>
         </w:rPr>
-        <w:t>Presents the lean principles and compares then to traditional agile tools</w:t>
-      </w:r>
-    </w:p>
-    <w:p>
-      <w:pPr>
-        <w:pStyle w:val="ListParagraph"/>
-        <w:numPr>
-          <w:ilvl w:val="0"/>
+        <w:t>Principles</w:t>
+      </w:r>
+    </w:p>
+    <w:p>
+      <w:pPr>
+        <w:pStyle w:val="ListParagraph"/>
+        <w:numPr>
+          <w:ilvl w:val="2"/>
           <w:numId w:val="39"/>
         </w:numPr>
         <w:rPr>
@@ -208,42 +222,6 @@
         <w:rPr>
           <w:rFonts w:ascii="Times" w:hAnsi="Times"/>
         </w:rPr>
-        <w:t>What is it? (http://www.allaboutagile.com/7-key-principles-of-lean-software-development-2/)</w:t>
-      </w:r>
-    </w:p>
-    <w:p>
-      <w:pPr>
-        <w:pStyle w:val="ListParagraph"/>
-        <w:numPr>
-          <w:ilvl w:val="1"/>
-          <w:numId w:val="39"/>
-        </w:numPr>
-        <w:rPr>
-          <w:rFonts w:ascii="Times" w:hAnsi="Times"/>
-        </w:rPr>
-      </w:pPr>
-      <w:r>
-        <w:rPr>
-          <w:rFonts w:ascii="Times" w:hAnsi="Times"/>
-        </w:rPr>
-        <w:t>Principles</w:t>
-      </w:r>
-    </w:p>
-    <w:p>
-      <w:pPr>
-        <w:pStyle w:val="ListParagraph"/>
-        <w:numPr>
-          <w:ilvl w:val="2"/>
-          <w:numId w:val="39"/>
-        </w:numPr>
-        <w:rPr>
-          <w:rFonts w:ascii="Times" w:hAnsi="Times"/>
-        </w:rPr>
-      </w:pPr>
-      <w:r>
-        <w:rPr>
-          <w:rFonts w:ascii="Times" w:hAnsi="Times"/>
-        </w:rPr>
         <w:t>1. Eliminate Waste</w:t>
       </w:r>
     </w:p>
@@ -276,33 +254,11 @@
           <w:rFonts w:ascii="Times" w:hAnsi="Times" w:cs="Times New Roman"/>
         </w:rPr>
       </w:pPr>
-      <w:proofErr w:type="spellStart"/>
-      <w:r>
-        <w:rPr>
-          <w:rFonts w:ascii="Times" w:hAnsi="Times" w:cs="Times New Roman"/>
-        </w:rPr>
-        <w:t>Muda</w:t>
-      </w:r>
-      <w:proofErr w:type="spellEnd"/>
-      <w:r>
-        <w:rPr>
-          <w:rFonts w:ascii="Times" w:hAnsi="Times" w:cs="Times New Roman"/>
-        </w:rPr>
-        <w:t xml:space="preserve"> – </w:t>
-      </w:r>
-      <w:proofErr w:type="spellStart"/>
-      <w:r>
-        <w:rPr>
-          <w:rFonts w:ascii="Times" w:hAnsi="Times" w:cs="Times New Roman"/>
-        </w:rPr>
-        <w:t>meaing</w:t>
-      </w:r>
-      <w:proofErr w:type="spellEnd"/>
-      <w:r>
-        <w:rPr>
-          <w:rFonts w:ascii="Times" w:hAnsi="Times" w:cs="Times New Roman"/>
-        </w:rPr>
-        <w:t xml:space="preserve"> unproductive</w:t>
+      <w:r>
+        <w:rPr>
+          <w:rFonts w:ascii="Times" w:hAnsi="Times" w:cs="Times New Roman"/>
+        </w:rPr>
+        <w:t>Muda – meaing unproductive</w:t>
       </w:r>
     </w:p>
     <w:p>
@@ -334,19 +290,11 @@
           <w:rFonts w:ascii="Times" w:hAnsi="Times" w:cs="Times New Roman"/>
         </w:rPr>
       </w:pPr>
-      <w:proofErr w:type="spellStart"/>
-      <w:r>
-        <w:rPr>
-          <w:rFonts w:ascii="Times" w:hAnsi="Times" w:cs="Times New Roman"/>
-        </w:rPr>
-        <w:t>Muri</w:t>
-      </w:r>
-      <w:proofErr w:type="spellEnd"/>
-      <w:r>
-        <w:rPr>
-          <w:rFonts w:ascii="Times" w:hAnsi="Times" w:cs="Times New Roman"/>
-        </w:rPr>
-        <w:t xml:space="preserve"> – over burden, unreasonableness</w:t>
+      <w:r>
+        <w:rPr>
+          <w:rFonts w:ascii="Times" w:hAnsi="Times" w:cs="Times New Roman"/>
+        </w:rPr>
+        <w:t>Muri – over burden, unreasonableness</w:t>
       </w:r>
     </w:p>
     <w:p>
@@ -526,21 +474,7 @@
         <w:rPr>
           <w:rFonts w:ascii="Times" w:hAnsi="Times"/>
         </w:rPr>
-        <w:t xml:space="preserve">Mary and Tom </w:t>
-      </w:r>
-      <w:proofErr w:type="spellStart"/>
-      <w:r>
-        <w:rPr>
-          <w:rFonts w:ascii="Times" w:hAnsi="Times"/>
-        </w:rPr>
-        <w:t>Poppendieck</w:t>
-      </w:r>
-      <w:proofErr w:type="spellEnd"/>
-      <w:r>
-        <w:rPr>
-          <w:rFonts w:ascii="Times" w:hAnsi="Times"/>
-        </w:rPr>
-        <w:t xml:space="preserve"> related this as:</w:t>
+        <w:t>Mary and Tom Poppendieck related this as:</w:t>
       </w:r>
     </w:p>
     <w:p>
@@ -2142,30 +2076,155 @@
           <w:rFonts w:ascii="Times" w:hAnsi="Times" w:cs="Times New Roman"/>
           <w:sz w:val="22"/>
         </w:rPr>
-        <w:t xml:space="preserve">Mary and Tom </w:t>
-      </w:r>
-      <w:proofErr w:type="spellStart"/>
+        <w:t>Mary and Tom Poppendieck g</w:t>
+      </w:r>
       <w:r>
         <w:rPr>
           <w:rFonts w:ascii="Times" w:hAnsi="Times" w:cs="Times New Roman"/>
           <w:sz w:val="22"/>
         </w:rPr>
-        <w:t>Poppendieck</w:t>
-      </w:r>
-      <w:proofErr w:type="spellEnd"/>
-      <w:r>
+        <w:t>ive 2 examples of the software engineering tendency to sub-optimize:</w:t>
+      </w:r>
+    </w:p>
+    <w:p>
+      <w:pPr>
+        <w:pStyle w:val="ListParagraph"/>
+        <w:numPr>
+          <w:ilvl w:val="4"/>
+          <w:numId w:val="39"/>
+        </w:numPr>
         <w:rPr>
           <w:rFonts w:ascii="Times" w:hAnsi="Times" w:cs="Times New Roman"/>
           <w:sz w:val="22"/>
         </w:rPr>
-        <w:t xml:space="preserve"> g</w:t>
-      </w:r>
+      </w:pPr>
       <w:r>
         <w:rPr>
           <w:rFonts w:ascii="Times" w:hAnsi="Times" w:cs="Times New Roman"/>
           <w:sz w:val="22"/>
         </w:rPr>
-        <w:t>ive 2 examples of the software engineering tendency to sub-optimize:</w:t>
+        <w:t>Vicious circle number 1</w:t>
+      </w:r>
+    </w:p>
+    <w:p>
+      <w:pPr>
+        <w:pStyle w:val="ListParagraph"/>
+        <w:numPr>
+          <w:ilvl w:val="5"/>
+          <w:numId w:val="39"/>
+        </w:numPr>
+        <w:rPr>
+          <w:rFonts w:ascii="Times" w:hAnsi="Times" w:cs="Times New Roman"/>
+          <w:sz w:val="22"/>
+        </w:rPr>
+      </w:pPr>
+      <w:r>
+        <w:rPr>
+          <w:rFonts w:ascii="Times" w:hAnsi="Times" w:cs="Times New Roman"/>
+          <w:sz w:val="22"/>
+        </w:rPr>
+        <w:t>A customer wants some new features ‘yesterday’.</w:t>
+      </w:r>
+    </w:p>
+    <w:p>
+      <w:pPr>
+        <w:pStyle w:val="ListParagraph"/>
+        <w:numPr>
+          <w:ilvl w:val="5"/>
+          <w:numId w:val="39"/>
+        </w:numPr>
+        <w:rPr>
+          <w:rFonts w:ascii="Times" w:hAnsi="Times" w:cs="Times New Roman"/>
+          <w:sz w:val="22"/>
+        </w:rPr>
+      </w:pPr>
+      <w:r>
+        <w:rPr>
+          <w:rFonts w:ascii="Times" w:hAnsi="Times" w:cs="Times New Roman"/>
+          <w:sz w:val="22"/>
+        </w:rPr>
+        <w:t>Developers hear: get it done fast, at all costs!</w:t>
+      </w:r>
+    </w:p>
+    <w:p>
+      <w:pPr>
+        <w:pStyle w:val="ListParagraph"/>
+        <w:numPr>
+          <w:ilvl w:val="5"/>
+          <w:numId w:val="39"/>
+        </w:numPr>
+        <w:rPr>
+          <w:rFonts w:ascii="Times" w:hAnsi="Times" w:cs="Times New Roman"/>
+          <w:sz w:val="22"/>
+        </w:rPr>
+      </w:pPr>
+      <w:r>
+        <w:rPr>
+          <w:rFonts w:ascii="Times" w:hAnsi="Times" w:cs="Times New Roman"/>
+          <w:sz w:val="22"/>
+        </w:rPr>
+        <w:t>Result: sloppy changes are made to the code.</w:t>
+      </w:r>
+    </w:p>
+    <w:p>
+      <w:pPr>
+        <w:pStyle w:val="ListParagraph"/>
+        <w:numPr>
+          <w:ilvl w:val="5"/>
+          <w:numId w:val="39"/>
+        </w:numPr>
+        <w:rPr>
+          <w:rFonts w:ascii="Times" w:hAnsi="Times" w:cs="Times New Roman"/>
+          <w:sz w:val="22"/>
+        </w:rPr>
+      </w:pPr>
+      <w:r>
+        <w:rPr>
+          <w:rFonts w:ascii="Times" w:hAnsi="Times" w:cs="Times New Roman"/>
+          <w:sz w:val="22"/>
+        </w:rPr>
+        <w:t xml:space="preserve">Complexity </w:t>
+      </w:r>
+      <w:r>
+        <w:rPr>
+          <w:rFonts w:ascii="Times" w:hAnsi="Times" w:cs="Times New Roman"/>
+          <w:sz w:val="22"/>
+        </w:rPr>
+        <w:t>of the code base increases.</w:t>
+      </w:r>
+    </w:p>
+    <w:p>
+      <w:pPr>
+        <w:pStyle w:val="ListParagraph"/>
+        <w:numPr>
+          <w:ilvl w:val="5"/>
+          <w:numId w:val="39"/>
+        </w:numPr>
+        <w:rPr>
+          <w:rFonts w:ascii="Times" w:hAnsi="Times" w:cs="Times New Roman"/>
+          <w:sz w:val="22"/>
+        </w:rPr>
+      </w:pPr>
+      <w:r>
+        <w:rPr>
+          <w:rFonts w:ascii="Times" w:hAnsi="Times" w:cs="Times New Roman"/>
+          <w:sz w:val="22"/>
+        </w:rPr>
+        <w:t>Number of defects in the</w:t>
+      </w:r>
+      <w:r>
+        <w:rPr>
+          <w:rFonts w:ascii="Times" w:hAnsi="Times" w:cs="Times New Roman"/>
+          <w:sz w:val="22"/>
+        </w:rPr>
+        <w:t xml:space="preserve"> code </w:t>
+      </w:r>
+      <w:r>
+        <w:rPr>
+          <w:rFonts w:ascii="Times" w:hAnsi="Times" w:cs="Times New Roman"/>
+          <w:sz w:val="22"/>
+        </w:rPr>
+        <w:t>increases.</w:t>
       </w:r>
     </w:p>
     <w:p>
@@ -2185,7 +2244,7 @@
           <w:rFonts w:ascii="Times" w:hAnsi="Times" w:cs="Times New Roman"/>
           <w:sz w:val="22"/>
         </w:rPr>
-        <w:t>Vicious circle number 1</w:t>
+        <w:t>Vicious circle number 2</w:t>
       </w:r>
     </w:p>
     <w:p>
@@ -2205,7 +2264,7 @@
           <w:rFonts w:ascii="Times" w:hAnsi="Times" w:cs="Times New Roman"/>
           <w:sz w:val="22"/>
         </w:rPr>
-        <w:t>A customer wants some new features ‘yesterday’.</w:t>
+        <w:t>Testing is overloaded with work.</w:t>
       </w:r>
     </w:p>
     <w:p>
@@ -2225,7 +2284,7 @@
           <w:rFonts w:ascii="Times" w:hAnsi="Times" w:cs="Times New Roman"/>
           <w:sz w:val="22"/>
         </w:rPr>
-        <w:t>Developers hear: get it done fast, at all costs!</w:t>
+        <w:t>Result: testing occurs a long time after the code is originally written, or testing is reduced.</w:t>
       </w:r>
     </w:p>
     <w:p>
@@ -2245,7 +2304,7 @@
           <w:rFonts w:ascii="Times" w:hAnsi="Times" w:cs="Times New Roman"/>
           <w:sz w:val="22"/>
         </w:rPr>
-        <w:t>Result: sloppy changes are made to the code.</w:t>
+        <w:t>Developers don’t get immediate feedback, or some things are not properly tested.</w:t>
       </w:r>
     </w:p>
     <w:p>
@@ -2265,14 +2324,27 @@
           <w:rFonts w:ascii="Times" w:hAnsi="Times" w:cs="Times New Roman"/>
           <w:sz w:val="22"/>
         </w:rPr>
-        <w:t xml:space="preserve">Complexity </w:t>
-      </w:r>
-      <w:r>
+        <w:t>There are more defects in the code.</w:t>
+      </w:r>
+    </w:p>
+    <w:p>
+      <w:pPr>
+        <w:pStyle w:val="ListParagraph"/>
+        <w:numPr>
+          <w:ilvl w:val="5"/>
+          <w:numId w:val="39"/>
+        </w:numPr>
         <w:rPr>
           <w:rFonts w:ascii="Times" w:hAnsi="Times" w:cs="Times New Roman"/>
           <w:sz w:val="22"/>
         </w:rPr>
-        <w:t>of the code base increases.</w:t>
+      </w:pPr>
+      <w:r>
+        <w:rPr>
+          <w:rFonts w:ascii="Times" w:hAnsi="Times" w:cs="Times New Roman"/>
+          <w:sz w:val="22"/>
+        </w:rPr>
+        <w:t>Testers have more work.</w:t>
       </w:r>
     </w:p>
     <w:p>
@@ -2292,68 +2364,68 @@
           <w:rFonts w:ascii="Times" w:hAnsi="Times" w:cs="Times New Roman"/>
           <w:sz w:val="22"/>
         </w:rPr>
-        <w:t>Number of defects in the</w:t>
-      </w:r>
-      <w:r>
+        <w:t>Feedback to developers and quality improvements are delayed further.</w:t>
+      </w:r>
+    </w:p>
+    <w:p>
+      <w:pPr>
+        <w:pStyle w:val="ListParagraph"/>
+        <w:numPr>
+          <w:ilvl w:val="3"/>
+          <w:numId w:val="39"/>
+        </w:numPr>
         <w:rPr>
           <w:rFonts w:ascii="Times" w:hAnsi="Times" w:cs="Times New Roman"/>
           <w:sz w:val="22"/>
         </w:rPr>
-        <w:t xml:space="preserve"> code </w:t>
-      </w:r>
+      </w:pPr>
       <w:r>
         <w:rPr>
           <w:rFonts w:ascii="Times" w:hAnsi="Times" w:cs="Times New Roman"/>
           <w:sz w:val="22"/>
         </w:rPr>
-        <w:t>increases.</w:t>
-      </w:r>
-    </w:p>
-    <w:p>
-      <w:pPr>
-        <w:pStyle w:val="ListParagraph"/>
-        <w:numPr>
-          <w:ilvl w:val="4"/>
-          <w:numId w:val="39"/>
-        </w:numPr>
+        <w:t>Lean seeks to optimiz</w:t>
+      </w:r>
+      <w:r>
         <w:rPr>
           <w:rFonts w:ascii="Times" w:hAnsi="Times" w:cs="Times New Roman"/>
           <w:sz w:val="22"/>
         </w:rPr>
-      </w:pPr>
-      <w:r>
+        <w:t>e the whole value stream, not just individual functions or teams</w:t>
+      </w:r>
+    </w:p>
+    <w:p>
+      <w:pPr>
+        <w:pStyle w:val="ListParagraph"/>
+        <w:numPr>
+          <w:ilvl w:val="3"/>
+          <w:numId w:val="39"/>
+        </w:numPr>
         <w:rPr>
           <w:rFonts w:ascii="Times" w:hAnsi="Times" w:cs="Times New Roman"/>
           <w:sz w:val="22"/>
         </w:rPr>
-        <w:t>Vicious circle number 2</w:t>
-      </w:r>
-    </w:p>
-    <w:p>
-      <w:pPr>
-        <w:pStyle w:val="ListParagraph"/>
-        <w:numPr>
-          <w:ilvl w:val="5"/>
-          <w:numId w:val="39"/>
-        </w:numPr>
+      </w:pPr>
+      <w:r>
         <w:rPr>
           <w:rFonts w:ascii="Times" w:hAnsi="Times" w:cs="Times New Roman"/>
           <w:sz w:val="22"/>
         </w:rPr>
-      </w:pPr>
+        <w:t>The best way to organiz</w:t>
+      </w:r>
       <w:r>
         <w:rPr>
           <w:rFonts w:ascii="Times" w:hAnsi="Times" w:cs="Times New Roman"/>
           <w:sz w:val="22"/>
         </w:rPr>
-        <w:t>Testing is overloaded with work.</w:t>
-      </w:r>
-    </w:p>
-    <w:p>
-      <w:pPr>
-        <w:pStyle w:val="ListParagraph"/>
-        <w:numPr>
-          <w:ilvl w:val="5"/>
+        <w:t>e teams is so they are complete, multi-disciplined, co-located product teams that have all the roles and skills they need to deliver a request from start to finish, without reference to other teams.</w:t>
+      </w:r>
+    </w:p>
+    <w:p>
+      <w:pPr>
+        <w:pStyle w:val="ListParagraph"/>
+        <w:numPr>
+          <w:ilvl w:val="3"/>
           <w:numId w:val="39"/>
         </w:numPr>
         <w:rPr>
@@ -2366,160 +2438,6 @@
           <w:rFonts w:ascii="Times" w:hAnsi="Times" w:cs="Times New Roman"/>
           <w:sz w:val="22"/>
         </w:rPr>
-        <w:t>Result: testing occurs a long time after the code is originally written, or testing is reduced.</w:t>
-      </w:r>
-    </w:p>
-    <w:p>
-      <w:pPr>
-        <w:pStyle w:val="ListParagraph"/>
-        <w:numPr>
-          <w:ilvl w:val="5"/>
-          <w:numId w:val="39"/>
-        </w:numPr>
-        <w:rPr>
-          <w:rFonts w:ascii="Times" w:hAnsi="Times" w:cs="Times New Roman"/>
-          <w:sz w:val="22"/>
-        </w:rPr>
-      </w:pPr>
-      <w:r>
-        <w:rPr>
-          <w:rFonts w:ascii="Times" w:hAnsi="Times" w:cs="Times New Roman"/>
-          <w:sz w:val="22"/>
-        </w:rPr>
-        <w:t>Developers don’t get immediate feedback, or some things are not properly tested.</w:t>
-      </w:r>
-    </w:p>
-    <w:p>
-      <w:pPr>
-        <w:pStyle w:val="ListParagraph"/>
-        <w:numPr>
-          <w:ilvl w:val="5"/>
-          <w:numId w:val="39"/>
-        </w:numPr>
-        <w:rPr>
-          <w:rFonts w:ascii="Times" w:hAnsi="Times" w:cs="Times New Roman"/>
-          <w:sz w:val="22"/>
-        </w:rPr>
-      </w:pPr>
-      <w:r>
-        <w:rPr>
-          <w:rFonts w:ascii="Times" w:hAnsi="Times" w:cs="Times New Roman"/>
-          <w:sz w:val="22"/>
-        </w:rPr>
-        <w:t>There are more defects in the code.</w:t>
-      </w:r>
-    </w:p>
-    <w:p>
-      <w:pPr>
-        <w:pStyle w:val="ListParagraph"/>
-        <w:numPr>
-          <w:ilvl w:val="5"/>
-          <w:numId w:val="39"/>
-        </w:numPr>
-        <w:rPr>
-          <w:rFonts w:ascii="Times" w:hAnsi="Times" w:cs="Times New Roman"/>
-          <w:sz w:val="22"/>
-        </w:rPr>
-      </w:pPr>
-      <w:r>
-        <w:rPr>
-          <w:rFonts w:ascii="Times" w:hAnsi="Times" w:cs="Times New Roman"/>
-          <w:sz w:val="22"/>
-        </w:rPr>
-        <w:t>Testers have more work.</w:t>
-      </w:r>
-    </w:p>
-    <w:p>
-      <w:pPr>
-        <w:pStyle w:val="ListParagraph"/>
-        <w:numPr>
-          <w:ilvl w:val="5"/>
-          <w:numId w:val="39"/>
-        </w:numPr>
-        <w:rPr>
-          <w:rFonts w:ascii="Times" w:hAnsi="Times" w:cs="Times New Roman"/>
-          <w:sz w:val="22"/>
-        </w:rPr>
-      </w:pPr>
-      <w:r>
-        <w:rPr>
-          <w:rFonts w:ascii="Times" w:hAnsi="Times" w:cs="Times New Roman"/>
-          <w:sz w:val="22"/>
-        </w:rPr>
-        <w:t>Feedback to developers and quality improvements are delayed further.</w:t>
-      </w:r>
-    </w:p>
-    <w:p>
-      <w:pPr>
-        <w:pStyle w:val="ListParagraph"/>
-        <w:numPr>
-          <w:ilvl w:val="3"/>
-          <w:numId w:val="39"/>
-        </w:numPr>
-        <w:rPr>
-          <w:rFonts w:ascii="Times" w:hAnsi="Times" w:cs="Times New Roman"/>
-          <w:sz w:val="22"/>
-        </w:rPr>
-      </w:pPr>
-      <w:r>
-        <w:rPr>
-          <w:rFonts w:ascii="Times" w:hAnsi="Times" w:cs="Times New Roman"/>
-          <w:sz w:val="22"/>
-        </w:rPr>
-        <w:t>Lean seeks to optimiz</w:t>
-      </w:r>
-      <w:r>
-        <w:rPr>
-          <w:rFonts w:ascii="Times" w:hAnsi="Times" w:cs="Times New Roman"/>
-          <w:sz w:val="22"/>
-        </w:rPr>
-        <w:t>e the whole value stream, not just individual functions or teams</w:t>
-      </w:r>
-    </w:p>
-    <w:p>
-      <w:pPr>
-        <w:pStyle w:val="ListParagraph"/>
-        <w:numPr>
-          <w:ilvl w:val="3"/>
-          <w:numId w:val="39"/>
-        </w:numPr>
-        <w:rPr>
-          <w:rFonts w:ascii="Times" w:hAnsi="Times" w:cs="Times New Roman"/>
-          <w:sz w:val="22"/>
-        </w:rPr>
-      </w:pPr>
-      <w:r>
-        <w:rPr>
-          <w:rFonts w:ascii="Times" w:hAnsi="Times" w:cs="Times New Roman"/>
-          <w:sz w:val="22"/>
-        </w:rPr>
-        <w:t>The best way to organiz</w:t>
-      </w:r>
-      <w:r>
-        <w:rPr>
-          <w:rFonts w:ascii="Times" w:hAnsi="Times" w:cs="Times New Roman"/>
-          <w:sz w:val="22"/>
-        </w:rPr>
-        <w:t>e teams is so they are complete, multi-disciplined, co-located product teams that have all the roles and skills they need to deliver a request from start to finish, without reference to other teams.</w:t>
-      </w:r>
-    </w:p>
-    <w:p>
-      <w:pPr>
-        <w:pStyle w:val="ListParagraph"/>
-        <w:numPr>
-          <w:ilvl w:val="3"/>
-          <w:numId w:val="39"/>
-        </w:numPr>
-        <w:rPr>
-          <w:rFonts w:ascii="Times" w:hAnsi="Times" w:cs="Times New Roman"/>
-          <w:sz w:val="22"/>
-        </w:rPr>
-      </w:pPr>
-      <w:r>
-        <w:rPr>
-          <w:rFonts w:ascii="Times" w:hAnsi="Times" w:cs="Times New Roman"/>
-          <w:sz w:val="22"/>
-        </w:rPr>
         <w:t>Putting all of this together with the better optimized workflow, the benefits or organizing in this way can be extremely significant – not only in terms of the team’s performance, but also in terms of the quality of the product, which ultimately can make your organization more competitive. </w:t>
       </w:r>
     </w:p>
@@ -2538,30 +2456,8 @@
         <w:rPr>
           <w:rFonts w:ascii="Times" w:hAnsi="Times" w:cs="Times New Roman"/>
         </w:rPr>
-        <w:t xml:space="preserve">Term lean software development originated in a book by the same name, written by Mary </w:t>
-      </w:r>
-      <w:proofErr w:type="spellStart"/>
-      <w:r>
-        <w:rPr>
-          <w:rFonts w:ascii="Times" w:hAnsi="Times" w:cs="Times New Roman"/>
-        </w:rPr>
-        <w:t>Poppendieck</w:t>
-      </w:r>
-      <w:proofErr w:type="spellEnd"/>
-      <w:r>
-        <w:rPr>
-          <w:rFonts w:ascii="Times" w:hAnsi="Times" w:cs="Times New Roman"/>
-        </w:rPr>
-        <w:t xml:space="preserve"> and Tom </w:t>
-      </w:r>
-      <w:proofErr w:type="spellStart"/>
-      <w:r>
-        <w:rPr>
-          <w:rFonts w:ascii="Times" w:hAnsi="Times" w:cs="Times New Roman"/>
-        </w:rPr>
-        <w:t>Poppendieck</w:t>
-      </w:r>
-      <w:proofErr w:type="spellEnd"/>
+        <w:t>Term lean software development originated in a book by the same name, written by Mary Poppendieck and Tom Poppendieck</w:t>
+      </w:r>
     </w:p>
     <w:p>
       <w:pPr>
@@ -3019,8 +2915,6 @@
         </w:rPr>
         <w:t>Amplify Learning</w:t>
       </w:r>
-      <w:bookmarkStart w:id="0" w:name="_GoBack"/>
-      <w:bookmarkEnd w:id="0"/>
     </w:p>
     <w:p>
       <w:pPr>
@@ -3109,7 +3003,1621 @@
         <w:rPr>
           <w:rFonts w:ascii="Times" w:hAnsi="Times" w:cs="Times New Roman"/>
         </w:rPr>
-        <w:t>http://www.slideshare.net/jpvajda/lean-software-development-principles</w:t>
+        <w:t>Tool 3: Feedback</w:t>
+      </w:r>
+    </w:p>
+    <w:p>
+      <w:pPr>
+        <w:pStyle w:val="ListParagraph"/>
+        <w:numPr>
+          <w:ilvl w:val="2"/>
+          <w:numId w:val="39"/>
+        </w:numPr>
+        <w:rPr>
+          <w:rFonts w:ascii="Times" w:hAnsi="Times" w:cs="Times New Roman"/>
+        </w:rPr>
+      </w:pPr>
+      <w:r>
+        <w:rPr>
+          <w:rFonts w:ascii="Times" w:hAnsi="Times" w:cs="Times New Roman"/>
+        </w:rPr>
+        <w:t>Introduce and increase feedback loops into the development process</w:t>
+      </w:r>
+    </w:p>
+    <w:p>
+      <w:pPr>
+        <w:pStyle w:val="ListParagraph"/>
+        <w:numPr>
+          <w:ilvl w:val="2"/>
+          <w:numId w:val="39"/>
+        </w:numPr>
+        <w:rPr>
+          <w:rFonts w:ascii="Times" w:hAnsi="Times" w:cs="Times New Roman"/>
+        </w:rPr>
+      </w:pPr>
+      <w:r>
+        <w:rPr>
+          <w:rFonts w:ascii="Times" w:hAnsi="Times" w:cs="Times New Roman"/>
+        </w:rPr>
+        <w:t>Run test as soon as code is written</w:t>
+      </w:r>
+    </w:p>
+    <w:p>
+      <w:pPr>
+        <w:pStyle w:val="ListParagraph"/>
+        <w:numPr>
+          <w:ilvl w:val="2"/>
+          <w:numId w:val="39"/>
+        </w:numPr>
+        <w:rPr>
+          <w:rFonts w:ascii="Times" w:hAnsi="Times" w:cs="Times New Roman"/>
+        </w:rPr>
+      </w:pPr>
+      <w:r>
+        <w:rPr>
+          <w:rFonts w:ascii="Times" w:hAnsi="Times" w:cs="Times New Roman"/>
+        </w:rPr>
+        <w:t>Less documentation, and more coding with real time feedback</w:t>
+      </w:r>
+    </w:p>
+    <w:p>
+      <w:pPr>
+        <w:pStyle w:val="ListParagraph"/>
+        <w:numPr>
+          <w:ilvl w:val="2"/>
+          <w:numId w:val="39"/>
+        </w:numPr>
+        <w:rPr>
+          <w:rFonts w:ascii="Times" w:hAnsi="Times" w:cs="Times New Roman"/>
+        </w:rPr>
+      </w:pPr>
+      <w:r>
+        <w:rPr>
+          <w:rFonts w:ascii="Times" w:hAnsi="Times" w:cs="Times New Roman"/>
+        </w:rPr>
+        <w:t>Take the top 3 and evaluate them</w:t>
+      </w:r>
+    </w:p>
+    <w:p>
+      <w:pPr>
+        <w:pStyle w:val="ListParagraph"/>
+        <w:numPr>
+          <w:ilvl w:val="2"/>
+          <w:numId w:val="39"/>
+        </w:numPr>
+        <w:rPr>
+          <w:rFonts w:ascii="Times" w:hAnsi="Times" w:cs="Times New Roman"/>
+        </w:rPr>
+      </w:pPr>
+      <w:r>
+        <w:rPr>
+          <w:rFonts w:ascii="Times" w:hAnsi="Times" w:cs="Times New Roman"/>
+        </w:rPr>
+        <w:t>Encourage and accept immediate customer response to your work</w:t>
+      </w:r>
+    </w:p>
+    <w:p>
+      <w:pPr>
+        <w:pStyle w:val="ListParagraph"/>
+        <w:numPr>
+          <w:ilvl w:val="1"/>
+          <w:numId w:val="39"/>
+        </w:numPr>
+        <w:rPr>
+          <w:rFonts w:ascii="Times" w:hAnsi="Times" w:cs="Times New Roman"/>
+        </w:rPr>
+      </w:pPr>
+      <w:r>
+        <w:rPr>
+          <w:rFonts w:ascii="Times" w:hAnsi="Times" w:cs="Times New Roman"/>
+        </w:rPr>
+        <w:t>Tool 4: Iterations</w:t>
+      </w:r>
+    </w:p>
+    <w:p>
+      <w:pPr>
+        <w:pStyle w:val="ListParagraph"/>
+        <w:numPr>
+          <w:ilvl w:val="2"/>
+          <w:numId w:val="39"/>
+        </w:numPr>
+        <w:rPr>
+          <w:rFonts w:ascii="Times" w:hAnsi="Times" w:cs="Times New Roman"/>
+        </w:rPr>
+      </w:pPr>
+      <w:r>
+        <w:rPr>
+          <w:rFonts w:ascii="Times" w:hAnsi="Times" w:cs="Times New Roman"/>
+        </w:rPr>
+        <w:t>Short useful cycles of software development: Design &gt; Programmed &gt; Tested &gt; Integrated &gt; Delivered</w:t>
+      </w:r>
+    </w:p>
+    <w:p>
+      <w:pPr>
+        <w:pStyle w:val="ListParagraph"/>
+        <w:numPr>
+          <w:ilvl w:val="2"/>
+          <w:numId w:val="39"/>
+        </w:numPr>
+        <w:rPr>
+          <w:rFonts w:ascii="Times" w:hAnsi="Times" w:cs="Times New Roman"/>
+        </w:rPr>
+      </w:pPr>
+      <w:r>
+        <w:rPr>
+          <w:rFonts w:ascii="Times" w:hAnsi="Times" w:cs="Times New Roman"/>
+        </w:rPr>
+        <w:t>Allow feedback to increase, thusly increasing control</w:t>
+      </w:r>
+    </w:p>
+    <w:p>
+      <w:pPr>
+        <w:pStyle w:val="ListParagraph"/>
+        <w:numPr>
+          <w:ilvl w:val="2"/>
+          <w:numId w:val="39"/>
+        </w:numPr>
+        <w:rPr>
+          <w:rFonts w:ascii="Times" w:hAnsi="Times" w:cs="Times New Roman"/>
+        </w:rPr>
+      </w:pPr>
+      <w:r>
+        <w:rPr>
+          <w:rFonts w:ascii="Times" w:hAnsi="Times" w:cs="Times New Roman"/>
+        </w:rPr>
+        <w:t>Allow the ability to “decide as late as possible”</w:t>
+      </w:r>
+    </w:p>
+    <w:p>
+      <w:pPr>
+        <w:pStyle w:val="ListParagraph"/>
+        <w:numPr>
+          <w:ilvl w:val="1"/>
+          <w:numId w:val="39"/>
+        </w:numPr>
+        <w:rPr>
+          <w:rFonts w:ascii="Times" w:hAnsi="Times" w:cs="Times New Roman"/>
+        </w:rPr>
+      </w:pPr>
+      <w:r>
+        <w:rPr>
+          <w:rFonts w:ascii="Times" w:hAnsi="Times" w:cs="Times New Roman"/>
+        </w:rPr>
+        <w:t>Tool 5: Synchronization</w:t>
+      </w:r>
+    </w:p>
+    <w:p>
+      <w:pPr>
+        <w:pStyle w:val="ListParagraph"/>
+        <w:numPr>
+          <w:ilvl w:val="2"/>
+          <w:numId w:val="39"/>
+        </w:numPr>
+        <w:rPr>
+          <w:rFonts w:ascii="Times" w:hAnsi="Times" w:cs="Times New Roman"/>
+        </w:rPr>
+      </w:pPr>
+      <w:r>
+        <w:rPr>
+          <w:rFonts w:ascii="Times" w:hAnsi="Times" w:cs="Times New Roman"/>
+        </w:rPr>
+        <w:t>Requires a configuration management system</w:t>
+      </w:r>
+    </w:p>
+    <w:p>
+      <w:pPr>
+        <w:pStyle w:val="ListParagraph"/>
+        <w:numPr>
+          <w:ilvl w:val="2"/>
+          <w:numId w:val="39"/>
+        </w:numPr>
+        <w:rPr>
+          <w:rFonts w:ascii="Times" w:hAnsi="Times" w:cs="Times New Roman"/>
+        </w:rPr>
+      </w:pPr>
+      <w:r>
+        <w:rPr>
+          <w:rFonts w:ascii="Times" w:hAnsi="Times" w:cs="Times New Roman"/>
+        </w:rPr>
+        <w:t>Requires a daily build and smoke test</w:t>
+      </w:r>
+    </w:p>
+    <w:p>
+      <w:pPr>
+        <w:pStyle w:val="ListParagraph"/>
+        <w:numPr>
+          <w:ilvl w:val="2"/>
+          <w:numId w:val="39"/>
+        </w:numPr>
+        <w:rPr>
+          <w:rFonts w:ascii="Times" w:hAnsi="Times" w:cs="Times New Roman"/>
+        </w:rPr>
+      </w:pPr>
+      <w:r>
+        <w:rPr>
+          <w:rFonts w:ascii="Times" w:hAnsi="Times" w:cs="Times New Roman"/>
+        </w:rPr>
+        <w:t>Requires automated testing</w:t>
+      </w:r>
+    </w:p>
+    <w:p>
+      <w:pPr>
+        <w:pStyle w:val="ListParagraph"/>
+        <w:numPr>
+          <w:ilvl w:val="2"/>
+          <w:numId w:val="39"/>
+        </w:numPr>
+        <w:rPr>
+          <w:rFonts w:ascii="Times" w:hAnsi="Times" w:cs="Times New Roman"/>
+        </w:rPr>
+      </w:pPr>
+      <w:r>
+        <w:rPr>
+          <w:rFonts w:ascii="Times" w:hAnsi="Times" w:cs="Times New Roman"/>
+        </w:rPr>
+        <w:t>Requires a high level of communication</w:t>
+      </w:r>
+    </w:p>
+    <w:p>
+      <w:pPr>
+        <w:pStyle w:val="ListParagraph"/>
+        <w:numPr>
+          <w:ilvl w:val="1"/>
+          <w:numId w:val="39"/>
+        </w:numPr>
+        <w:rPr>
+          <w:rFonts w:ascii="Times" w:hAnsi="Times" w:cs="Times New Roman"/>
+        </w:rPr>
+      </w:pPr>
+      <w:r>
+        <w:rPr>
+          <w:rFonts w:ascii="Times" w:hAnsi="Times" w:cs="Times New Roman"/>
+        </w:rPr>
+        <w:t>Tool 6: Set Based Development</w:t>
+      </w:r>
+    </w:p>
+    <w:p>
+      <w:pPr>
+        <w:pStyle w:val="ListParagraph"/>
+        <w:numPr>
+          <w:ilvl w:val="2"/>
+          <w:numId w:val="39"/>
+        </w:numPr>
+        <w:rPr>
+          <w:rFonts w:ascii="Times" w:hAnsi="Times" w:cs="Times New Roman"/>
+        </w:rPr>
+      </w:pPr>
+      <w:r>
+        <w:rPr>
+          <w:rFonts w:ascii="Times" w:hAnsi="Times" w:cs="Times New Roman"/>
+        </w:rPr>
+        <w:t>Is about communicating constraints, not choices or solutions</w:t>
+      </w:r>
+    </w:p>
+    <w:p>
+      <w:pPr>
+        <w:pStyle w:val="ListParagraph"/>
+        <w:numPr>
+          <w:ilvl w:val="2"/>
+          <w:numId w:val="39"/>
+        </w:numPr>
+        <w:rPr>
+          <w:rFonts w:ascii="Times" w:hAnsi="Times" w:cs="Times New Roman"/>
+        </w:rPr>
+      </w:pPr>
+      <w:r>
+        <w:rPr>
+          <w:rFonts w:ascii="Times" w:hAnsi="Times" w:cs="Times New Roman"/>
+        </w:rPr>
+        <w:t>Develop multiple options, communicate constraints, and let solutions emerge</w:t>
+      </w:r>
+    </w:p>
+    <w:p>
+      <w:pPr>
+        <w:pStyle w:val="ListParagraph"/>
+        <w:numPr>
+          <w:ilvl w:val="0"/>
+          <w:numId w:val="39"/>
+        </w:numPr>
+        <w:rPr>
+          <w:rFonts w:ascii="Times" w:hAnsi="Times" w:cs="Times New Roman"/>
+        </w:rPr>
+      </w:pPr>
+      <w:r>
+        <w:rPr>
+          <w:rFonts w:ascii="Times" w:hAnsi="Times" w:cs="Times New Roman"/>
+        </w:rPr>
+        <w:t>Decide as Late as Possible</w:t>
+      </w:r>
+    </w:p>
+    <w:p>
+      <w:pPr>
+        <w:pStyle w:val="ListParagraph"/>
+        <w:numPr>
+          <w:ilvl w:val="1"/>
+          <w:numId w:val="39"/>
+        </w:numPr>
+        <w:rPr>
+          <w:rFonts w:ascii="Times" w:hAnsi="Times" w:cs="Times New Roman"/>
+        </w:rPr>
+      </w:pPr>
+      <w:r>
+        <w:rPr>
+          <w:rFonts w:ascii="Times" w:hAnsi="Times" w:cs="Times New Roman"/>
+        </w:rPr>
+        <w:t>Tool 7: Options Thinking</w:t>
+      </w:r>
+    </w:p>
+    <w:p>
+      <w:pPr>
+        <w:pStyle w:val="ListParagraph"/>
+        <w:numPr>
+          <w:ilvl w:val="2"/>
+          <w:numId w:val="39"/>
+        </w:numPr>
+        <w:rPr>
+          <w:rFonts w:ascii="Times" w:hAnsi="Times" w:cs="Times New Roman"/>
+        </w:rPr>
+      </w:pPr>
+      <w:r>
+        <w:rPr>
+          <w:rFonts w:ascii="Times" w:hAnsi="Times" w:cs="Times New Roman"/>
+        </w:rPr>
+        <w:t>Customer needs aren’t always clear or understood</w:t>
+      </w:r>
+    </w:p>
+    <w:p>
+      <w:pPr>
+        <w:pStyle w:val="ListParagraph"/>
+        <w:numPr>
+          <w:ilvl w:val="2"/>
+          <w:numId w:val="39"/>
+        </w:numPr>
+        <w:rPr>
+          <w:rFonts w:ascii="Times" w:hAnsi="Times" w:cs="Times New Roman"/>
+        </w:rPr>
+      </w:pPr>
+      <w:r>
+        <w:rPr>
+          <w:rFonts w:ascii="Times" w:hAnsi="Times" w:cs="Times New Roman"/>
+        </w:rPr>
+        <w:t>Can’t predict the future, so maintain flexibility, until uncertainly is removed</w:t>
+      </w:r>
+    </w:p>
+    <w:p>
+      <w:pPr>
+        <w:pStyle w:val="ListParagraph"/>
+        <w:numPr>
+          <w:ilvl w:val="2"/>
+          <w:numId w:val="39"/>
+        </w:numPr>
+        <w:rPr>
+          <w:rFonts w:ascii="Times" w:hAnsi="Times" w:cs="Times New Roman"/>
+        </w:rPr>
+      </w:pPr>
+      <w:r>
+        <w:rPr>
+          <w:rFonts w:ascii="Times" w:hAnsi="Times" w:cs="Times New Roman"/>
+        </w:rPr>
+        <w:t>Options are like trade offs, they aren’t free and have a cost</w:t>
+      </w:r>
+    </w:p>
+    <w:p>
+      <w:pPr>
+        <w:pStyle w:val="ListParagraph"/>
+        <w:numPr>
+          <w:ilvl w:val="1"/>
+          <w:numId w:val="39"/>
+        </w:numPr>
+        <w:rPr>
+          <w:rFonts w:ascii="Times" w:hAnsi="Times" w:cs="Times New Roman"/>
+        </w:rPr>
+      </w:pPr>
+      <w:r>
+        <w:rPr>
+          <w:rFonts w:ascii="Times" w:hAnsi="Times" w:cs="Times New Roman"/>
+        </w:rPr>
+        <w:t>Tool 8: The Last Responsible Moment</w:t>
+      </w:r>
+    </w:p>
+    <w:p>
+      <w:pPr>
+        <w:pStyle w:val="ListParagraph"/>
+        <w:numPr>
+          <w:ilvl w:val="2"/>
+          <w:numId w:val="39"/>
+        </w:numPr>
+        <w:rPr>
+          <w:rFonts w:ascii="Times" w:hAnsi="Times" w:cs="Times New Roman"/>
+        </w:rPr>
+      </w:pPr>
+      <w:r>
+        <w:rPr>
+          <w:rFonts w:ascii="Times" w:hAnsi="Times" w:cs="Times New Roman"/>
+        </w:rPr>
+        <w:t>The moment at which failing to make a decision eliminates an important alternative</w:t>
+      </w:r>
+    </w:p>
+    <w:p>
+      <w:pPr>
+        <w:pStyle w:val="ListParagraph"/>
+        <w:numPr>
+          <w:ilvl w:val="2"/>
+          <w:numId w:val="39"/>
+        </w:numPr>
+        <w:rPr>
+          <w:rFonts w:ascii="Times" w:hAnsi="Times" w:cs="Times New Roman"/>
+        </w:rPr>
+      </w:pPr>
+      <w:r>
+        <w:rPr>
+          <w:rFonts w:ascii="Times" w:hAnsi="Times" w:cs="Times New Roman"/>
+        </w:rPr>
+        <w:t>This isn’t Procrastination</w:t>
+      </w:r>
+    </w:p>
+    <w:p>
+      <w:pPr>
+        <w:pStyle w:val="ListParagraph"/>
+        <w:numPr>
+          <w:ilvl w:val="1"/>
+          <w:numId w:val="39"/>
+        </w:numPr>
+        <w:rPr>
+          <w:rFonts w:ascii="Times" w:hAnsi="Times" w:cs="Times New Roman"/>
+        </w:rPr>
+      </w:pPr>
+      <w:r>
+        <w:rPr>
+          <w:rFonts w:ascii="Times" w:hAnsi="Times" w:cs="Times New Roman"/>
+        </w:rPr>
+        <w:t>Tool 9: Making Decisions</w:t>
+      </w:r>
+    </w:p>
+    <w:p>
+      <w:pPr>
+        <w:pStyle w:val="ListParagraph"/>
+        <w:numPr>
+          <w:ilvl w:val="2"/>
+          <w:numId w:val="39"/>
+        </w:numPr>
+        <w:rPr>
+          <w:rFonts w:ascii="Times" w:hAnsi="Times" w:cs="Times New Roman"/>
+        </w:rPr>
+      </w:pPr>
+      <w:r>
+        <w:rPr>
+          <w:rFonts w:ascii="Times" w:hAnsi="Times" w:cs="Times New Roman"/>
+        </w:rPr>
+        <w:t>Solution:</w:t>
+      </w:r>
+    </w:p>
+    <w:p>
+      <w:pPr>
+        <w:pStyle w:val="ListParagraph"/>
+        <w:numPr>
+          <w:ilvl w:val="3"/>
+          <w:numId w:val="39"/>
+        </w:numPr>
+        <w:rPr>
+          <w:rFonts w:ascii="Times" w:hAnsi="Times" w:cs="Times New Roman"/>
+        </w:rPr>
+      </w:pPr>
+      <w:r>
+        <w:rPr>
+          <w:rFonts w:ascii="Times" w:hAnsi="Times" w:cs="Times New Roman"/>
+        </w:rPr>
+        <w:t>Make list of decisions that need to be made</w:t>
+      </w:r>
+    </w:p>
+    <w:p>
+      <w:pPr>
+        <w:pStyle w:val="ListParagraph"/>
+        <w:numPr>
+          <w:ilvl w:val="3"/>
+          <w:numId w:val="39"/>
+        </w:numPr>
+        <w:rPr>
+          <w:rFonts w:ascii="Times" w:hAnsi="Times" w:cs="Times New Roman"/>
+        </w:rPr>
+      </w:pPr>
+      <w:r>
+        <w:rPr>
+          <w:rFonts w:ascii="Times" w:hAnsi="Times" w:cs="Times New Roman"/>
+        </w:rPr>
+        <w:t>Group into 2 categories – Tough and Easy to make</w:t>
+      </w:r>
+    </w:p>
+    <w:p>
+      <w:pPr>
+        <w:pStyle w:val="ListParagraph"/>
+        <w:numPr>
+          <w:ilvl w:val="3"/>
+          <w:numId w:val="39"/>
+        </w:numPr>
+        <w:rPr>
+          <w:rFonts w:ascii="Times" w:hAnsi="Times" w:cs="Times New Roman"/>
+        </w:rPr>
+      </w:pPr>
+      <w:r>
+        <w:rPr>
+          <w:rFonts w:ascii="Times" w:hAnsi="Times" w:cs="Times New Roman"/>
+        </w:rPr>
+        <w:t>Discuss what you would need to make the tough decisions easier</w:t>
+      </w:r>
+    </w:p>
+    <w:p>
+      <w:pPr>
+        <w:pStyle w:val="ListParagraph"/>
+        <w:numPr>
+          <w:ilvl w:val="0"/>
+          <w:numId w:val="39"/>
+        </w:numPr>
+        <w:rPr>
+          <w:rFonts w:ascii="Times" w:hAnsi="Times" w:cs="Times New Roman"/>
+        </w:rPr>
+      </w:pPr>
+      <w:r>
+        <w:rPr>
+          <w:rFonts w:ascii="Times" w:hAnsi="Times" w:cs="Times New Roman"/>
+        </w:rPr>
+        <w:t>Deliver as Fast as Possible</w:t>
+      </w:r>
+    </w:p>
+    <w:p>
+      <w:pPr>
+        <w:pStyle w:val="ListParagraph"/>
+        <w:numPr>
+          <w:ilvl w:val="1"/>
+          <w:numId w:val="39"/>
+        </w:numPr>
+        <w:rPr>
+          <w:rFonts w:ascii="Times" w:hAnsi="Times" w:cs="Times New Roman"/>
+        </w:rPr>
+      </w:pPr>
+      <w:r>
+        <w:rPr>
+          <w:rFonts w:ascii="Times" w:hAnsi="Times" w:cs="Times New Roman"/>
+        </w:rPr>
+        <w:t>Customers like rapid delivery</w:t>
+      </w:r>
+    </w:p>
+    <w:p>
+      <w:pPr>
+        <w:pStyle w:val="ListParagraph"/>
+        <w:numPr>
+          <w:ilvl w:val="1"/>
+          <w:numId w:val="39"/>
+        </w:numPr>
+        <w:rPr>
+          <w:rFonts w:ascii="Times" w:hAnsi="Times" w:cs="Times New Roman"/>
+        </w:rPr>
+      </w:pPr>
+      <w:r>
+        <w:rPr>
+          <w:rFonts w:ascii="Times" w:hAnsi="Times" w:cs="Times New Roman"/>
+        </w:rPr>
+        <w:t>Rapid delivery means less time for customers to change their minds</w:t>
+      </w:r>
+    </w:p>
+    <w:p>
+      <w:pPr>
+        <w:pStyle w:val="ListParagraph"/>
+        <w:numPr>
+          <w:ilvl w:val="1"/>
+          <w:numId w:val="39"/>
+        </w:numPr>
+        <w:rPr>
+          <w:rFonts w:ascii="Times" w:hAnsi="Times" w:cs="Times New Roman"/>
+        </w:rPr>
+      </w:pPr>
+      <w:r>
+        <w:rPr>
+          <w:rFonts w:ascii="Times" w:hAnsi="Times" w:cs="Times New Roman"/>
+        </w:rPr>
+        <w:t>In process, or partially done work can have undiscovered defects</w:t>
+      </w:r>
+    </w:p>
+    <w:p>
+      <w:pPr>
+        <w:pStyle w:val="ListParagraph"/>
+        <w:numPr>
+          <w:ilvl w:val="1"/>
+          <w:numId w:val="39"/>
+        </w:numPr>
+        <w:rPr>
+          <w:rFonts w:ascii="Times" w:hAnsi="Times" w:cs="Times New Roman"/>
+        </w:rPr>
+      </w:pPr>
+      <w:r>
+        <w:rPr>
+          <w:rFonts w:ascii="Times" w:hAnsi="Times" w:cs="Times New Roman"/>
+        </w:rPr>
+        <w:t>Faster you deliver the longer you can delay decisions</w:t>
+      </w:r>
+    </w:p>
+    <w:p>
+      <w:pPr>
+        <w:pStyle w:val="ListParagraph"/>
+        <w:numPr>
+          <w:ilvl w:val="1"/>
+          <w:numId w:val="39"/>
+        </w:numPr>
+        <w:rPr>
+          <w:rFonts w:ascii="Times" w:hAnsi="Times" w:cs="Times New Roman"/>
+        </w:rPr>
+      </w:pPr>
+      <w:r>
+        <w:rPr>
+          <w:rFonts w:ascii="Times" w:hAnsi="Times" w:cs="Times New Roman"/>
+        </w:rPr>
+        <w:t xml:space="preserve">Tool 10: </w:t>
+      </w:r>
+      <w:r>
+        <w:rPr>
+          <w:rFonts w:ascii="Times" w:hAnsi="Times" w:cs="Times New Roman"/>
+        </w:rPr>
+        <w:t>Pull Systems</w:t>
+      </w:r>
+    </w:p>
+    <w:p>
+      <w:pPr>
+        <w:pStyle w:val="ListParagraph"/>
+        <w:numPr>
+          <w:ilvl w:val="2"/>
+          <w:numId w:val="39"/>
+        </w:numPr>
+        <w:rPr>
+          <w:rFonts w:ascii="Times" w:hAnsi="Times" w:cs="Times New Roman"/>
+        </w:rPr>
+      </w:pPr>
+      <w:r>
+        <w:rPr>
+          <w:rFonts w:ascii="Times" w:hAnsi="Times" w:cs="Times New Roman"/>
+        </w:rPr>
+        <w:t>Allows people to figure out for themselves what needs to be done</w:t>
+      </w:r>
+    </w:p>
+    <w:p>
+      <w:pPr>
+        <w:pStyle w:val="ListParagraph"/>
+        <w:numPr>
+          <w:ilvl w:val="2"/>
+          <w:numId w:val="39"/>
+        </w:numPr>
+        <w:rPr>
+          <w:rFonts w:ascii="Times" w:hAnsi="Times" w:cs="Times New Roman"/>
+        </w:rPr>
+      </w:pPr>
+      <w:r>
+        <w:rPr>
+          <w:rFonts w:ascii="Times" w:hAnsi="Times" w:cs="Times New Roman"/>
+        </w:rPr>
+        <w:t>Work becomes self directing</w:t>
+      </w:r>
+    </w:p>
+    <w:p>
+      <w:pPr>
+        <w:pStyle w:val="ListParagraph"/>
+        <w:numPr>
+          <w:ilvl w:val="2"/>
+          <w:numId w:val="39"/>
+        </w:numPr>
+        <w:rPr>
+          <w:rFonts w:ascii="Times" w:hAnsi="Times" w:cs="Times New Roman"/>
+        </w:rPr>
+      </w:pPr>
+      <w:r>
+        <w:rPr>
+          <w:rFonts w:ascii="Times" w:hAnsi="Times" w:cs="Times New Roman"/>
+        </w:rPr>
+        <w:t>A Just in Time approach allows for decision about work to be made real time, not in advance</w:t>
+      </w:r>
+    </w:p>
+    <w:p>
+      <w:pPr>
+        <w:pStyle w:val="ListParagraph"/>
+        <w:numPr>
+          <w:ilvl w:val="1"/>
+          <w:numId w:val="39"/>
+        </w:numPr>
+        <w:rPr>
+          <w:rFonts w:ascii="Times" w:hAnsi="Times" w:cs="Times New Roman"/>
+        </w:rPr>
+      </w:pPr>
+      <w:r>
+        <w:rPr>
+          <w:rFonts w:ascii="Times" w:hAnsi="Times" w:cs="Times New Roman"/>
+        </w:rPr>
+        <w:t>Tool 11: Queuing Theory</w:t>
+      </w:r>
+    </w:p>
+    <w:p>
+      <w:pPr>
+        <w:pStyle w:val="ListParagraph"/>
+        <w:numPr>
+          <w:ilvl w:val="2"/>
+          <w:numId w:val="39"/>
+        </w:numPr>
+        <w:rPr>
+          <w:rFonts w:ascii="Times" w:hAnsi="Times" w:cs="Times New Roman"/>
+        </w:rPr>
+      </w:pPr>
+      <w:r>
+        <w:rPr>
+          <w:rFonts w:ascii="Times" w:hAnsi="Times" w:cs="Times New Roman"/>
+        </w:rPr>
+        <w:t>Key is to reduce cycle time, or the time it takes to get from one end of the process to the other</w:t>
+      </w:r>
+    </w:p>
+    <w:p>
+      <w:pPr>
+        <w:pStyle w:val="ListParagraph"/>
+        <w:numPr>
+          <w:ilvl w:val="1"/>
+          <w:numId w:val="39"/>
+        </w:numPr>
+        <w:rPr>
+          <w:rFonts w:ascii="Times" w:hAnsi="Times" w:cs="Times New Roman"/>
+        </w:rPr>
+      </w:pPr>
+      <w:r>
+        <w:rPr>
+          <w:rFonts w:ascii="Times" w:hAnsi="Times" w:cs="Times New Roman"/>
+        </w:rPr>
+        <w:t>Managing Slack</w:t>
+      </w:r>
+    </w:p>
+    <w:p>
+      <w:pPr>
+        <w:pStyle w:val="ListParagraph"/>
+        <w:numPr>
+          <w:ilvl w:val="2"/>
+          <w:numId w:val="39"/>
+        </w:numPr>
+        <w:rPr>
+          <w:rFonts w:ascii="Times" w:hAnsi="Times" w:cs="Times New Roman"/>
+        </w:rPr>
+      </w:pPr>
+      <w:r>
+        <w:rPr>
+          <w:rFonts w:ascii="Times" w:hAnsi="Times" w:cs="Times New Roman"/>
+        </w:rPr>
+        <w:t>Practice the 80/20 rule for work load</w:t>
+      </w:r>
+    </w:p>
+    <w:p>
+      <w:pPr>
+        <w:pStyle w:val="ListParagraph"/>
+        <w:numPr>
+          <w:ilvl w:val="2"/>
+          <w:numId w:val="39"/>
+        </w:numPr>
+        <w:rPr>
+          <w:rFonts w:ascii="Times" w:hAnsi="Times" w:cs="Times New Roman"/>
+        </w:rPr>
+      </w:pPr>
+      <w:r>
+        <w:rPr>
+          <w:rFonts w:ascii="Times" w:hAnsi="Times" w:cs="Times New Roman"/>
+        </w:rPr>
+        <w:t>The larger the batch of work, the slower it will be completed, and the more utilization it will take</w:t>
+      </w:r>
+    </w:p>
+    <w:p>
+      <w:pPr>
+        <w:pStyle w:val="ListParagraph"/>
+        <w:numPr>
+          <w:ilvl w:val="1"/>
+          <w:numId w:val="39"/>
+        </w:numPr>
+        <w:rPr>
+          <w:rFonts w:ascii="Times" w:hAnsi="Times" w:cs="Times New Roman"/>
+        </w:rPr>
+      </w:pPr>
+      <w:r>
+        <w:rPr>
+          <w:rFonts w:ascii="Times" w:hAnsi="Times" w:cs="Times New Roman"/>
+        </w:rPr>
+        <w:t>Tool 12: Cost of Delay</w:t>
+      </w:r>
+    </w:p>
+    <w:p>
+      <w:pPr>
+        <w:pStyle w:val="ListParagraph"/>
+        <w:numPr>
+          <w:ilvl w:val="2"/>
+          <w:numId w:val="39"/>
+        </w:numPr>
+        <w:rPr>
+          <w:rFonts w:ascii="Times" w:hAnsi="Times" w:cs="Times New Roman"/>
+        </w:rPr>
+      </w:pPr>
+      <w:r>
+        <w:rPr>
+          <w:rFonts w:ascii="Times" w:hAnsi="Times" w:cs="Times New Roman"/>
+        </w:rPr>
+        <w:t>Rapid Development will save you time and money</w:t>
+      </w:r>
+    </w:p>
+    <w:p>
+      <w:pPr>
+        <w:pStyle w:val="ListParagraph"/>
+        <w:numPr>
+          <w:ilvl w:val="2"/>
+          <w:numId w:val="39"/>
+        </w:numPr>
+        <w:rPr>
+          <w:rFonts w:ascii="Times" w:hAnsi="Times" w:cs="Times New Roman"/>
+        </w:rPr>
+      </w:pPr>
+      <w:r>
+        <w:rPr>
+          <w:rFonts w:ascii="Times" w:hAnsi="Times" w:cs="Times New Roman"/>
+        </w:rPr>
+        <w:t>Determine what delayed delivery will cost you by using a profit and loss statement</w:t>
+      </w:r>
+    </w:p>
+    <w:p>
+      <w:pPr>
+        <w:pStyle w:val="ListParagraph"/>
+        <w:numPr>
+          <w:ilvl w:val="0"/>
+          <w:numId w:val="39"/>
+        </w:numPr>
+        <w:rPr>
+          <w:rFonts w:ascii="Times" w:hAnsi="Times" w:cs="Times New Roman"/>
+        </w:rPr>
+      </w:pPr>
+      <w:r>
+        <w:rPr>
+          <w:rFonts w:ascii="Times" w:hAnsi="Times" w:cs="Times New Roman"/>
+        </w:rPr>
+        <w:t>Empowering the Team</w:t>
+      </w:r>
+    </w:p>
+    <w:p>
+      <w:pPr>
+        <w:pStyle w:val="ListParagraph"/>
+        <w:numPr>
+          <w:ilvl w:val="1"/>
+          <w:numId w:val="39"/>
+        </w:numPr>
+        <w:rPr>
+          <w:rFonts w:ascii="Times" w:hAnsi="Times" w:cs="Times New Roman"/>
+        </w:rPr>
+      </w:pPr>
+      <w:r>
+        <w:rPr>
+          <w:rFonts w:ascii="Times" w:hAnsi="Times" w:cs="Times New Roman"/>
+        </w:rPr>
+        <w:t>Tool 13: Self-Determination</w:t>
+      </w:r>
+    </w:p>
+    <w:p>
+      <w:pPr>
+        <w:pStyle w:val="ListParagraph"/>
+        <w:numPr>
+          <w:ilvl w:val="2"/>
+          <w:numId w:val="39"/>
+        </w:numPr>
+        <w:rPr>
+          <w:rFonts w:ascii="Times" w:hAnsi="Times" w:cs="Times New Roman"/>
+        </w:rPr>
+      </w:pPr>
+      <w:r>
+        <w:rPr>
+          <w:rFonts w:ascii="Times" w:hAnsi="Times" w:cs="Times New Roman"/>
+        </w:rPr>
+        <w:t>Let the team design their own working procedures</w:t>
+      </w:r>
+    </w:p>
+    <w:p>
+      <w:pPr>
+        <w:pStyle w:val="ListParagraph"/>
+        <w:numPr>
+          <w:ilvl w:val="2"/>
+          <w:numId w:val="39"/>
+        </w:numPr>
+        <w:rPr>
+          <w:rFonts w:ascii="Times" w:hAnsi="Times" w:cs="Times New Roman"/>
+        </w:rPr>
+      </w:pPr>
+      <w:r>
+        <w:rPr>
+          <w:rFonts w:ascii="Times" w:hAnsi="Times" w:cs="Times New Roman"/>
+        </w:rPr>
+        <w:t>Management’s role is coach, train, and assist the teams</w:t>
+      </w:r>
+    </w:p>
+    <w:p>
+      <w:pPr>
+        <w:pStyle w:val="ListParagraph"/>
+        <w:numPr>
+          <w:ilvl w:val="2"/>
+          <w:numId w:val="39"/>
+        </w:numPr>
+        <w:rPr>
+          <w:rFonts w:ascii="Times" w:hAnsi="Times" w:cs="Times New Roman"/>
+        </w:rPr>
+      </w:pPr>
+      <w:r>
+        <w:rPr>
+          <w:rFonts w:ascii="Times" w:hAnsi="Times" w:cs="Times New Roman"/>
+        </w:rPr>
+        <w:t>Managers need to improve as much as individual workers</w:t>
+      </w:r>
+    </w:p>
+    <w:p>
+      <w:pPr>
+        <w:pStyle w:val="ListParagraph"/>
+        <w:numPr>
+          <w:ilvl w:val="1"/>
+          <w:numId w:val="39"/>
+        </w:numPr>
+        <w:rPr>
+          <w:rFonts w:ascii="Times" w:hAnsi="Times" w:cs="Times New Roman"/>
+        </w:rPr>
+      </w:pPr>
+      <w:r>
+        <w:rPr>
+          <w:rFonts w:ascii="Times" w:hAnsi="Times" w:cs="Times New Roman"/>
+        </w:rPr>
+        <w:t>Tool 14: Motivation</w:t>
+      </w:r>
+    </w:p>
+    <w:p>
+      <w:pPr>
+        <w:pStyle w:val="ListParagraph"/>
+        <w:numPr>
+          <w:ilvl w:val="2"/>
+          <w:numId w:val="39"/>
+        </w:numPr>
+        <w:rPr>
+          <w:rFonts w:ascii="Times" w:hAnsi="Times" w:cs="Times New Roman"/>
+        </w:rPr>
+      </w:pPr>
+      <w:r>
+        <w:rPr>
+          <w:rFonts w:ascii="Times" w:hAnsi="Times" w:cs="Times New Roman"/>
+        </w:rPr>
+        <w:t>Create a sense of purpose at work</w:t>
+      </w:r>
+    </w:p>
+    <w:p>
+      <w:pPr>
+        <w:pStyle w:val="ListParagraph"/>
+        <w:numPr>
+          <w:ilvl w:val="2"/>
+          <w:numId w:val="39"/>
+        </w:numPr>
+        <w:rPr>
+          <w:rFonts w:ascii="Times" w:hAnsi="Times" w:cs="Times New Roman"/>
+        </w:rPr>
+      </w:pPr>
+      <w:r>
+        <w:rPr>
+          <w:rFonts w:ascii="Times" w:hAnsi="Times" w:cs="Times New Roman"/>
+        </w:rPr>
+        <w:t>Must be clear and achievable</w:t>
+      </w:r>
+    </w:p>
+    <w:p>
+      <w:pPr>
+        <w:pStyle w:val="ListParagraph"/>
+        <w:numPr>
+          <w:ilvl w:val="2"/>
+          <w:numId w:val="39"/>
+        </w:numPr>
+        <w:rPr>
+          <w:rFonts w:ascii="Times" w:hAnsi="Times" w:cs="Times New Roman"/>
+        </w:rPr>
+      </w:pPr>
+      <w:r>
+        <w:rPr>
+          <w:rFonts w:ascii="Times" w:hAnsi="Times" w:cs="Times New Roman"/>
+        </w:rPr>
+        <w:t>Team must have access to customers</w:t>
+      </w:r>
+    </w:p>
+    <w:p>
+      <w:pPr>
+        <w:pStyle w:val="ListParagraph"/>
+        <w:numPr>
+          <w:ilvl w:val="2"/>
+          <w:numId w:val="39"/>
+        </w:numPr>
+        <w:rPr>
+          <w:rFonts w:ascii="Times" w:hAnsi="Times" w:cs="Times New Roman"/>
+        </w:rPr>
+      </w:pPr>
+      <w:r>
+        <w:rPr>
+          <w:rFonts w:ascii="Times" w:hAnsi="Times" w:cs="Times New Roman"/>
+        </w:rPr>
+        <w:t>Management’s role is to provide support, resources, guidance, and protection</w:t>
+      </w:r>
+    </w:p>
+    <w:p>
+      <w:pPr>
+        <w:pStyle w:val="ListParagraph"/>
+        <w:numPr>
+          <w:ilvl w:val="1"/>
+          <w:numId w:val="39"/>
+        </w:numPr>
+        <w:rPr>
+          <w:rFonts w:ascii="Times" w:hAnsi="Times" w:cs="Times New Roman"/>
+        </w:rPr>
+      </w:pPr>
+      <w:r>
+        <w:rPr>
+          <w:rFonts w:ascii="Times" w:hAnsi="Times" w:cs="Times New Roman"/>
+        </w:rPr>
+        <w:t>Tool 15: Leadership</w:t>
+      </w:r>
+    </w:p>
+    <w:tbl>
+      <w:tblPr>
+        <w:tblStyle w:val="TableGrid"/>
+        <w:tblW w:w="0" w:type="auto"/>
+        <w:tblInd w:w="1440" w:type="dxa"/>
+        <w:tblLook w:val="04A0" w:firstRow="1" w:lastRow="0" w:firstColumn="1" w:lastColumn="0" w:noHBand="0" w:noVBand="1"/>
+      </w:tblPr>
+      <w:tblGrid>
+        <w:gridCol w:w="3716"/>
+        <w:gridCol w:w="3700"/>
+      </w:tblGrid>
+      <w:tr>
+        <w:tc>
+          <w:tcPr>
+            <w:tcW w:w="3716" w:type="dxa"/>
+          </w:tcPr>
+          <w:p>
+            <w:pPr>
+              <w:pStyle w:val="ListParagraph"/>
+              <w:ind w:left="0"/>
+              <w:rPr>
+                <w:rFonts w:ascii="Times" w:hAnsi="Times" w:cs="Times New Roman"/>
+              </w:rPr>
+            </w:pPr>
+            <w:r>
+              <w:rPr>
+                <w:rFonts w:ascii="Times" w:hAnsi="Times" w:cs="Times New Roman"/>
+              </w:rPr>
+              <w:t>Managers</w:t>
+            </w:r>
+          </w:p>
+        </w:tc>
+        <w:tc>
+          <w:tcPr>
+            <w:tcW w:w="3700" w:type="dxa"/>
+          </w:tcPr>
+          <w:p>
+            <w:pPr>
+              <w:pStyle w:val="ListParagraph"/>
+              <w:ind w:left="0"/>
+              <w:rPr>
+                <w:rFonts w:ascii="Times" w:hAnsi="Times" w:cs="Times New Roman"/>
+              </w:rPr>
+            </w:pPr>
+            <w:r>
+              <w:rPr>
+                <w:rFonts w:ascii="Times" w:hAnsi="Times" w:cs="Times New Roman"/>
+              </w:rPr>
+              <w:t>Leaders</w:t>
+            </w:r>
+          </w:p>
+        </w:tc>
+      </w:tr>
+      <w:tr>
+        <w:tc>
+          <w:tcPr>
+            <w:tcW w:w="3716" w:type="dxa"/>
+          </w:tcPr>
+          <w:p>
+            <w:pPr>
+              <w:pStyle w:val="ListParagraph"/>
+              <w:ind w:left="0"/>
+              <w:rPr>
+                <w:rFonts w:ascii="Times" w:hAnsi="Times" w:cs="Times New Roman"/>
+              </w:rPr>
+            </w:pPr>
+            <w:r>
+              <w:rPr>
+                <w:rFonts w:ascii="Times" w:hAnsi="Times" w:cs="Times New Roman"/>
+              </w:rPr>
+              <w:t>Cope with Complexity</w:t>
+            </w:r>
+          </w:p>
+        </w:tc>
+        <w:tc>
+          <w:tcPr>
+            <w:tcW w:w="3700" w:type="dxa"/>
+          </w:tcPr>
+          <w:p>
+            <w:pPr>
+              <w:pStyle w:val="ListParagraph"/>
+              <w:ind w:left="0"/>
+              <w:rPr>
+                <w:rFonts w:ascii="Times" w:hAnsi="Times" w:cs="Times New Roman"/>
+              </w:rPr>
+            </w:pPr>
+            <w:r>
+              <w:rPr>
+                <w:rFonts w:ascii="Times" w:hAnsi="Times" w:cs="Times New Roman"/>
+              </w:rPr>
+              <w:t>Cope with Change</w:t>
+            </w:r>
+          </w:p>
+        </w:tc>
+      </w:tr>
+      <w:tr>
+        <w:tc>
+          <w:tcPr>
+            <w:tcW w:w="3716" w:type="dxa"/>
+          </w:tcPr>
+          <w:p>
+            <w:pPr>
+              <w:pStyle w:val="ListParagraph"/>
+              <w:ind w:left="0"/>
+              <w:rPr>
+                <w:rFonts w:ascii="Times" w:hAnsi="Times" w:cs="Times New Roman"/>
+              </w:rPr>
+            </w:pPr>
+            <w:r>
+              <w:rPr>
+                <w:rFonts w:ascii="Times" w:hAnsi="Times" w:cs="Times New Roman"/>
+              </w:rPr>
+              <w:t>Plan and Budget</w:t>
+            </w:r>
+          </w:p>
+        </w:tc>
+        <w:tc>
+          <w:tcPr>
+            <w:tcW w:w="3700" w:type="dxa"/>
+          </w:tcPr>
+          <w:p>
+            <w:pPr>
+              <w:pStyle w:val="ListParagraph"/>
+              <w:ind w:left="0"/>
+              <w:rPr>
+                <w:rFonts w:ascii="Times" w:hAnsi="Times" w:cs="Times New Roman"/>
+              </w:rPr>
+            </w:pPr>
+            <w:r>
+              <w:rPr>
+                <w:rFonts w:ascii="Times" w:hAnsi="Times" w:cs="Times New Roman"/>
+              </w:rPr>
+              <w:t>Set Direction</w:t>
+            </w:r>
+          </w:p>
+        </w:tc>
+      </w:tr>
+      <w:tr>
+        <w:tc>
+          <w:tcPr>
+            <w:tcW w:w="3716" w:type="dxa"/>
+          </w:tcPr>
+          <w:p>
+            <w:pPr>
+              <w:pStyle w:val="ListParagraph"/>
+              <w:ind w:left="0"/>
+              <w:rPr>
+                <w:rFonts w:ascii="Times" w:hAnsi="Times" w:cs="Times New Roman"/>
+              </w:rPr>
+            </w:pPr>
+            <w:r>
+              <w:rPr>
+                <w:rFonts w:ascii="Times" w:hAnsi="Times" w:cs="Times New Roman"/>
+              </w:rPr>
+              <w:t>Organize and Staff</w:t>
+            </w:r>
+          </w:p>
+        </w:tc>
+        <w:tc>
+          <w:tcPr>
+            <w:tcW w:w="3700" w:type="dxa"/>
+          </w:tcPr>
+          <w:p>
+            <w:pPr>
+              <w:pStyle w:val="ListParagraph"/>
+              <w:ind w:left="0"/>
+              <w:rPr>
+                <w:rFonts w:ascii="Times" w:hAnsi="Times" w:cs="Times New Roman"/>
+              </w:rPr>
+            </w:pPr>
+            <w:r>
+              <w:rPr>
+                <w:rFonts w:ascii="Times" w:hAnsi="Times" w:cs="Times New Roman"/>
+              </w:rPr>
+              <w:t>Align People</w:t>
+            </w:r>
+          </w:p>
+        </w:tc>
+      </w:tr>
+      <w:tr>
+        <w:tc>
+          <w:tcPr>
+            <w:tcW w:w="3716" w:type="dxa"/>
+          </w:tcPr>
+          <w:p>
+            <w:pPr>
+              <w:pStyle w:val="ListParagraph"/>
+              <w:ind w:left="0"/>
+              <w:rPr>
+                <w:rFonts w:ascii="Times" w:hAnsi="Times" w:cs="Times New Roman"/>
+              </w:rPr>
+            </w:pPr>
+            <w:r>
+              <w:rPr>
+                <w:rFonts w:ascii="Times" w:hAnsi="Times" w:cs="Times New Roman"/>
+              </w:rPr>
+              <w:t>Track and Control</w:t>
+            </w:r>
+          </w:p>
+        </w:tc>
+        <w:tc>
+          <w:tcPr>
+            <w:tcW w:w="3700" w:type="dxa"/>
+          </w:tcPr>
+          <w:p>
+            <w:pPr>
+              <w:pStyle w:val="ListParagraph"/>
+              <w:ind w:left="0"/>
+              <w:rPr>
+                <w:rFonts w:ascii="Times" w:hAnsi="Times" w:cs="Times New Roman"/>
+              </w:rPr>
+            </w:pPr>
+            <w:r>
+              <w:rPr>
+                <w:rFonts w:ascii="Times" w:hAnsi="Times" w:cs="Times New Roman"/>
+              </w:rPr>
+              <w:t>Enable Motivation</w:t>
+            </w:r>
+          </w:p>
+        </w:tc>
+      </w:tr>
+    </w:tbl>
+    <w:p>
+      <w:pPr>
+        <w:pStyle w:val="ListParagraph"/>
+        <w:numPr>
+          <w:ilvl w:val="1"/>
+          <w:numId w:val="39"/>
+        </w:numPr>
+        <w:rPr>
+          <w:rFonts w:ascii="Times" w:hAnsi="Times" w:cs="Times New Roman"/>
+        </w:rPr>
+      </w:pPr>
+      <w:r>
+        <w:rPr>
+          <w:rFonts w:ascii="Times" w:hAnsi="Times" w:cs="Times New Roman"/>
+        </w:rPr>
+        <w:t>Tool 16: Expertise</w:t>
+      </w:r>
+    </w:p>
+    <w:p>
+      <w:pPr>
+        <w:pStyle w:val="ListParagraph"/>
+        <w:numPr>
+          <w:ilvl w:val="2"/>
+          <w:numId w:val="39"/>
+        </w:numPr>
+        <w:rPr>
+          <w:rFonts w:ascii="Times" w:hAnsi="Times" w:cs="Times New Roman"/>
+        </w:rPr>
+      </w:pPr>
+      <w:r>
+        <w:rPr>
+          <w:rFonts w:ascii="Times" w:hAnsi="Times" w:cs="Times New Roman"/>
+        </w:rPr>
+        <w:t>Promote Mentorship and Pair Programming activities</w:t>
+      </w:r>
+    </w:p>
+    <w:p>
+      <w:pPr>
+        <w:pStyle w:val="ListParagraph"/>
+        <w:numPr>
+          <w:ilvl w:val="2"/>
+          <w:numId w:val="39"/>
+        </w:numPr>
+        <w:rPr>
+          <w:rFonts w:ascii="Times" w:hAnsi="Times" w:cs="Times New Roman"/>
+        </w:rPr>
+      </w:pPr>
+      <w:r>
+        <w:rPr>
+          <w:rFonts w:ascii="Times" w:hAnsi="Times" w:cs="Times New Roman"/>
+        </w:rPr>
+        <w:t>Encourage training and continued self improvement</w:t>
+      </w:r>
+    </w:p>
+    <w:p>
+      <w:pPr>
+        <w:pStyle w:val="ListParagraph"/>
+        <w:numPr>
+          <w:ilvl w:val="2"/>
+          <w:numId w:val="39"/>
+        </w:numPr>
+        <w:rPr>
+          <w:rFonts w:ascii="Times" w:hAnsi="Times" w:cs="Times New Roman"/>
+        </w:rPr>
+      </w:pPr>
+      <w:r>
+        <w:rPr>
+          <w:rFonts w:ascii="Times" w:hAnsi="Times" w:cs="Times New Roman"/>
+        </w:rPr>
+        <w:t>Develop software standards and practice them</w:t>
+      </w:r>
+    </w:p>
+    <w:p>
+      <w:pPr>
+        <w:pStyle w:val="ListParagraph"/>
+        <w:numPr>
+          <w:ilvl w:val="0"/>
+          <w:numId w:val="39"/>
+        </w:numPr>
+        <w:rPr>
+          <w:rFonts w:ascii="Times" w:hAnsi="Times" w:cs="Times New Roman"/>
+        </w:rPr>
+      </w:pPr>
+      <w:r>
+        <w:rPr>
+          <w:rFonts w:ascii="Times" w:hAnsi="Times" w:cs="Times New Roman"/>
+        </w:rPr>
+        <w:t>Build Integrity Within</w:t>
+      </w:r>
+    </w:p>
+    <w:p>
+      <w:pPr>
+        <w:pStyle w:val="ListParagraph"/>
+        <w:numPr>
+          <w:ilvl w:val="1"/>
+          <w:numId w:val="39"/>
+        </w:numPr>
+        <w:rPr>
+          <w:rFonts w:ascii="Times" w:hAnsi="Times" w:cs="Times New Roman"/>
+        </w:rPr>
+      </w:pPr>
+      <w:r>
+        <w:rPr>
+          <w:rFonts w:ascii="Times" w:hAnsi="Times" w:cs="Times New Roman"/>
+        </w:rPr>
+        <w:t>Tool 17: Perceived Integrity</w:t>
+      </w:r>
+    </w:p>
+    <w:p>
+      <w:pPr>
+        <w:pStyle w:val="ListParagraph"/>
+        <w:numPr>
+          <w:ilvl w:val="2"/>
+          <w:numId w:val="39"/>
+        </w:numPr>
+        <w:rPr>
+          <w:rFonts w:ascii="Times" w:hAnsi="Times" w:cs="Times New Roman"/>
+        </w:rPr>
+      </w:pPr>
+      <w:r>
+        <w:rPr>
+          <w:rFonts w:ascii="Times" w:hAnsi="Times" w:cs="Times New Roman"/>
+        </w:rPr>
+        <w:t>Short iteration should be used</w:t>
+      </w:r>
+    </w:p>
+    <w:p>
+      <w:pPr>
+        <w:pStyle w:val="ListParagraph"/>
+        <w:numPr>
+          <w:ilvl w:val="2"/>
+          <w:numId w:val="39"/>
+        </w:numPr>
+        <w:rPr>
+          <w:rFonts w:ascii="Times" w:hAnsi="Times" w:cs="Times New Roman"/>
+        </w:rPr>
+      </w:pPr>
+      <w:r>
+        <w:rPr>
+          <w:rFonts w:ascii="Times" w:hAnsi="Times" w:cs="Times New Roman"/>
+        </w:rPr>
+        <w:t>Feedback should be acquired from a wide range of people that can recognize the integrity</w:t>
+      </w:r>
+    </w:p>
+    <w:p>
+      <w:pPr>
+        <w:pStyle w:val="ListParagraph"/>
+        <w:numPr>
+          <w:ilvl w:val="2"/>
+          <w:numId w:val="39"/>
+        </w:numPr>
+        <w:rPr>
+          <w:rFonts w:ascii="Times" w:hAnsi="Times" w:cs="Times New Roman"/>
+        </w:rPr>
+      </w:pPr>
+      <w:r>
+        <w:rPr>
+          <w:rFonts w:ascii="Times" w:hAnsi="Times" w:cs="Times New Roman"/>
+        </w:rPr>
+        <w:t>Complex systems should be represented using models and languages the customer understands</w:t>
+      </w:r>
+    </w:p>
+    <w:p>
+      <w:pPr>
+        <w:pStyle w:val="ListParagraph"/>
+        <w:numPr>
+          <w:ilvl w:val="2"/>
+          <w:numId w:val="39"/>
+        </w:numPr>
+        <w:rPr>
+          <w:rFonts w:ascii="Times" w:hAnsi="Times" w:cs="Times New Roman"/>
+        </w:rPr>
+      </w:pPr>
+      <w:r>
+        <w:rPr>
+          <w:rFonts w:ascii="Times" w:hAnsi="Times" w:cs="Times New Roman"/>
+        </w:rPr>
+        <w:t>Large systems should have a master developer</w:t>
+      </w:r>
+    </w:p>
+    <w:p>
+      <w:pPr>
+        <w:pStyle w:val="ListParagraph"/>
+        <w:numPr>
+          <w:ilvl w:val="1"/>
+          <w:numId w:val="39"/>
+        </w:numPr>
+        <w:rPr>
+          <w:rFonts w:ascii="Times" w:hAnsi="Times" w:cs="Times New Roman"/>
+        </w:rPr>
+      </w:pPr>
+      <w:r>
+        <w:rPr>
+          <w:rFonts w:ascii="Times" w:hAnsi="Times" w:cs="Times New Roman"/>
+        </w:rPr>
+        <w:t>Tool 18: Conceptual Integrity</w:t>
+      </w:r>
+    </w:p>
+    <w:p>
+      <w:pPr>
+        <w:pStyle w:val="ListParagraph"/>
+        <w:numPr>
+          <w:ilvl w:val="2"/>
+          <w:numId w:val="39"/>
+        </w:numPr>
+        <w:rPr>
+          <w:rFonts w:ascii="Times" w:hAnsi="Times" w:cs="Times New Roman"/>
+        </w:rPr>
+      </w:pPr>
+      <w:r>
+        <w:rPr>
+          <w:rFonts w:ascii="Times" w:hAnsi="Times" w:cs="Times New Roman"/>
+        </w:rPr>
+        <w:t>Remove complexity upfront in the design</w:t>
+      </w:r>
+    </w:p>
+    <w:p>
+      <w:pPr>
+        <w:pStyle w:val="ListParagraph"/>
+        <w:numPr>
+          <w:ilvl w:val="1"/>
+          <w:numId w:val="39"/>
+        </w:numPr>
+        <w:rPr>
+          <w:rFonts w:ascii="Times" w:hAnsi="Times" w:cs="Times New Roman"/>
+        </w:rPr>
+      </w:pPr>
+      <w:r>
+        <w:rPr>
+          <w:rFonts w:ascii="Times" w:hAnsi="Times" w:cs="Times New Roman"/>
+        </w:rPr>
+        <w:t>Tool 19: Refactoring</w:t>
+      </w:r>
+    </w:p>
+    <w:p>
+      <w:pPr>
+        <w:pStyle w:val="ListParagraph"/>
+        <w:numPr>
+          <w:ilvl w:val="2"/>
+          <w:numId w:val="39"/>
+        </w:numPr>
+        <w:rPr>
+          <w:rFonts w:ascii="Times" w:hAnsi="Times" w:cs="Times New Roman"/>
+        </w:rPr>
+      </w:pPr>
+      <w:r>
+        <w:rPr>
+          <w:rFonts w:ascii="Times" w:hAnsi="Times" w:cs="Times New Roman"/>
+        </w:rPr>
+        <w:t>Architecture must remain healthy as the system matures and evolves</w:t>
+      </w:r>
+    </w:p>
+    <w:p>
+      <w:pPr>
+        <w:pStyle w:val="ListParagraph"/>
+        <w:numPr>
+          <w:ilvl w:val="1"/>
+          <w:numId w:val="39"/>
+        </w:numPr>
+        <w:rPr>
+          <w:rFonts w:ascii="Times" w:hAnsi="Times" w:cs="Times New Roman"/>
+        </w:rPr>
+      </w:pPr>
+      <w:r>
+        <w:rPr>
+          <w:rFonts w:ascii="Times" w:hAnsi="Times" w:cs="Times New Roman"/>
+        </w:rPr>
+        <w:t>Tool 20: Testing</w:t>
+      </w:r>
+    </w:p>
+    <w:p>
+      <w:pPr>
+        <w:pStyle w:val="ListParagraph"/>
+        <w:numPr>
+          <w:ilvl w:val="2"/>
+          <w:numId w:val="39"/>
+        </w:numPr>
+        <w:rPr>
+          <w:rFonts w:ascii="Times" w:hAnsi="Times" w:cs="Times New Roman"/>
+        </w:rPr>
+      </w:pPr>
+      <w:r>
+        <w:rPr>
+          <w:rFonts w:ascii="Times" w:hAnsi="Times" w:cs="Times New Roman"/>
+        </w:rPr>
+        <w:t>Communicates how thing “should” work</w:t>
+      </w:r>
+    </w:p>
+    <w:p>
+      <w:pPr>
+        <w:pStyle w:val="ListParagraph"/>
+        <w:numPr>
+          <w:ilvl w:val="0"/>
+          <w:numId w:val="39"/>
+        </w:numPr>
+        <w:rPr>
+          <w:rFonts w:ascii="Times" w:hAnsi="Times" w:cs="Times New Roman"/>
+        </w:rPr>
+      </w:pPr>
+      <w:r>
+        <w:rPr>
+          <w:rFonts w:ascii="Times" w:hAnsi="Times" w:cs="Times New Roman"/>
+        </w:rPr>
+        <w:t>See the Whole</w:t>
+      </w:r>
+    </w:p>
+    <w:p>
+      <w:pPr>
+        <w:pStyle w:val="ListParagraph"/>
+        <w:numPr>
+          <w:ilvl w:val="1"/>
+          <w:numId w:val="39"/>
+        </w:numPr>
+        <w:rPr>
+          <w:rFonts w:ascii="Times" w:hAnsi="Times" w:cs="Times New Roman"/>
+        </w:rPr>
+      </w:pPr>
+      <w:r>
+        <w:rPr>
+          <w:rFonts w:ascii="Times" w:hAnsi="Times" w:cs="Times New Roman"/>
+        </w:rPr>
+        <w:t>Tool 21: Measurements</w:t>
+      </w:r>
+    </w:p>
+    <w:p>
+      <w:pPr>
+        <w:pStyle w:val="ListParagraph"/>
+        <w:numPr>
+          <w:ilvl w:val="1"/>
+          <w:numId w:val="39"/>
+        </w:numPr>
+        <w:rPr>
+          <w:rFonts w:ascii="Times" w:hAnsi="Times" w:cs="Times New Roman"/>
+        </w:rPr>
+      </w:pPr>
+      <w:r>
+        <w:rPr>
+          <w:rFonts w:ascii="Times" w:hAnsi="Times" w:cs="Times New Roman"/>
+        </w:rPr>
+        <w:t>Tool 22: Contracts</w:t>
       </w:r>
     </w:p>
     <w:p>
@@ -3260,7 +4768,10 @@
           <w:numId w:val="40"/>
         </w:numPr>
         <w:rPr>
-          <w:rFonts w:ascii="Times" w:hAnsi="Times" w:cs="Times New Roman"/>
+          <w:rStyle w:val="Hyperlink"/>
+          <w:rFonts w:ascii="Times" w:hAnsi="Times" w:cs="Times New Roman"/>
+          <w:color w:val="auto"/>
+          <w:u w:val="none"/>
         </w:rPr>
       </w:pPr>
       <w:hyperlink r:id="rId6" w:history="1">
@@ -3272,6 +4783,41 @@
           <w:t>https://en.wikipedia.org/wiki/Lean_software_development</w:t>
         </w:r>
       </w:hyperlink>
+    </w:p>
+    <w:p>
+      <w:pPr>
+        <w:pStyle w:val="ListParagraph"/>
+        <w:numPr>
+          <w:ilvl w:val="0"/>
+          <w:numId w:val="40"/>
+        </w:numPr>
+        <w:rPr>
+          <w:rFonts w:ascii="Times" w:hAnsi="Times" w:cs="Times New Roman"/>
+        </w:rPr>
+      </w:pPr>
+      <w:hyperlink r:id="rId7" w:history="1">
+        <w:r>
+          <w:rPr>
+            <w:rStyle w:val="Hyperlink"/>
+            <w:rFonts w:ascii="Times" w:hAnsi="Times" w:cs="Times New Roman"/>
+          </w:rPr>
+          <w:t>http://www.slideshare.net/jpvajda/lean-software-development-principles</w:t>
+        </w:r>
+      </w:hyperlink>
+    </w:p>
+    <w:p>
+      <w:pPr>
+        <w:pStyle w:val="ListParagraph"/>
+        <w:numPr>
+          <w:ilvl w:val="0"/>
+          <w:numId w:val="40"/>
+        </w:numPr>
+        <w:rPr>
+          <w:rFonts w:ascii="Times" w:hAnsi="Times" w:cs="Times New Roman"/>
+        </w:rPr>
+      </w:pPr>
+      <w:bookmarkStart w:id="0" w:name="_GoBack"/>
+      <w:bookmarkEnd w:id="0"/>
     </w:p>
     <w:p>
       <w:pPr>

</xml_diff>

<commit_message>
More pros and cons along with fun facts
</commit_message>
<xml_diff>
--- a/Lean Method Presentation Notes.docx
+++ b/Lean Method Presentation Notes.docx
@@ -60,6 +60,24 @@
         <w:rPr>
           <w:rFonts w:ascii="Times" w:hAnsi="Times"/>
         </w:rPr>
+        <w:t>GOAL: goal of this methodology is to develop software in 1/3 of time, with very limited budget, and very less amount of required work flow</w:t>
+      </w:r>
+    </w:p>
+    <w:p>
+      <w:pPr>
+        <w:pStyle w:val="ListParagraph"/>
+        <w:numPr>
+          <w:ilvl w:val="0"/>
+          <w:numId w:val="39"/>
+        </w:numPr>
+        <w:rPr>
+          <w:rFonts w:ascii="Times" w:hAnsi="Times"/>
+        </w:rPr>
+      </w:pPr>
+      <w:r>
+        <w:rPr>
+          <w:rFonts w:ascii="Times" w:hAnsi="Times"/>
+        </w:rPr>
         <w:t>Lean development originated from lean manufacturing and Toyota production in Japan</w:t>
       </w:r>
     </w:p>
@@ -738,6 +756,7 @@
         <w:rPr>
           <w:rFonts w:ascii="Times" w:hAnsi="Times"/>
         </w:rPr>
+        <w:lastRenderedPageBreak/>
         <w:t>The iterative process of constantly learning found in agile is key for constantly removing waste.</w:t>
       </w:r>
     </w:p>
@@ -756,7 +775,6 @@
         <w:rPr>
           <w:rFonts w:ascii="Times" w:hAnsi="Times"/>
         </w:rPr>
-        <w:lastRenderedPageBreak/>
         <w:t>Making improvements “little but often” creates a culture that is constantly improving and an overall learning environment.</w:t>
       </w:r>
     </w:p>
@@ -4910,6 +4928,96 @@
       <w:pPr>
         <w:pStyle w:val="ListParagraph"/>
         <w:numPr>
+          <w:ilvl w:val="1"/>
+          <w:numId w:val="45"/>
+        </w:numPr>
+        <w:rPr>
+          <w:rFonts w:ascii="Times" w:hAnsi="Times" w:cs="Times New Roman"/>
+        </w:rPr>
+      </w:pPr>
+      <w:r>
+        <w:rPr>
+          <w:rFonts w:ascii="Times" w:hAnsi="Times" w:cs="Times New Roman"/>
+        </w:rPr>
+        <w:t>Helps companies maintain and increase their profits and earning</w:t>
+      </w:r>
+    </w:p>
+    <w:p>
+      <w:pPr>
+        <w:pStyle w:val="ListParagraph"/>
+        <w:numPr>
+          <w:ilvl w:val="2"/>
+          <w:numId w:val="45"/>
+        </w:numPr>
+        <w:rPr>
+          <w:rFonts w:ascii="Times" w:hAnsi="Times" w:cs="Times New Roman"/>
+        </w:rPr>
+      </w:pPr>
+      <w:r>
+        <w:rPr>
+          <w:rFonts w:ascii="Times" w:hAnsi="Times" w:cs="Times New Roman"/>
+        </w:rPr>
+        <w:t>Help them generate a little more savings as the costs are lower</w:t>
+      </w:r>
+    </w:p>
+    <w:p>
+      <w:pPr>
+        <w:pStyle w:val="ListParagraph"/>
+        <w:numPr>
+          <w:ilvl w:val="1"/>
+          <w:numId w:val="45"/>
+        </w:numPr>
+        <w:rPr>
+          <w:rFonts w:ascii="Times" w:hAnsi="Times" w:cs="Times New Roman"/>
+        </w:rPr>
+      </w:pPr>
+      <w:r>
+        <w:rPr>
+          <w:rFonts w:ascii="Times" w:hAnsi="Times" w:cs="Times New Roman"/>
+        </w:rPr>
+        <w:t>If adopted correctly, it will help companies reduce the requirement for physical floor space by about 5% – 30%</w:t>
+      </w:r>
+    </w:p>
+    <w:p>
+      <w:pPr>
+        <w:pStyle w:val="ListParagraph"/>
+        <w:numPr>
+          <w:ilvl w:val="1"/>
+          <w:numId w:val="45"/>
+        </w:numPr>
+        <w:rPr>
+          <w:rFonts w:ascii="Times" w:hAnsi="Times" w:cs="Times New Roman"/>
+        </w:rPr>
+      </w:pPr>
+      <w:r>
+        <w:rPr>
+          <w:rFonts w:ascii="Times" w:hAnsi="Times" w:cs="Times New Roman"/>
+        </w:rPr>
+        <w:t>Creates a more pleasant work environment</w:t>
+      </w:r>
+    </w:p>
+    <w:p>
+      <w:pPr>
+        <w:pStyle w:val="ListParagraph"/>
+        <w:numPr>
+          <w:ilvl w:val="2"/>
+          <w:numId w:val="45"/>
+        </w:numPr>
+        <w:rPr>
+          <w:rFonts w:ascii="Times" w:hAnsi="Times" w:cs="Times New Roman"/>
+        </w:rPr>
+      </w:pPr>
+      <w:r>
+        <w:rPr>
+          <w:rFonts w:ascii="Times" w:hAnsi="Times" w:cs="Times New Roman"/>
+        </w:rPr>
+        <w:t>Manufacturing cultures become standardized and unwanted behaviors of employees and management are for the most part gone</w:t>
+      </w:r>
+    </w:p>
+    <w:p>
+      <w:pPr>
+        <w:pStyle w:val="ListParagraph"/>
+        <w:numPr>
           <w:ilvl w:val="0"/>
           <w:numId w:val="45"/>
         </w:numPr>
@@ -5060,6 +5168,60 @@
       <w:pPr>
         <w:pStyle w:val="ListParagraph"/>
         <w:numPr>
+          <w:ilvl w:val="1"/>
+          <w:numId w:val="45"/>
+        </w:numPr>
+        <w:rPr>
+          <w:rFonts w:ascii="Times" w:hAnsi="Times" w:cs="Times New Roman"/>
+        </w:rPr>
+      </w:pPr>
+      <w:r>
+        <w:rPr>
+          <w:rFonts w:ascii="Times" w:hAnsi="Times" w:cs="Times New Roman"/>
+        </w:rPr>
+        <w:t>Must have leaders within the company that can direct teams</w:t>
+      </w:r>
+    </w:p>
+    <w:p>
+      <w:pPr>
+        <w:pStyle w:val="ListParagraph"/>
+        <w:numPr>
+          <w:ilvl w:val="1"/>
+          <w:numId w:val="45"/>
+        </w:numPr>
+        <w:rPr>
+          <w:rFonts w:ascii="Times" w:hAnsi="Times" w:cs="Times New Roman"/>
+        </w:rPr>
+      </w:pPr>
+      <w:r>
+        <w:rPr>
+          <w:rFonts w:ascii="Times" w:hAnsi="Times" w:cs="Times New Roman"/>
+        </w:rPr>
+        <w:t>Training for lean manufacturing is a constant ongoing process</w:t>
+      </w:r>
+    </w:p>
+    <w:p>
+      <w:pPr>
+        <w:pStyle w:val="ListParagraph"/>
+        <w:numPr>
+          <w:ilvl w:val="2"/>
+          <w:numId w:val="45"/>
+        </w:numPr>
+        <w:rPr>
+          <w:rFonts w:ascii="Times" w:hAnsi="Times" w:cs="Times New Roman"/>
+        </w:rPr>
+      </w:pPr>
+      <w:r>
+        <w:rPr>
+          <w:rFonts w:ascii="Times" w:hAnsi="Times" w:cs="Times New Roman"/>
+        </w:rPr>
+        <w:t>First starting out can take a lot of time and effort on everyone’s part</w:t>
+      </w:r>
+    </w:p>
+    <w:p>
+      <w:pPr>
+        <w:pStyle w:val="ListParagraph"/>
+        <w:numPr>
           <w:ilvl w:val="0"/>
           <w:numId w:val="45"/>
         </w:numPr>
@@ -5152,6 +5314,186 @@
           <w:rFonts w:ascii="Times" w:hAnsi="Times" w:cs="Times New Roman"/>
         </w:rPr>
         <w:t>Other information</w:t>
+      </w:r>
+    </w:p>
+    <w:p>
+      <w:pPr>
+        <w:pStyle w:val="ListParagraph"/>
+        <w:numPr>
+          <w:ilvl w:val="0"/>
+          <w:numId w:val="46"/>
+        </w:numPr>
+        <w:rPr>
+          <w:rFonts w:ascii="Times" w:hAnsi="Times" w:cs="Times New Roman"/>
+        </w:rPr>
+      </w:pPr>
+      <w:r>
+        <w:rPr>
+          <w:rFonts w:ascii="Times" w:hAnsi="Times" w:cs="Times New Roman"/>
+        </w:rPr>
+        <w:t>Why Lean and Agile Go Together</w:t>
+      </w:r>
+    </w:p>
+    <w:p>
+      <w:pPr>
+        <w:pStyle w:val="ListParagraph"/>
+        <w:numPr>
+          <w:ilvl w:val="1"/>
+          <w:numId w:val="46"/>
+        </w:numPr>
+        <w:rPr>
+          <w:rFonts w:ascii="Times" w:hAnsi="Times" w:cs="Times New Roman"/>
+        </w:rPr>
+      </w:pPr>
+      <w:r>
+        <w:rPr>
+          <w:rFonts w:ascii="Times" w:hAnsi="Times" w:cs="Times New Roman"/>
+        </w:rPr>
+        <w:t>Agile methods are focused on creating a rapid feedback loop between the users supplying the requirements and the technologists transforming them into a solution</w:t>
+      </w:r>
+    </w:p>
+    <w:p>
+      <w:pPr>
+        <w:pStyle w:val="ListParagraph"/>
+        <w:numPr>
+          <w:ilvl w:val="1"/>
+          <w:numId w:val="46"/>
+        </w:numPr>
+        <w:rPr>
+          <w:rFonts w:ascii="Times" w:hAnsi="Times" w:cs="Times New Roman"/>
+        </w:rPr>
+      </w:pPr>
+      <w:r>
+        <w:rPr>
+          <w:rFonts w:ascii="Times" w:hAnsi="Times" w:cs="Times New Roman"/>
+        </w:rPr>
+        <w:t>Agile also suggest a variety of engineering practices that increase the quality and stability of code</w:t>
+      </w:r>
+    </w:p>
+    <w:p>
+      <w:pPr>
+        <w:pStyle w:val="ListParagraph"/>
+        <w:numPr>
+          <w:ilvl w:val="1"/>
+          <w:numId w:val="46"/>
+        </w:numPr>
+        <w:rPr>
+          <w:rFonts w:ascii="Times" w:hAnsi="Times" w:cs="Times New Roman"/>
+        </w:rPr>
+      </w:pPr>
+      <w:r>
+        <w:rPr>
+          <w:rFonts w:ascii="Times" w:hAnsi="Times" w:cs="Times New Roman"/>
+        </w:rPr>
+        <w:t>Agile has much less to say about how to connect the work of many different teams, and that’s where Lean has a huge impact</w:t>
+      </w:r>
+    </w:p>
+    <w:p>
+      <w:pPr>
+        <w:pStyle w:val="ListParagraph"/>
+        <w:numPr>
+          <w:ilvl w:val="1"/>
+          <w:numId w:val="46"/>
+        </w:numPr>
+        <w:rPr>
+          <w:rFonts w:ascii="Times" w:hAnsi="Times" w:cs="Times New Roman"/>
+        </w:rPr>
+      </w:pPr>
+      <w:r>
+        <w:rPr>
+          <w:rFonts w:ascii="Times" w:hAnsi="Times" w:cs="Times New Roman"/>
+        </w:rPr>
+        <w:t>In a Lean manufacturing system, the work is broken into a set of value streams triggered by demand signals</w:t>
+      </w:r>
+    </w:p>
+    <w:p>
+      <w:pPr>
+        <w:pStyle w:val="ListParagraph"/>
+        <w:numPr>
+          <w:ilvl w:val="2"/>
+          <w:numId w:val="46"/>
+        </w:numPr>
+        <w:rPr>
+          <w:rFonts w:ascii="Times" w:hAnsi="Times" w:cs="Times New Roman"/>
+        </w:rPr>
+      </w:pPr>
+      <w:r>
+        <w:rPr>
+          <w:rFonts w:ascii="Times" w:hAnsi="Times" w:cs="Times New Roman"/>
+        </w:rPr>
+        <w:t>The output of one value stream leads to others</w:t>
+      </w:r>
+    </w:p>
+    <w:p>
+      <w:pPr>
+        <w:pStyle w:val="ListParagraph"/>
+        <w:numPr>
+          <w:ilvl w:val="1"/>
+          <w:numId w:val="46"/>
+        </w:numPr>
+        <w:rPr>
+          <w:rFonts w:ascii="Times" w:hAnsi="Times" w:cs="Times New Roman"/>
+        </w:rPr>
+      </w:pPr>
+      <w:r>
+        <w:rPr>
+          <w:rFonts w:ascii="Times" w:hAnsi="Times" w:cs="Times New Roman"/>
+        </w:rPr>
+        <w:t>Large organizations that are using Agile are applying a value stream approach</w:t>
+      </w:r>
+    </w:p>
+    <w:p>
+      <w:pPr>
+        <w:pStyle w:val="ListParagraph"/>
+        <w:numPr>
+          <w:ilvl w:val="1"/>
+          <w:numId w:val="46"/>
+        </w:numPr>
+        <w:rPr>
+          <w:rFonts w:ascii="Times" w:hAnsi="Times" w:cs="Times New Roman"/>
+        </w:rPr>
+      </w:pPr>
+      <w:r>
+        <w:rPr>
+          <w:rFonts w:ascii="Times" w:hAnsi="Times" w:cs="Times New Roman"/>
+        </w:rPr>
+        <w:t>Lean concept of Kaizen strongly influence the way Agile is being practiced, filling a gap relating to continuous improvement</w:t>
+      </w:r>
+    </w:p>
+    <w:p>
+      <w:pPr>
+        <w:pStyle w:val="ListParagraph"/>
+        <w:numPr>
+          <w:ilvl w:val="1"/>
+          <w:numId w:val="46"/>
+        </w:numPr>
+        <w:rPr>
+          <w:rFonts w:ascii="Times" w:hAnsi="Times" w:cs="Times New Roman"/>
+        </w:rPr>
+      </w:pPr>
+      <w:r>
+        <w:rPr>
+          <w:rFonts w:ascii="Times" w:hAnsi="Times" w:cs="Times New Roman"/>
+        </w:rPr>
+        <w:t>Evolution of Agile is primarily focused on evolving the product toward a better fit with requirements</w:t>
+      </w:r>
+    </w:p>
+    <w:p>
+      <w:pPr>
+        <w:pStyle w:val="ListParagraph"/>
+        <w:numPr>
+          <w:ilvl w:val="1"/>
+          <w:numId w:val="46"/>
+        </w:numPr>
+        <w:rPr>
+          <w:rFonts w:ascii="Times" w:hAnsi="Times" w:cs="Times New Roman"/>
+        </w:rPr>
+      </w:pPr>
+      <w:r>
+        <w:rPr>
+          <w:rFonts w:ascii="Times" w:hAnsi="Times" w:cs="Times New Roman"/>
+        </w:rPr>
+        <w:t>Rally says that its customers get to market 50% faster and are 25% more productive when they employ a hybrid of Lean and Agile development methods</w:t>
       </w:r>
     </w:p>
     <w:p>
@@ -5237,6 +5579,48 @@
             <w:rFonts w:ascii="Times" w:hAnsi="Times" w:cs="Times New Roman"/>
           </w:rPr>
           <w:t>http://www.my-project-management-expert.com/the-advantages-and-disadvantages-of-lean-software-development.html</w:t>
+        </w:r>
+      </w:hyperlink>
+    </w:p>
+    <w:p>
+      <w:pPr>
+        <w:pStyle w:val="ListParagraph"/>
+        <w:numPr>
+          <w:ilvl w:val="0"/>
+          <w:numId w:val="40"/>
+        </w:numPr>
+        <w:rPr>
+          <w:rFonts w:ascii="Times" w:hAnsi="Times" w:cs="Times New Roman"/>
+        </w:rPr>
+      </w:pPr>
+      <w:hyperlink r:id="rId9" w:history="1">
+        <w:r>
+          <w:rPr>
+            <w:rStyle w:val="Hyperlink"/>
+            <w:rFonts w:ascii="Times" w:hAnsi="Times" w:cs="Times New Roman"/>
+          </w:rPr>
+          <w:t>http://businessknowledgesource.com/manufacturing/lean_manufacturing_techniques_pros_and_cons_025561.html</w:t>
+        </w:r>
+      </w:hyperlink>
+    </w:p>
+    <w:p>
+      <w:pPr>
+        <w:pStyle w:val="ListParagraph"/>
+        <w:numPr>
+          <w:ilvl w:val="0"/>
+          <w:numId w:val="40"/>
+        </w:numPr>
+        <w:rPr>
+          <w:rFonts w:ascii="Times" w:hAnsi="Times" w:cs="Times New Roman"/>
+        </w:rPr>
+      </w:pPr>
+      <w:hyperlink r:id="rId10" w:history="1">
+        <w:r>
+          <w:rPr>
+            <w:rStyle w:val="Hyperlink"/>
+            <w:rFonts w:ascii="Times" w:hAnsi="Times" w:cs="Times New Roman"/>
+          </w:rPr>
+          <w:t>http://www.forbes.com/2010/01/11/software-lean-manufacturing-technology-cio-network-agile.html</w:t>
         </w:r>
       </w:hyperlink>
     </w:p>
@@ -8457,6 +8841,119 @@
     </w:lvl>
   </w:abstractNum>
   <w:abstractNum w:abstractNumId="26">
+    <w:nsid w:val="65F64EC8"/>
+    <w:multiLevelType w:val="hybridMultilevel"/>
+    <w:tmpl w:val="40A0A100"/>
+    <w:lvl w:ilvl="0" w:tplc="04090001">
+      <w:start w:val="1"/>
+      <w:numFmt w:val="bullet"/>
+      <w:lvlText w:val=""/>
+      <w:lvlJc w:val="left"/>
+      <w:pPr>
+        <w:ind w:left="720" w:hanging="360"/>
+      </w:pPr>
+      <w:rPr>
+        <w:rFonts w:ascii="Symbol" w:hAnsi="Symbol" w:hint="default"/>
+      </w:rPr>
+    </w:lvl>
+    <w:lvl w:ilvl="1" w:tplc="04090003">
+      <w:start w:val="1"/>
+      <w:numFmt w:val="bullet"/>
+      <w:lvlText w:val="o"/>
+      <w:lvlJc w:val="left"/>
+      <w:pPr>
+        <w:ind w:left="1440" w:hanging="360"/>
+      </w:pPr>
+      <w:rPr>
+        <w:rFonts w:ascii="Courier New" w:hAnsi="Courier New" w:hint="default"/>
+      </w:rPr>
+    </w:lvl>
+    <w:lvl w:ilvl="2" w:tplc="04090005">
+      <w:start w:val="1"/>
+      <w:numFmt w:val="bullet"/>
+      <w:lvlText w:val=""/>
+      <w:lvlJc w:val="left"/>
+      <w:pPr>
+        <w:ind w:left="2160" w:hanging="360"/>
+      </w:pPr>
+      <w:rPr>
+        <w:rFonts w:ascii="Wingdings" w:hAnsi="Wingdings" w:hint="default"/>
+      </w:rPr>
+    </w:lvl>
+    <w:lvl w:ilvl="3" w:tplc="04090001" w:tentative="1">
+      <w:start w:val="1"/>
+      <w:numFmt w:val="bullet"/>
+      <w:lvlText w:val=""/>
+      <w:lvlJc w:val="left"/>
+      <w:pPr>
+        <w:ind w:left="2880" w:hanging="360"/>
+      </w:pPr>
+      <w:rPr>
+        <w:rFonts w:ascii="Symbol" w:hAnsi="Symbol" w:hint="default"/>
+      </w:rPr>
+    </w:lvl>
+    <w:lvl w:ilvl="4" w:tplc="04090003" w:tentative="1">
+      <w:start w:val="1"/>
+      <w:numFmt w:val="bullet"/>
+      <w:lvlText w:val="o"/>
+      <w:lvlJc w:val="left"/>
+      <w:pPr>
+        <w:ind w:left="3600" w:hanging="360"/>
+      </w:pPr>
+      <w:rPr>
+        <w:rFonts w:ascii="Courier New" w:hAnsi="Courier New" w:hint="default"/>
+      </w:rPr>
+    </w:lvl>
+    <w:lvl w:ilvl="5" w:tplc="04090005" w:tentative="1">
+      <w:start w:val="1"/>
+      <w:numFmt w:val="bullet"/>
+      <w:lvlText w:val=""/>
+      <w:lvlJc w:val="left"/>
+      <w:pPr>
+        <w:ind w:left="4320" w:hanging="360"/>
+      </w:pPr>
+      <w:rPr>
+        <w:rFonts w:ascii="Wingdings" w:hAnsi="Wingdings" w:hint="default"/>
+      </w:rPr>
+    </w:lvl>
+    <w:lvl w:ilvl="6" w:tplc="04090001" w:tentative="1">
+      <w:start w:val="1"/>
+      <w:numFmt w:val="bullet"/>
+      <w:lvlText w:val=""/>
+      <w:lvlJc w:val="left"/>
+      <w:pPr>
+        <w:ind w:left="5040" w:hanging="360"/>
+      </w:pPr>
+      <w:rPr>
+        <w:rFonts w:ascii="Symbol" w:hAnsi="Symbol" w:hint="default"/>
+      </w:rPr>
+    </w:lvl>
+    <w:lvl w:ilvl="7" w:tplc="04090003" w:tentative="1">
+      <w:start w:val="1"/>
+      <w:numFmt w:val="bullet"/>
+      <w:lvlText w:val="o"/>
+      <w:lvlJc w:val="left"/>
+      <w:pPr>
+        <w:ind w:left="5760" w:hanging="360"/>
+      </w:pPr>
+      <w:rPr>
+        <w:rFonts w:ascii="Courier New" w:hAnsi="Courier New" w:hint="default"/>
+      </w:rPr>
+    </w:lvl>
+    <w:lvl w:ilvl="8" w:tplc="04090005" w:tentative="1">
+      <w:start w:val="1"/>
+      <w:numFmt w:val="bullet"/>
+      <w:lvlText w:val=""/>
+      <w:lvlJc w:val="left"/>
+      <w:pPr>
+        <w:ind w:left="6480" w:hanging="360"/>
+      </w:pPr>
+      <w:rPr>
+        <w:rFonts w:ascii="Wingdings" w:hAnsi="Wingdings" w:hint="default"/>
+      </w:rPr>
+    </w:lvl>
+  </w:abstractNum>
+  <w:abstractNum w:abstractNumId="27">
     <w:nsid w:val="69970189"/>
     <w:multiLevelType w:val="hybridMultilevel"/>
     <w:tmpl w:val="477A66CC"/>
@@ -8569,7 +9066,7 @@
       </w:rPr>
     </w:lvl>
   </w:abstractNum>
-  <w:abstractNum w:abstractNumId="27">
+  <w:abstractNum w:abstractNumId="28">
     <w:nsid w:val="72F44FD8"/>
     <w:multiLevelType w:val="hybridMultilevel"/>
     <w:tmpl w:val="6010C356"/>
@@ -8682,7 +9179,7 @@
       </w:rPr>
     </w:lvl>
   </w:abstractNum>
-  <w:abstractNum w:abstractNumId="28">
+  <w:abstractNum w:abstractNumId="29">
     <w:nsid w:val="732D5AB7"/>
     <w:multiLevelType w:val="hybridMultilevel"/>
     <w:tmpl w:val="E578EB4C"/>
@@ -8795,7 +9292,7 @@
       </w:rPr>
     </w:lvl>
   </w:abstractNum>
-  <w:abstractNum w:abstractNumId="29">
+  <w:abstractNum w:abstractNumId="30">
     <w:nsid w:val="739F6429"/>
     <w:multiLevelType w:val="multilevel"/>
     <w:tmpl w:val="964666E4"/>
@@ -8944,7 +9441,7 @@
       </w:rPr>
     </w:lvl>
   </w:abstractNum>
-  <w:abstractNum w:abstractNumId="30">
+  <w:abstractNum w:abstractNumId="31">
     <w:nsid w:val="78940F59"/>
     <w:multiLevelType w:val="hybridMultilevel"/>
     <w:tmpl w:val="DE028538"/>
@@ -9057,7 +9554,7 @@
       </w:rPr>
     </w:lvl>
   </w:abstractNum>
-  <w:abstractNum w:abstractNumId="31">
+  <w:abstractNum w:abstractNumId="32">
     <w:nsid w:val="789C3E86"/>
     <w:multiLevelType w:val="multilevel"/>
     <w:tmpl w:val="B9AA27D8"/>
@@ -9206,7 +9703,7 @@
       </w:rPr>
     </w:lvl>
   </w:abstractNum>
-  <w:abstractNum w:abstractNumId="32">
+  <w:abstractNum w:abstractNumId="33">
     <w:nsid w:val="7A364093"/>
     <w:multiLevelType w:val="hybridMultilevel"/>
     <w:tmpl w:val="ED50B2F4"/>
@@ -9292,7 +9789,7 @@
       </w:pPr>
     </w:lvl>
   </w:abstractNum>
-  <w:abstractNum w:abstractNumId="33">
+  <w:abstractNum w:abstractNumId="34">
     <w:nsid w:val="7C6B6174"/>
     <w:multiLevelType w:val="multilevel"/>
     <w:tmpl w:val="B8B20416"/>
@@ -9441,7 +9938,7 @@
       </w:rPr>
     </w:lvl>
   </w:abstractNum>
-  <w:abstractNum w:abstractNumId="34">
+  <w:abstractNum w:abstractNumId="35">
     <w:nsid w:val="7DDA69DA"/>
     <w:multiLevelType w:val="multilevel"/>
     <w:tmpl w:val="486CE8D0"/>
@@ -9590,7 +10087,7 @@
       </w:rPr>
     </w:lvl>
   </w:abstractNum>
-  <w:abstractNum w:abstractNumId="35">
+  <w:abstractNum w:abstractNumId="36">
     <w:nsid w:val="7F9C53CF"/>
     <w:multiLevelType w:val="multilevel"/>
     <w:tmpl w:val="F610472C"/>
@@ -9743,10 +10240,10 @@
     <w:abstractNumId w:val="17"/>
   </w:num>
   <w:num w:numId="2">
-    <w:abstractNumId w:val="29"/>
+    <w:abstractNumId w:val="30"/>
   </w:num>
   <w:num w:numId="3">
-    <w:abstractNumId w:val="29"/>
+    <w:abstractNumId w:val="30"/>
     <w:lvlOverride w:ilvl="3">
       <w:lvl w:ilvl="3">
         <w:numFmt w:val="bullet"/>
@@ -9769,7 +10266,7 @@
     <w:abstractNumId w:val="18"/>
   </w:num>
   <w:num w:numId="5">
-    <w:abstractNumId w:val="31"/>
+    <w:abstractNumId w:val="32"/>
   </w:num>
   <w:num w:numId="6">
     <w:abstractNumId w:val="9"/>
@@ -9804,19 +10301,19 @@
     <w:abstractNumId w:val="14"/>
   </w:num>
   <w:num w:numId="11">
-    <w:abstractNumId w:val="28"/>
+    <w:abstractNumId w:val="29"/>
   </w:num>
   <w:num w:numId="12">
     <w:abstractNumId w:val="0"/>
   </w:num>
   <w:num w:numId="13">
-    <w:abstractNumId w:val="30"/>
+    <w:abstractNumId w:val="31"/>
   </w:num>
   <w:num w:numId="14">
-    <w:abstractNumId w:val="34"/>
+    <w:abstractNumId w:val="35"/>
   </w:num>
   <w:num w:numId="15">
-    <w:abstractNumId w:val="34"/>
+    <w:abstractNumId w:val="35"/>
     <w:lvlOverride w:ilvl="1">
       <w:lvl w:ilvl="1">
         <w:numFmt w:val="bullet"/>
@@ -9836,7 +10333,7 @@
     </w:lvlOverride>
   </w:num>
   <w:num w:numId="16">
-    <w:abstractNumId w:val="35"/>
+    <w:abstractNumId w:val="36"/>
   </w:num>
   <w:num w:numId="17">
     <w:abstractNumId w:val="24"/>
@@ -10028,7 +10525,7 @@
     <w:abstractNumId w:val="7"/>
   </w:num>
   <w:num w:numId="29">
-    <w:abstractNumId w:val="33"/>
+    <w:abstractNumId w:val="34"/>
   </w:num>
   <w:num w:numId="30">
     <w:abstractNumId w:val="1"/>
@@ -10040,7 +10537,7 @@
     <w:abstractNumId w:val="3"/>
   </w:num>
   <w:num w:numId="33">
-    <w:abstractNumId w:val="32"/>
+    <w:abstractNumId w:val="33"/>
   </w:num>
   <w:num w:numId="34">
     <w:abstractNumId w:val="6"/>
@@ -10058,7 +10555,7 @@
     <w:abstractNumId w:val="10"/>
   </w:num>
   <w:num w:numId="39">
-    <w:abstractNumId w:val="27"/>
+    <w:abstractNumId w:val="28"/>
   </w:num>
   <w:num w:numId="40">
     <w:abstractNumId w:val="23"/>
@@ -10076,6 +10573,9 @@
     <w:abstractNumId w:val="21"/>
   </w:num>
   <w:num w:numId="45">
+    <w:abstractNumId w:val="27"/>
+  </w:num>
+  <w:num w:numId="46">
     <w:abstractNumId w:val="26"/>
   </w:num>
 </w:numbering>

</xml_diff>

<commit_message>
added Taiichi Ohno's principles
</commit_message>
<xml_diff>
--- a/Lean Method Presentation Notes.docx
+++ b/Lean Method Presentation Notes.docx
@@ -322,23 +322,21 @@
           <w:rFonts w:ascii="Times" w:hAnsi="Times" w:cs="Times New Roman"/>
           <w:sz w:val="22"/>
         </w:rPr>
-        <w:t xml:space="preserve"> – </w:t>
-      </w:r>
-      <w:proofErr w:type="spellStart"/>
-      <w:r>
-        <w:rPr>
-          <w:rFonts w:ascii="Times" w:hAnsi="Times" w:cs="Times New Roman"/>
-          <w:sz w:val="22"/>
-        </w:rPr>
-        <w:t>meaing</w:t>
-      </w:r>
-      <w:proofErr w:type="spellEnd"/>
-      <w:r>
-        <w:rPr>
-          <w:rFonts w:ascii="Times" w:hAnsi="Times" w:cs="Times New Roman"/>
-          <w:sz w:val="22"/>
-        </w:rPr>
-        <w:t xml:space="preserve"> unproductive</w:t>
+        <w:t xml:space="preserve"> – mea</w:t>
+      </w:r>
+      <w:r>
+        <w:rPr>
+          <w:rFonts w:ascii="Times" w:hAnsi="Times" w:cs="Times New Roman"/>
+          <w:sz w:val="22"/>
+        </w:rPr>
+        <w:t>n</w:t>
+      </w:r>
+      <w:r>
+        <w:rPr>
+          <w:rFonts w:ascii="Times" w:hAnsi="Times" w:cs="Times New Roman"/>
+          <w:sz w:val="22"/>
+        </w:rPr>
+        <w:t>ing unproductive</w:t>
       </w:r>
     </w:p>
     <w:p>
@@ -2709,6 +2707,24 @@
     <w:p>
       <w:pPr>
         <w:pStyle w:val="ListParagraph"/>
+        <w:ind w:left="0"/>
+        <w:rPr>
+          <w:rFonts w:ascii="Times" w:hAnsi="Times" w:cs="Times New Roman"/>
+          <w:sz w:val="22"/>
+        </w:rPr>
+      </w:pPr>
+      <w:r>
+        <w:rPr>
+          <w:rFonts w:ascii="Times" w:hAnsi="Times" w:cs="Times New Roman"/>
+          <w:sz w:val="22"/>
+        </w:rPr>
+        <w:br/>
+        <w:t>{</w:t>
+      </w:r>
+    </w:p>
+    <w:p>
+      <w:pPr>
+        <w:pStyle w:val="ListParagraph"/>
         <w:numPr>
           <w:ilvl w:val="0"/>
           <w:numId w:val="39"/>
@@ -3093,6 +3109,21 @@
           <w:sz w:val="22"/>
         </w:rPr>
       </w:pPr>
+      <w:r>
+        <w:rPr>
+          <w:rFonts w:ascii="Times" w:hAnsi="Times" w:cs="Times New Roman"/>
+          <w:sz w:val="22"/>
+        </w:rPr>
+        <w:t>}</w:t>
+      </w:r>
+    </w:p>
+    <w:p>
+      <w:pPr>
+        <w:rPr>
+          <w:rFonts w:ascii="Times" w:hAnsi="Times" w:cs="Times New Roman"/>
+          <w:sz w:val="22"/>
+        </w:rPr>
+      </w:pPr>
     </w:p>
     <w:p>
       <w:pPr>
@@ -3111,6 +3142,198 @@
     </w:p>
     <w:p>
       <w:pPr>
+        <w:pStyle w:val="ListParagraph"/>
+        <w:numPr>
+          <w:ilvl w:val="0"/>
+          <w:numId w:val="42"/>
+        </w:numPr>
+        <w:rPr>
+          <w:rFonts w:ascii="Times" w:hAnsi="Times" w:cs="Times New Roman"/>
+          <w:sz w:val="22"/>
+        </w:rPr>
+      </w:pPr>
+      <w:r>
+        <w:rPr>
+          <w:rFonts w:ascii="Times" w:hAnsi="Times" w:cs="Times New Roman"/>
+          <w:sz w:val="22"/>
+        </w:rPr>
+        <w:t xml:space="preserve">Lean manufacturing was created by </w:t>
+      </w:r>
+      <w:proofErr w:type="spellStart"/>
+      <w:r>
+        <w:rPr>
+          <w:rFonts w:ascii="Times" w:hAnsi="Times" w:cs="Times New Roman"/>
+          <w:sz w:val="22"/>
+        </w:rPr>
+        <w:t>Taiichi</w:t>
+      </w:r>
+      <w:proofErr w:type="spellEnd"/>
+      <w:r>
+        <w:rPr>
+          <w:rFonts w:ascii="Times" w:hAnsi="Times" w:cs="Times New Roman"/>
+          <w:sz w:val="22"/>
+        </w:rPr>
+        <w:t xml:space="preserve"> </w:t>
+      </w:r>
+      <w:proofErr w:type="spellStart"/>
+      <w:r>
+        <w:rPr>
+          <w:rFonts w:ascii="Times" w:hAnsi="Times" w:cs="Times New Roman"/>
+          <w:sz w:val="22"/>
+        </w:rPr>
+        <w:t>Ohno</w:t>
+      </w:r>
+      <w:proofErr w:type="spellEnd"/>
+      <w:r>
+        <w:rPr>
+          <w:rFonts w:ascii="Times" w:hAnsi="Times" w:cs="Times New Roman"/>
+          <w:sz w:val="22"/>
+        </w:rPr>
+        <w:t xml:space="preserve"> (1912-1990)</w:t>
+      </w:r>
+    </w:p>
+    <w:p>
+      <w:pPr>
+        <w:pStyle w:val="ListParagraph"/>
+        <w:numPr>
+          <w:ilvl w:val="1"/>
+          <w:numId w:val="42"/>
+        </w:numPr>
+        <w:rPr>
+          <w:rFonts w:ascii="Times" w:hAnsi="Times" w:cs="Times New Roman"/>
+          <w:sz w:val="22"/>
+        </w:rPr>
+      </w:pPr>
+      <w:r>
+        <w:rPr>
+          <w:rFonts w:ascii="Times" w:hAnsi="Times" w:cs="Times New Roman"/>
+          <w:sz w:val="22"/>
+        </w:rPr>
+        <w:t xml:space="preserve">Father of Toyota manufacturing </w:t>
+      </w:r>
+    </w:p>
+    <w:p>
+      <w:pPr>
+        <w:pStyle w:val="ListParagraph"/>
+        <w:numPr>
+          <w:ilvl w:val="2"/>
+          <w:numId w:val="42"/>
+        </w:numPr>
+        <w:rPr>
+          <w:rFonts w:ascii="Times" w:hAnsi="Times" w:cs="Times New Roman"/>
+          <w:sz w:val="22"/>
+        </w:rPr>
+      </w:pPr>
+      <w:r>
+        <w:rPr>
+          <w:rFonts w:ascii="Times" w:hAnsi="Times" w:cs="Times New Roman"/>
+          <w:sz w:val="22"/>
+        </w:rPr>
+        <w:t>Became known as Lean manufacturing in the United States</w:t>
+      </w:r>
+    </w:p>
+    <w:p>
+      <w:pPr>
+        <w:pStyle w:val="ListParagraph"/>
+        <w:numPr>
+          <w:ilvl w:val="2"/>
+          <w:numId w:val="42"/>
+        </w:numPr>
+        <w:rPr>
+          <w:rFonts w:ascii="Times" w:hAnsi="Times" w:cs="Times New Roman"/>
+          <w:sz w:val="22"/>
+        </w:rPr>
+      </w:pPr>
+      <w:r>
+        <w:rPr>
+          <w:rFonts w:ascii="Times" w:hAnsi="Times" w:cs="Times New Roman"/>
+          <w:sz w:val="22"/>
+        </w:rPr>
+        <w:t>Identified 7 wastes</w:t>
+      </w:r>
+    </w:p>
+    <w:p>
+      <w:pPr>
+        <w:pStyle w:val="ListParagraph"/>
+        <w:numPr>
+          <w:ilvl w:val="3"/>
+          <w:numId w:val="42"/>
+        </w:numPr>
+        <w:rPr>
+          <w:rFonts w:ascii="Times" w:hAnsi="Times" w:cs="Times New Roman"/>
+          <w:sz w:val="22"/>
+        </w:rPr>
+      </w:pPr>
+      <w:r>
+        <w:rPr>
+          <w:rFonts w:ascii="Times" w:hAnsi="Times" w:cs="Times New Roman"/>
+          <w:sz w:val="22"/>
+        </w:rPr>
+        <w:t xml:space="preserve">1. </w:t>
+      </w:r>
+      <w:r>
+        <w:rPr>
+          <w:rFonts w:ascii="Times" w:hAnsi="Times" w:cs="Times New Roman"/>
+          <w:sz w:val="22"/>
+        </w:rPr>
+        <w:t>Delay, waiting or time spent in a queue with no value being added</w:t>
+      </w:r>
+      <w:r>
+        <w:rPr>
+          <w:rFonts w:ascii="Times" w:hAnsi="Times" w:cs="Times New Roman"/>
+          <w:sz w:val="22"/>
+        </w:rPr>
+        <w:br/>
+        <w:t>2. Producing more than you need</w:t>
+      </w:r>
+      <w:r>
+        <w:rPr>
+          <w:rFonts w:ascii="Times" w:hAnsi="Times" w:cs="Times New Roman"/>
+          <w:sz w:val="22"/>
+        </w:rPr>
+        <w:br/>
+        <w:t>3. Over processing or undertaking non-value added activity</w:t>
+      </w:r>
+      <w:r>
+        <w:rPr>
+          <w:rFonts w:ascii="Times" w:hAnsi="Times" w:cs="Times New Roman"/>
+          <w:sz w:val="22"/>
+        </w:rPr>
+        <w:br/>
+        <w:t>4. Transportation</w:t>
+      </w:r>
+      <w:r>
+        <w:rPr>
+          <w:rFonts w:ascii="Times" w:hAnsi="Times" w:cs="Times New Roman"/>
+          <w:sz w:val="22"/>
+        </w:rPr>
+        <w:br/>
+        <w:t>5. Unnecessary movement or motion</w:t>
+      </w:r>
+      <w:r>
+        <w:rPr>
+          <w:rFonts w:ascii="Times" w:hAnsi="Times" w:cs="Times New Roman"/>
+          <w:sz w:val="22"/>
+        </w:rPr>
+        <w:br/>
+        <w:t>6. Inventory</w:t>
+      </w:r>
+      <w:r>
+        <w:rPr>
+          <w:rFonts w:ascii="Times" w:hAnsi="Times" w:cs="Times New Roman"/>
+          <w:sz w:val="22"/>
+        </w:rPr>
+        <w:br/>
+        <w:t>7. Production of Defects</w:t>
+      </w:r>
+    </w:p>
+    <w:p>
+      <w:pPr>
+        <w:pStyle w:val="ListParagraph"/>
+        <w:numPr>
+          <w:ilvl w:val="2"/>
+          <w:numId w:val="42"/>
+        </w:numPr>
         <w:rPr>
           <w:rFonts w:ascii="Times" w:hAnsi="Times" w:cs="Times New Roman"/>
           <w:sz w:val="22"/>
@@ -3118,6 +3341,14 @@
       </w:pPr>
       <w:bookmarkStart w:id="0" w:name="_GoBack"/>
       <w:bookmarkEnd w:id="0"/>
+    </w:p>
+    <w:p>
+      <w:pPr>
+        <w:rPr>
+          <w:rFonts w:ascii="Times" w:hAnsi="Times" w:cs="Times New Roman"/>
+          <w:sz w:val="22"/>
+        </w:rPr>
+      </w:pPr>
     </w:p>
     <w:p>
       <w:pPr>
@@ -3768,6 +3999,95 @@
     </w:lvl>
   </w:abstractNum>
   <w:abstractNum w:abstractNumId="4">
+    <w:nsid w:val="06EA7ED8"/>
+    <w:multiLevelType w:val="hybridMultilevel"/>
+    <w:tmpl w:val="1930BEC6"/>
+    <w:lvl w:ilvl="0" w:tplc="6DD62022">
+      <w:start w:val="1"/>
+      <w:numFmt w:val="decimal"/>
+      <w:lvlText w:val="%1."/>
+      <w:lvlJc w:val="left"/>
+      <w:pPr>
+        <w:ind w:left="2880" w:hanging="360"/>
+      </w:pPr>
+      <w:rPr>
+        <w:rFonts w:hint="default"/>
+      </w:rPr>
+    </w:lvl>
+    <w:lvl w:ilvl="1" w:tplc="04090019" w:tentative="1">
+      <w:start w:val="1"/>
+      <w:numFmt w:val="lowerLetter"/>
+      <w:lvlText w:val="%2."/>
+      <w:lvlJc w:val="left"/>
+      <w:pPr>
+        <w:ind w:left="3600" w:hanging="360"/>
+      </w:pPr>
+    </w:lvl>
+    <w:lvl w:ilvl="2" w:tplc="0409001B" w:tentative="1">
+      <w:start w:val="1"/>
+      <w:numFmt w:val="lowerRoman"/>
+      <w:lvlText w:val="%3."/>
+      <w:lvlJc w:val="right"/>
+      <w:pPr>
+        <w:ind w:left="4320" w:hanging="180"/>
+      </w:pPr>
+    </w:lvl>
+    <w:lvl w:ilvl="3" w:tplc="0409000F" w:tentative="1">
+      <w:start w:val="1"/>
+      <w:numFmt w:val="decimal"/>
+      <w:lvlText w:val="%4."/>
+      <w:lvlJc w:val="left"/>
+      <w:pPr>
+        <w:ind w:left="5040" w:hanging="360"/>
+      </w:pPr>
+    </w:lvl>
+    <w:lvl w:ilvl="4" w:tplc="04090019" w:tentative="1">
+      <w:start w:val="1"/>
+      <w:numFmt w:val="lowerLetter"/>
+      <w:lvlText w:val="%5."/>
+      <w:lvlJc w:val="left"/>
+      <w:pPr>
+        <w:ind w:left="5760" w:hanging="360"/>
+      </w:pPr>
+    </w:lvl>
+    <w:lvl w:ilvl="5" w:tplc="0409001B" w:tentative="1">
+      <w:start w:val="1"/>
+      <w:numFmt w:val="lowerRoman"/>
+      <w:lvlText w:val="%6."/>
+      <w:lvlJc w:val="right"/>
+      <w:pPr>
+        <w:ind w:left="6480" w:hanging="180"/>
+      </w:pPr>
+    </w:lvl>
+    <w:lvl w:ilvl="6" w:tplc="0409000F" w:tentative="1">
+      <w:start w:val="1"/>
+      <w:numFmt w:val="decimal"/>
+      <w:lvlText w:val="%7."/>
+      <w:lvlJc w:val="left"/>
+      <w:pPr>
+        <w:ind w:left="7200" w:hanging="360"/>
+      </w:pPr>
+    </w:lvl>
+    <w:lvl w:ilvl="7" w:tplc="04090019" w:tentative="1">
+      <w:start w:val="1"/>
+      <w:numFmt w:val="lowerLetter"/>
+      <w:lvlText w:val="%8."/>
+      <w:lvlJc w:val="left"/>
+      <w:pPr>
+        <w:ind w:left="7920" w:hanging="360"/>
+      </w:pPr>
+    </w:lvl>
+    <w:lvl w:ilvl="8" w:tplc="0409001B" w:tentative="1">
+      <w:start w:val="1"/>
+      <w:numFmt w:val="lowerRoman"/>
+      <w:lvlText w:val="%9."/>
+      <w:lvlJc w:val="right"/>
+      <w:pPr>
+        <w:ind w:left="8640" w:hanging="180"/>
+      </w:pPr>
+    </w:lvl>
+  </w:abstractNum>
+  <w:abstractNum w:abstractNumId="5">
     <w:nsid w:val="11854E1D"/>
     <w:multiLevelType w:val="hybridMultilevel"/>
     <w:tmpl w:val="D7E87496"/>
@@ -3880,7 +4200,7 @@
       </w:rPr>
     </w:lvl>
   </w:abstractNum>
-  <w:abstractNum w:abstractNumId="5">
+  <w:abstractNum w:abstractNumId="6">
     <w:nsid w:val="15E63F2C"/>
     <w:multiLevelType w:val="hybridMultilevel"/>
     <w:tmpl w:val="8F80BD8C"/>
@@ -3993,7 +4313,7 @@
       </w:rPr>
     </w:lvl>
   </w:abstractNum>
-  <w:abstractNum w:abstractNumId="6">
+  <w:abstractNum w:abstractNumId="7">
     <w:nsid w:val="17BD6F7B"/>
     <w:multiLevelType w:val="multilevel"/>
     <w:tmpl w:val="017E7DA0"/>
@@ -4106,7 +4426,7 @@
       </w:pPr>
     </w:lvl>
   </w:abstractNum>
-  <w:abstractNum w:abstractNumId="7">
+  <w:abstractNum w:abstractNumId="8">
     <w:nsid w:val="1DBA0ED8"/>
     <w:multiLevelType w:val="multilevel"/>
     <w:tmpl w:val="3A622E6A"/>
@@ -4255,7 +4575,7 @@
       </w:rPr>
     </w:lvl>
   </w:abstractNum>
-  <w:abstractNum w:abstractNumId="8">
+  <w:abstractNum w:abstractNumId="9">
     <w:nsid w:val="22431AAC"/>
     <w:multiLevelType w:val="multilevel"/>
     <w:tmpl w:val="F1AE462C"/>
@@ -4404,7 +4724,7 @@
       </w:rPr>
     </w:lvl>
   </w:abstractNum>
-  <w:abstractNum w:abstractNumId="9">
+  <w:abstractNum w:abstractNumId="10">
     <w:nsid w:val="23A7740C"/>
     <w:multiLevelType w:val="hybridMultilevel"/>
     <w:tmpl w:val="61EC2600"/>
@@ -4517,7 +4837,7 @@
       </w:rPr>
     </w:lvl>
   </w:abstractNum>
-  <w:abstractNum w:abstractNumId="10">
+  <w:abstractNum w:abstractNumId="11">
     <w:nsid w:val="2CAB4492"/>
     <w:multiLevelType w:val="multilevel"/>
     <w:tmpl w:val="A6A6D69A"/>
@@ -4666,7 +4986,7 @@
       </w:rPr>
     </w:lvl>
   </w:abstractNum>
-  <w:abstractNum w:abstractNumId="11">
+  <w:abstractNum w:abstractNumId="12">
     <w:nsid w:val="304C10A6"/>
     <w:multiLevelType w:val="multilevel"/>
     <w:tmpl w:val="D07CB582"/>
@@ -4815,7 +5135,7 @@
       </w:rPr>
     </w:lvl>
   </w:abstractNum>
-  <w:abstractNum w:abstractNumId="12">
+  <w:abstractNum w:abstractNumId="13">
     <w:nsid w:val="36714BFC"/>
     <w:multiLevelType w:val="hybridMultilevel"/>
     <w:tmpl w:val="6DC22CF2"/>
@@ -4928,7 +5248,7 @@
       </w:rPr>
     </w:lvl>
   </w:abstractNum>
-  <w:abstractNum w:abstractNumId="13">
+  <w:abstractNum w:abstractNumId="14">
     <w:nsid w:val="3682549C"/>
     <w:multiLevelType w:val="multilevel"/>
     <w:tmpl w:val="441A1CA8"/>
@@ -5077,7 +5397,7 @@
       </w:rPr>
     </w:lvl>
   </w:abstractNum>
-  <w:abstractNum w:abstractNumId="14">
+  <w:abstractNum w:abstractNumId="15">
     <w:nsid w:val="3E4F1D90"/>
     <w:multiLevelType w:val="multilevel"/>
     <w:tmpl w:val="A5AE8044"/>
@@ -5226,7 +5546,7 @@
       </w:rPr>
     </w:lvl>
   </w:abstractNum>
-  <w:abstractNum w:abstractNumId="15">
+  <w:abstractNum w:abstractNumId="16">
     <w:nsid w:val="46E4647B"/>
     <w:multiLevelType w:val="hybridMultilevel"/>
     <w:tmpl w:val="0B1459D2"/>
@@ -5339,7 +5659,7 @@
       </w:rPr>
     </w:lvl>
   </w:abstractNum>
-  <w:abstractNum w:abstractNumId="16">
+  <w:abstractNum w:abstractNumId="17">
     <w:nsid w:val="4F885BF6"/>
     <w:multiLevelType w:val="multilevel"/>
     <w:tmpl w:val="5E205308"/>
@@ -5488,7 +5808,7 @@
       </w:rPr>
     </w:lvl>
   </w:abstractNum>
-  <w:abstractNum w:abstractNumId="17">
+  <w:abstractNum w:abstractNumId="18">
     <w:nsid w:val="57187F5B"/>
     <w:multiLevelType w:val="multilevel"/>
     <w:tmpl w:val="4BC084D2"/>
@@ -5637,7 +5957,7 @@
       </w:rPr>
     </w:lvl>
   </w:abstractNum>
-  <w:abstractNum w:abstractNumId="18">
+  <w:abstractNum w:abstractNumId="19">
     <w:nsid w:val="58F33455"/>
     <w:multiLevelType w:val="hybridMultilevel"/>
     <w:tmpl w:val="C40CB5B8"/>
@@ -5750,7 +6070,7 @@
       </w:rPr>
     </w:lvl>
   </w:abstractNum>
-  <w:abstractNum w:abstractNumId="19">
+  <w:abstractNum w:abstractNumId="20">
     <w:nsid w:val="5F2D0F98"/>
     <w:multiLevelType w:val="hybridMultilevel"/>
     <w:tmpl w:val="FA149B56"/>
@@ -5863,7 +6183,120 @@
       </w:rPr>
     </w:lvl>
   </w:abstractNum>
-  <w:abstractNum w:abstractNumId="20">
+  <w:abstractNum w:abstractNumId="21">
+    <w:nsid w:val="60E90C87"/>
+    <w:multiLevelType w:val="hybridMultilevel"/>
+    <w:tmpl w:val="6C5A58D0"/>
+    <w:lvl w:ilvl="0" w:tplc="04090001">
+      <w:start w:val="1"/>
+      <w:numFmt w:val="bullet"/>
+      <w:lvlText w:val=""/>
+      <w:lvlJc w:val="left"/>
+      <w:pPr>
+        <w:ind w:left="720" w:hanging="360"/>
+      </w:pPr>
+      <w:rPr>
+        <w:rFonts w:ascii="Symbol" w:hAnsi="Symbol" w:hint="default"/>
+      </w:rPr>
+    </w:lvl>
+    <w:lvl w:ilvl="1" w:tplc="04090003">
+      <w:start w:val="1"/>
+      <w:numFmt w:val="bullet"/>
+      <w:lvlText w:val="o"/>
+      <w:lvlJc w:val="left"/>
+      <w:pPr>
+        <w:ind w:left="1440" w:hanging="360"/>
+      </w:pPr>
+      <w:rPr>
+        <w:rFonts w:ascii="Courier New" w:hAnsi="Courier New" w:hint="default"/>
+      </w:rPr>
+    </w:lvl>
+    <w:lvl w:ilvl="2" w:tplc="04090005">
+      <w:start w:val="1"/>
+      <w:numFmt w:val="bullet"/>
+      <w:lvlText w:val=""/>
+      <w:lvlJc w:val="left"/>
+      <w:pPr>
+        <w:ind w:left="2160" w:hanging="360"/>
+      </w:pPr>
+      <w:rPr>
+        <w:rFonts w:ascii="Wingdings" w:hAnsi="Wingdings" w:hint="default"/>
+      </w:rPr>
+    </w:lvl>
+    <w:lvl w:ilvl="3" w:tplc="04090001">
+      <w:start w:val="1"/>
+      <w:numFmt w:val="bullet"/>
+      <w:lvlText w:val=""/>
+      <w:lvlJc w:val="left"/>
+      <w:pPr>
+        <w:ind w:left="2880" w:hanging="360"/>
+      </w:pPr>
+      <w:rPr>
+        <w:rFonts w:ascii="Symbol" w:hAnsi="Symbol" w:hint="default"/>
+      </w:rPr>
+    </w:lvl>
+    <w:lvl w:ilvl="4" w:tplc="04090003" w:tentative="1">
+      <w:start w:val="1"/>
+      <w:numFmt w:val="bullet"/>
+      <w:lvlText w:val="o"/>
+      <w:lvlJc w:val="left"/>
+      <w:pPr>
+        <w:ind w:left="3600" w:hanging="360"/>
+      </w:pPr>
+      <w:rPr>
+        <w:rFonts w:ascii="Courier New" w:hAnsi="Courier New" w:hint="default"/>
+      </w:rPr>
+    </w:lvl>
+    <w:lvl w:ilvl="5" w:tplc="04090005" w:tentative="1">
+      <w:start w:val="1"/>
+      <w:numFmt w:val="bullet"/>
+      <w:lvlText w:val=""/>
+      <w:lvlJc w:val="left"/>
+      <w:pPr>
+        <w:ind w:left="4320" w:hanging="360"/>
+      </w:pPr>
+      <w:rPr>
+        <w:rFonts w:ascii="Wingdings" w:hAnsi="Wingdings" w:hint="default"/>
+      </w:rPr>
+    </w:lvl>
+    <w:lvl w:ilvl="6" w:tplc="04090001" w:tentative="1">
+      <w:start w:val="1"/>
+      <w:numFmt w:val="bullet"/>
+      <w:lvlText w:val=""/>
+      <w:lvlJc w:val="left"/>
+      <w:pPr>
+        <w:ind w:left="5040" w:hanging="360"/>
+      </w:pPr>
+      <w:rPr>
+        <w:rFonts w:ascii="Symbol" w:hAnsi="Symbol" w:hint="default"/>
+      </w:rPr>
+    </w:lvl>
+    <w:lvl w:ilvl="7" w:tplc="04090003" w:tentative="1">
+      <w:start w:val="1"/>
+      <w:numFmt w:val="bullet"/>
+      <w:lvlText w:val="o"/>
+      <w:lvlJc w:val="left"/>
+      <w:pPr>
+        <w:ind w:left="5760" w:hanging="360"/>
+      </w:pPr>
+      <w:rPr>
+        <w:rFonts w:ascii="Courier New" w:hAnsi="Courier New" w:hint="default"/>
+      </w:rPr>
+    </w:lvl>
+    <w:lvl w:ilvl="8" w:tplc="04090005" w:tentative="1">
+      <w:start w:val="1"/>
+      <w:numFmt w:val="bullet"/>
+      <w:lvlText w:val=""/>
+      <w:lvlJc w:val="left"/>
+      <w:pPr>
+        <w:ind w:left="6480" w:hanging="360"/>
+      </w:pPr>
+      <w:rPr>
+        <w:rFonts w:ascii="Wingdings" w:hAnsi="Wingdings" w:hint="default"/>
+      </w:rPr>
+    </w:lvl>
+  </w:abstractNum>
+  <w:abstractNum w:abstractNumId="22">
     <w:nsid w:val="610839BC"/>
     <w:multiLevelType w:val="hybridMultilevel"/>
     <w:tmpl w:val="3A4CEC64"/>
@@ -5976,7 +6409,7 @@
       </w:rPr>
     </w:lvl>
   </w:abstractNum>
-  <w:abstractNum w:abstractNumId="21">
+  <w:abstractNum w:abstractNumId="23">
     <w:nsid w:val="62D30830"/>
     <w:multiLevelType w:val="multilevel"/>
     <w:tmpl w:val="765867AA"/>
@@ -6125,7 +6558,7 @@
       </w:rPr>
     </w:lvl>
   </w:abstractNum>
-  <w:abstractNum w:abstractNumId="22">
+  <w:abstractNum w:abstractNumId="24">
     <w:nsid w:val="63E041A3"/>
     <w:multiLevelType w:val="hybridMultilevel"/>
     <w:tmpl w:val="A84AD402"/>
@@ -6211,7 +6644,7 @@
       </w:pPr>
     </w:lvl>
   </w:abstractNum>
-  <w:abstractNum w:abstractNumId="23">
+  <w:abstractNum w:abstractNumId="25">
     <w:nsid w:val="72F44FD8"/>
     <w:multiLevelType w:val="hybridMultilevel"/>
     <w:tmpl w:val="6010C356"/>
@@ -6324,7 +6757,7 @@
       </w:rPr>
     </w:lvl>
   </w:abstractNum>
-  <w:abstractNum w:abstractNumId="24">
+  <w:abstractNum w:abstractNumId="26">
     <w:nsid w:val="732D5AB7"/>
     <w:multiLevelType w:val="hybridMultilevel"/>
     <w:tmpl w:val="E578EB4C"/>
@@ -6437,7 +6870,7 @@
       </w:rPr>
     </w:lvl>
   </w:abstractNum>
-  <w:abstractNum w:abstractNumId="25">
+  <w:abstractNum w:abstractNumId="27">
     <w:nsid w:val="739F6429"/>
     <w:multiLevelType w:val="multilevel"/>
     <w:tmpl w:val="964666E4"/>
@@ -6586,7 +7019,7 @@
       </w:rPr>
     </w:lvl>
   </w:abstractNum>
-  <w:abstractNum w:abstractNumId="26">
+  <w:abstractNum w:abstractNumId="28">
     <w:nsid w:val="78940F59"/>
     <w:multiLevelType w:val="hybridMultilevel"/>
     <w:tmpl w:val="DE028538"/>
@@ -6699,7 +7132,7 @@
       </w:rPr>
     </w:lvl>
   </w:abstractNum>
-  <w:abstractNum w:abstractNumId="27">
+  <w:abstractNum w:abstractNumId="29">
     <w:nsid w:val="789C3E86"/>
     <w:multiLevelType w:val="multilevel"/>
     <w:tmpl w:val="B9AA27D8"/>
@@ -6848,7 +7281,7 @@
       </w:rPr>
     </w:lvl>
   </w:abstractNum>
-  <w:abstractNum w:abstractNumId="28">
+  <w:abstractNum w:abstractNumId="30">
     <w:nsid w:val="7A364093"/>
     <w:multiLevelType w:val="hybridMultilevel"/>
     <w:tmpl w:val="ED50B2F4"/>
@@ -6934,7 +7367,7 @@
       </w:pPr>
     </w:lvl>
   </w:abstractNum>
-  <w:abstractNum w:abstractNumId="29">
+  <w:abstractNum w:abstractNumId="31">
     <w:nsid w:val="7C6B6174"/>
     <w:multiLevelType w:val="multilevel"/>
     <w:tmpl w:val="B8B20416"/>
@@ -7083,7 +7516,7 @@
       </w:rPr>
     </w:lvl>
   </w:abstractNum>
-  <w:abstractNum w:abstractNumId="30">
+  <w:abstractNum w:abstractNumId="32">
     <w:nsid w:val="7DDA69DA"/>
     <w:multiLevelType w:val="multilevel"/>
     <w:tmpl w:val="486CE8D0"/>
@@ -7232,7 +7665,7 @@
       </w:rPr>
     </w:lvl>
   </w:abstractNum>
-  <w:abstractNum w:abstractNumId="31">
+  <w:abstractNum w:abstractNumId="33">
     <w:nsid w:val="7F9C53CF"/>
     <w:multiLevelType w:val="multilevel"/>
     <w:tmpl w:val="F610472C"/>
@@ -7382,13 +7815,13 @@
     </w:lvl>
   </w:abstractNum>
   <w:num w:numId="1">
-    <w:abstractNumId w:val="16"/>
+    <w:abstractNumId w:val="17"/>
   </w:num>
   <w:num w:numId="2">
-    <w:abstractNumId w:val="25"/>
+    <w:abstractNumId w:val="27"/>
   </w:num>
   <w:num w:numId="3">
-    <w:abstractNumId w:val="25"/>
+    <w:abstractNumId w:val="27"/>
     <w:lvlOverride w:ilvl="3">
       <w:lvl w:ilvl="3">
         <w:numFmt w:val="bullet"/>
@@ -7408,22 +7841,22 @@
     </w:lvlOverride>
   </w:num>
   <w:num w:numId="4">
-    <w:abstractNumId w:val="17"/>
+    <w:abstractNumId w:val="18"/>
   </w:num>
   <w:num w:numId="5">
-    <w:abstractNumId w:val="27"/>
+    <w:abstractNumId w:val="29"/>
   </w:num>
   <w:num w:numId="6">
-    <w:abstractNumId w:val="8"/>
+    <w:abstractNumId w:val="9"/>
   </w:num>
   <w:num w:numId="7">
-    <w:abstractNumId w:val="14"/>
+    <w:abstractNumId w:val="15"/>
   </w:num>
   <w:num w:numId="8">
-    <w:abstractNumId w:val="10"/>
+    <w:abstractNumId w:val="11"/>
   </w:num>
   <w:num w:numId="9">
-    <w:abstractNumId w:val="10"/>
+    <w:abstractNumId w:val="11"/>
     <w:lvlOverride w:ilvl="3">
       <w:lvl w:ilvl="3">
         <w:numFmt w:val="bullet"/>
@@ -7443,22 +7876,22 @@
     </w:lvlOverride>
   </w:num>
   <w:num w:numId="10">
-    <w:abstractNumId w:val="13"/>
+    <w:abstractNumId w:val="14"/>
   </w:num>
   <w:num w:numId="11">
-    <w:abstractNumId w:val="24"/>
+    <w:abstractNumId w:val="26"/>
   </w:num>
   <w:num w:numId="12">
     <w:abstractNumId w:val="0"/>
   </w:num>
   <w:num w:numId="13">
-    <w:abstractNumId w:val="26"/>
+    <w:abstractNumId w:val="28"/>
   </w:num>
   <w:num w:numId="14">
-    <w:abstractNumId w:val="30"/>
+    <w:abstractNumId w:val="32"/>
   </w:num>
   <w:num w:numId="15">
-    <w:abstractNumId w:val="30"/>
+    <w:abstractNumId w:val="32"/>
     <w:lvlOverride w:ilvl="1">
       <w:lvl w:ilvl="1">
         <w:numFmt w:val="bullet"/>
@@ -7478,13 +7911,13 @@
     </w:lvlOverride>
   </w:num>
   <w:num w:numId="16">
-    <w:abstractNumId w:val="31"/>
+    <w:abstractNumId w:val="33"/>
   </w:num>
   <w:num w:numId="17">
-    <w:abstractNumId w:val="21"/>
+    <w:abstractNumId w:val="23"/>
   </w:num>
   <w:num w:numId="18">
-    <w:abstractNumId w:val="21"/>
+    <w:abstractNumId w:val="23"/>
     <w:lvlOverride w:ilvl="1">
       <w:lvl w:ilvl="1">
         <w:numFmt w:val="bullet"/>
@@ -7504,7 +7937,7 @@
     </w:lvlOverride>
   </w:num>
   <w:num w:numId="19">
-    <w:abstractNumId w:val="21"/>
+    <w:abstractNumId w:val="23"/>
     <w:lvlOverride w:ilvl="1">
       <w:lvl w:ilvl="1">
         <w:numFmt w:val="bullet"/>
@@ -7541,10 +7974,10 @@
     </w:lvlOverride>
   </w:num>
   <w:num w:numId="20">
-    <w:abstractNumId w:val="7"/>
+    <w:abstractNumId w:val="8"/>
   </w:num>
   <w:num w:numId="21">
-    <w:abstractNumId w:val="7"/>
+    <w:abstractNumId w:val="8"/>
     <w:lvlOverride w:ilvl="1">
       <w:lvl w:ilvl="1">
         <w:numFmt w:val="bullet"/>
@@ -7564,7 +7997,7 @@
     </w:lvlOverride>
   </w:num>
   <w:num w:numId="22">
-    <w:abstractNumId w:val="7"/>
+    <w:abstractNumId w:val="8"/>
     <w:lvlOverride w:ilvl="1">
       <w:lvl w:ilvl="1">
         <w:numFmt w:val="bullet"/>
@@ -7601,10 +8034,10 @@
     </w:lvlOverride>
   </w:num>
   <w:num w:numId="23">
-    <w:abstractNumId w:val="11"/>
+    <w:abstractNumId w:val="12"/>
   </w:num>
   <w:num w:numId="24">
-    <w:abstractNumId w:val="11"/>
+    <w:abstractNumId w:val="12"/>
     <w:lvlOverride w:ilvl="1">
       <w:lvl w:ilvl="1">
         <w:numFmt w:val="bullet"/>
@@ -7624,7 +8057,7 @@
     </w:lvlOverride>
   </w:num>
   <w:num w:numId="25">
-    <w:abstractNumId w:val="11"/>
+    <w:abstractNumId w:val="12"/>
     <w:lvlOverride w:ilvl="1">
       <w:lvl w:ilvl="1">
         <w:numFmt w:val="bullet"/>
@@ -7661,52 +8094,58 @@
     </w:lvlOverride>
   </w:num>
   <w:num w:numId="26">
+    <w:abstractNumId w:val="20"/>
+  </w:num>
+  <w:num w:numId="27">
     <w:abstractNumId w:val="19"/>
   </w:num>
-  <w:num w:numId="27">
-    <w:abstractNumId w:val="18"/>
-  </w:num>
   <w:num w:numId="28">
-    <w:abstractNumId w:val="6"/>
+    <w:abstractNumId w:val="7"/>
   </w:num>
   <w:num w:numId="29">
-    <w:abstractNumId w:val="29"/>
+    <w:abstractNumId w:val="31"/>
   </w:num>
   <w:num w:numId="30">
     <w:abstractNumId w:val="1"/>
   </w:num>
   <w:num w:numId="31">
-    <w:abstractNumId w:val="15"/>
+    <w:abstractNumId w:val="16"/>
   </w:num>
   <w:num w:numId="32">
     <w:abstractNumId w:val="3"/>
   </w:num>
   <w:num w:numId="33">
-    <w:abstractNumId w:val="28"/>
+    <w:abstractNumId w:val="30"/>
   </w:num>
   <w:num w:numId="34">
-    <w:abstractNumId w:val="5"/>
+    <w:abstractNumId w:val="6"/>
   </w:num>
   <w:num w:numId="35">
     <w:abstractNumId w:val="2"/>
   </w:num>
   <w:num w:numId="36">
-    <w:abstractNumId w:val="12"/>
+    <w:abstractNumId w:val="13"/>
   </w:num>
   <w:num w:numId="37">
-    <w:abstractNumId w:val="4"/>
+    <w:abstractNumId w:val="5"/>
   </w:num>
   <w:num w:numId="38">
-    <w:abstractNumId w:val="9"/>
+    <w:abstractNumId w:val="10"/>
   </w:num>
   <w:num w:numId="39">
-    <w:abstractNumId w:val="23"/>
+    <w:abstractNumId w:val="25"/>
   </w:num>
   <w:num w:numId="40">
-    <w:abstractNumId w:val="20"/>
+    <w:abstractNumId w:val="22"/>
   </w:num>
   <w:num w:numId="41">
-    <w:abstractNumId w:val="22"/>
+    <w:abstractNumId w:val="24"/>
+  </w:num>
+  <w:num w:numId="42">
+    <w:abstractNumId w:val="21"/>
+  </w:num>
+  <w:num w:numId="43">
+    <w:abstractNumId w:val="4"/>
   </w:num>
 </w:numbering>
 </file>

</xml_diff>

<commit_message>
History slide and new images
</commit_message>
<xml_diff>
--- a/Lean Method Presentation Notes.docx
+++ b/Lean Method Presentation Notes.docx
@@ -168,8 +168,33 @@
           <w:rFonts w:ascii="Times" w:hAnsi="Times"/>
           <w:sz w:val="22"/>
         </w:rPr>
-        <w:t>2003 book by Mary Poppendieck and Tom Poppendieck</w:t>
-      </w:r>
+        <w:t xml:space="preserve">2003 book by Mary </w:t>
+      </w:r>
+      <w:proofErr w:type="spellStart"/>
+      <w:r>
+        <w:rPr>
+          <w:rFonts w:ascii="Times" w:hAnsi="Times"/>
+          <w:sz w:val="22"/>
+        </w:rPr>
+        <w:t>Poppendieck</w:t>
+      </w:r>
+      <w:proofErr w:type="spellEnd"/>
+      <w:r>
+        <w:rPr>
+          <w:rFonts w:ascii="Times" w:hAnsi="Times"/>
+          <w:sz w:val="22"/>
+        </w:rPr>
+        <w:t xml:space="preserve"> and Tom </w:t>
+      </w:r>
+      <w:proofErr w:type="spellStart"/>
+      <w:r>
+        <w:rPr>
+          <w:rFonts w:ascii="Times" w:hAnsi="Times"/>
+          <w:sz w:val="22"/>
+        </w:rPr>
+        <w:t>Poppendieck</w:t>
+      </w:r>
+      <w:proofErr w:type="spellEnd"/>
     </w:p>
     <w:p>
       <w:pPr>
@@ -283,12 +308,21 @@
           <w:sz w:val="22"/>
         </w:rPr>
       </w:pPr>
-      <w:r>
-        <w:rPr>
-          <w:rFonts w:ascii="Times" w:hAnsi="Times" w:cs="Times New Roman"/>
-          <w:sz w:val="22"/>
-        </w:rPr>
-        <w:t>Muda – mea</w:t>
+      <w:proofErr w:type="spellStart"/>
+      <w:r>
+        <w:rPr>
+          <w:rFonts w:ascii="Times" w:hAnsi="Times" w:cs="Times New Roman"/>
+          <w:sz w:val="22"/>
+        </w:rPr>
+        <w:t>Muda</w:t>
+      </w:r>
+      <w:proofErr w:type="spellEnd"/>
+      <w:r>
+        <w:rPr>
+          <w:rFonts w:ascii="Times" w:hAnsi="Times" w:cs="Times New Roman"/>
+          <w:sz w:val="22"/>
+        </w:rPr>
+        <w:t xml:space="preserve"> – mea</w:t>
       </w:r>
       <w:r>
         <w:rPr>
@@ -337,12 +371,21 @@
           <w:sz w:val="22"/>
         </w:rPr>
       </w:pPr>
-      <w:r>
-        <w:rPr>
-          <w:rFonts w:ascii="Times" w:hAnsi="Times" w:cs="Times New Roman"/>
-          <w:sz w:val="22"/>
-        </w:rPr>
-        <w:t>Muri – over burden, unreasonableness</w:t>
+      <w:proofErr w:type="spellStart"/>
+      <w:r>
+        <w:rPr>
+          <w:rFonts w:ascii="Times" w:hAnsi="Times" w:cs="Times New Roman"/>
+          <w:sz w:val="22"/>
+        </w:rPr>
+        <w:t>Muri</w:t>
+      </w:r>
+      <w:proofErr w:type="spellEnd"/>
+      <w:r>
+        <w:rPr>
+          <w:rFonts w:ascii="Times" w:hAnsi="Times" w:cs="Times New Roman"/>
+          <w:sz w:val="22"/>
+        </w:rPr>
+        <w:t xml:space="preserve"> – over burden, unreasonableness</w:t>
       </w:r>
     </w:p>
     <w:p>
@@ -542,7 +585,23 @@
           <w:rFonts w:ascii="Times" w:hAnsi="Times"/>
           <w:sz w:val="22"/>
         </w:rPr>
-        <w:t>Mary and Tom Poppendieck related this as:</w:t>
+        <w:t xml:space="preserve">Mary and Tom </w:t>
+      </w:r>
+      <w:proofErr w:type="spellStart"/>
+      <w:r>
+        <w:rPr>
+          <w:rFonts w:ascii="Times" w:hAnsi="Times"/>
+          <w:sz w:val="22"/>
+        </w:rPr>
+        <w:t>Poppendieck</w:t>
+      </w:r>
+      <w:proofErr w:type="spellEnd"/>
+      <w:r>
+        <w:rPr>
+          <w:rFonts w:ascii="Times" w:hAnsi="Times"/>
+          <w:sz w:val="22"/>
+        </w:rPr>
+        <w:t xml:space="preserve"> related this as:</w:t>
       </w:r>
     </w:p>
     <w:p>
@@ -2264,7 +2323,23 @@
           <w:rFonts w:ascii="Times" w:hAnsi="Times" w:cs="Times New Roman"/>
           <w:sz w:val="22"/>
         </w:rPr>
-        <w:t>Mary and Tom Poppendieck g</w:t>
+        <w:t xml:space="preserve">Mary and Tom </w:t>
+      </w:r>
+      <w:proofErr w:type="spellStart"/>
+      <w:r>
+        <w:rPr>
+          <w:rFonts w:ascii="Times" w:hAnsi="Times" w:cs="Times New Roman"/>
+          <w:sz w:val="22"/>
+        </w:rPr>
+        <w:t>Poppendieck</w:t>
+      </w:r>
+      <w:proofErr w:type="spellEnd"/>
+      <w:r>
+        <w:rPr>
+          <w:rFonts w:ascii="Times" w:hAnsi="Times" w:cs="Times New Roman"/>
+          <w:sz w:val="22"/>
+        </w:rPr>
+        <w:t xml:space="preserve"> g</w:t>
       </w:r>
       <w:r>
         <w:rPr>
@@ -2807,7 +2882,39 @@
           <w:rFonts w:ascii="Times" w:hAnsi="Times" w:cs="Times New Roman"/>
           <w:sz w:val="22"/>
         </w:rPr>
-        <w:t>Lean manufacturing was created by Taiichi Ohno (1912-1990)</w:t>
+        <w:t xml:space="preserve">Lean manufacturing was created by </w:t>
+      </w:r>
+      <w:proofErr w:type="spellStart"/>
+      <w:r>
+        <w:rPr>
+          <w:rFonts w:ascii="Times" w:hAnsi="Times" w:cs="Times New Roman"/>
+          <w:sz w:val="22"/>
+        </w:rPr>
+        <w:t>Taiichi</w:t>
+      </w:r>
+      <w:proofErr w:type="spellEnd"/>
+      <w:r>
+        <w:rPr>
+          <w:rFonts w:ascii="Times" w:hAnsi="Times" w:cs="Times New Roman"/>
+          <w:sz w:val="22"/>
+        </w:rPr>
+        <w:t xml:space="preserve"> </w:t>
+      </w:r>
+      <w:proofErr w:type="spellStart"/>
+      <w:r>
+        <w:rPr>
+          <w:rFonts w:ascii="Times" w:hAnsi="Times" w:cs="Times New Roman"/>
+          <w:sz w:val="22"/>
+        </w:rPr>
+        <w:t>Ohno</w:t>
+      </w:r>
+      <w:proofErr w:type="spellEnd"/>
+      <w:r>
+        <w:rPr>
+          <w:rFonts w:ascii="Times" w:hAnsi="Times" w:cs="Times New Roman"/>
+          <w:sz w:val="22"/>
+        </w:rPr>
+        <w:t xml:space="preserve"> (1912-1990)</w:t>
       </w:r>
     </w:p>
     <w:p>
@@ -4244,15 +4351,677 @@
           <w:rFonts w:ascii="Times" w:hAnsi="Times" w:cs="Times New Roman"/>
           <w:sz w:val="22"/>
         </w:rPr>
-        <w:t>It’s better to insure success, be sure that they have deep knowledge and a gemba attitude</w:t>
-      </w:r>
-      <w:r>
-        <w:rPr>
-          <w:rFonts w:ascii="Times" w:hAnsi="Times" w:cs="Times New Roman"/>
-          <w:sz w:val="22"/>
-        </w:rPr>
-        <w:t xml:space="preserve"> (Note: gemba = “the real place” in Japanese)</w:t>
-      </w:r>
+        <w:t xml:space="preserve">It’s better to insure success, be sure that they have deep knowledge and a </w:t>
+      </w:r>
+      <w:proofErr w:type="spellStart"/>
+      <w:r>
+        <w:rPr>
+          <w:rFonts w:ascii="Times" w:hAnsi="Times" w:cs="Times New Roman"/>
+          <w:sz w:val="22"/>
+        </w:rPr>
+        <w:t>gemba</w:t>
+      </w:r>
+      <w:proofErr w:type="spellEnd"/>
+      <w:r>
+        <w:rPr>
+          <w:rFonts w:ascii="Times" w:hAnsi="Times" w:cs="Times New Roman"/>
+          <w:sz w:val="22"/>
+        </w:rPr>
+        <w:t xml:space="preserve"> attitude</w:t>
+      </w:r>
+      <w:r>
+        <w:rPr>
+          <w:rFonts w:ascii="Times" w:hAnsi="Times" w:cs="Times New Roman"/>
+          <w:sz w:val="22"/>
+        </w:rPr>
+        <w:t xml:space="preserve"> (Note: </w:t>
+      </w:r>
+      <w:proofErr w:type="spellStart"/>
+      <w:r>
+        <w:rPr>
+          <w:rFonts w:ascii="Times" w:hAnsi="Times" w:cs="Times New Roman"/>
+          <w:sz w:val="22"/>
+        </w:rPr>
+        <w:t>gemba</w:t>
+      </w:r>
+      <w:proofErr w:type="spellEnd"/>
+      <w:r>
+        <w:rPr>
+          <w:rFonts w:ascii="Times" w:hAnsi="Times" w:cs="Times New Roman"/>
+          <w:sz w:val="22"/>
+        </w:rPr>
+        <w:t xml:space="preserve"> = “the real place” in Japanese)</w:t>
+      </w:r>
+    </w:p>
+    <w:p>
+      <w:pPr>
+        <w:rPr>
+          <w:rFonts w:ascii="Times" w:hAnsi="Times" w:cs="Times New Roman"/>
+          <w:sz w:val="22"/>
+        </w:rPr>
+      </w:pPr>
+    </w:p>
+    <w:p>
+      <w:pPr>
+        <w:pStyle w:val="ListParagraph"/>
+        <w:numPr>
+          <w:ilvl w:val="0"/>
+          <w:numId w:val="5"/>
+        </w:numPr>
+        <w:rPr>
+          <w:rFonts w:ascii="Times" w:hAnsi="Times" w:cs="Times New Roman"/>
+          <w:sz w:val="22"/>
+        </w:rPr>
+      </w:pPr>
+      <w:r>
+        <w:rPr>
+          <w:rFonts w:ascii="Times" w:hAnsi="Times" w:cs="Times New Roman"/>
+          <w:sz w:val="22"/>
+        </w:rPr>
+        <w:t>Brief History</w:t>
+      </w:r>
+    </w:p>
+    <w:p>
+      <w:pPr>
+        <w:pStyle w:val="ListParagraph"/>
+        <w:numPr>
+          <w:ilvl w:val="1"/>
+          <w:numId w:val="5"/>
+        </w:numPr>
+        <w:rPr>
+          <w:rFonts w:ascii="Times" w:hAnsi="Times" w:cs="Times New Roman"/>
+          <w:sz w:val="22"/>
+        </w:rPr>
+      </w:pPr>
+      <w:r>
+        <w:rPr>
+          <w:rFonts w:ascii="Times" w:hAnsi="Times" w:cs="Times New Roman"/>
+          <w:sz w:val="22"/>
+        </w:rPr>
+        <w:t>Henry Ford was the first person to truly integrate an entire production process</w:t>
+      </w:r>
+    </w:p>
+    <w:p>
+      <w:pPr>
+        <w:pStyle w:val="ListParagraph"/>
+        <w:numPr>
+          <w:ilvl w:val="2"/>
+          <w:numId w:val="5"/>
+        </w:numPr>
+        <w:rPr>
+          <w:rFonts w:ascii="Times" w:hAnsi="Times" w:cs="Times New Roman"/>
+          <w:sz w:val="22"/>
+        </w:rPr>
+      </w:pPr>
+      <w:r>
+        <w:rPr>
+          <w:rFonts w:ascii="Times" w:hAnsi="Times" w:cs="Times New Roman"/>
+          <w:sz w:val="22"/>
+        </w:rPr>
+        <w:t>He married consistently interchangeable parts with standard work and moving conveyance to create what he called flow production</w:t>
+      </w:r>
+    </w:p>
+    <w:p>
+      <w:pPr>
+        <w:pStyle w:val="ListParagraph"/>
+        <w:numPr>
+          <w:ilvl w:val="2"/>
+          <w:numId w:val="5"/>
+        </w:numPr>
+        <w:rPr>
+          <w:rFonts w:ascii="Times" w:hAnsi="Times" w:cs="Times New Roman"/>
+          <w:sz w:val="22"/>
+        </w:rPr>
+      </w:pPr>
+      <w:r>
+        <w:rPr>
+          <w:rFonts w:ascii="Times" w:hAnsi="Times" w:cs="Times New Roman"/>
+          <w:sz w:val="22"/>
+        </w:rPr>
+        <w:t>The problem with Ford’s system was not the flow, but rather it was his inability to provide variety</w:t>
+      </w:r>
+    </w:p>
+    <w:p>
+      <w:pPr>
+        <w:pStyle w:val="ListParagraph"/>
+        <w:numPr>
+          <w:ilvl w:val="3"/>
+          <w:numId w:val="5"/>
+        </w:numPr>
+        <w:rPr>
+          <w:rFonts w:ascii="Times" w:hAnsi="Times" w:cs="Times New Roman"/>
+          <w:sz w:val="22"/>
+        </w:rPr>
+      </w:pPr>
+      <w:r>
+        <w:rPr>
+          <w:rFonts w:ascii="Times" w:hAnsi="Times" w:cs="Times New Roman"/>
+          <w:sz w:val="22"/>
+        </w:rPr>
+        <w:t>His work: Ford lined up fabrication steps to fabricate and assemble the components going into the vehicle</w:t>
+      </w:r>
+    </w:p>
+    <w:p>
+      <w:pPr>
+        <w:pStyle w:val="ListParagraph"/>
+        <w:numPr>
+          <w:ilvl w:val="4"/>
+          <w:numId w:val="5"/>
+        </w:numPr>
+        <w:rPr>
+          <w:rFonts w:ascii="Times" w:hAnsi="Times" w:cs="Times New Roman"/>
+          <w:sz w:val="22"/>
+        </w:rPr>
+      </w:pPr>
+      <w:r>
+        <w:rPr>
+          <w:rFonts w:ascii="Times" w:hAnsi="Times" w:cs="Times New Roman"/>
+          <w:sz w:val="22"/>
+        </w:rPr>
+        <w:t>Problem: the Model T was limit to one color and one specification ending with all Model T chassis being identical</w:t>
+      </w:r>
+    </w:p>
+    <w:p>
+      <w:pPr>
+        <w:pStyle w:val="ListParagraph"/>
+        <w:numPr>
+          <w:ilvl w:val="1"/>
+          <w:numId w:val="5"/>
+        </w:numPr>
+        <w:rPr>
+          <w:rFonts w:ascii="Times" w:hAnsi="Times" w:cs="Times New Roman"/>
+          <w:sz w:val="22"/>
+        </w:rPr>
+      </w:pPr>
+      <w:proofErr w:type="spellStart"/>
+      <w:r>
+        <w:rPr>
+          <w:rFonts w:ascii="Times" w:hAnsi="Times" w:cs="Times New Roman"/>
+          <w:sz w:val="22"/>
+        </w:rPr>
+        <w:t>Taiichi</w:t>
+      </w:r>
+      <w:proofErr w:type="spellEnd"/>
+      <w:r>
+        <w:rPr>
+          <w:rFonts w:ascii="Times" w:hAnsi="Times" w:cs="Times New Roman"/>
+          <w:sz w:val="22"/>
+        </w:rPr>
+        <w:t xml:space="preserve"> </w:t>
+      </w:r>
+      <w:proofErr w:type="spellStart"/>
+      <w:r>
+        <w:rPr>
+          <w:rFonts w:ascii="Times" w:hAnsi="Times" w:cs="Times New Roman"/>
+          <w:sz w:val="22"/>
+        </w:rPr>
+        <w:t>Ohno</w:t>
+      </w:r>
+      <w:proofErr w:type="spellEnd"/>
+      <w:r>
+        <w:rPr>
+          <w:rFonts w:ascii="Times" w:hAnsi="Times" w:cs="Times New Roman"/>
+          <w:sz w:val="22"/>
+        </w:rPr>
+        <w:t xml:space="preserve"> and other at Toyota looked into the situation after the World War II</w:t>
+      </w:r>
+    </w:p>
+    <w:p>
+      <w:pPr>
+        <w:pStyle w:val="ListParagraph"/>
+        <w:numPr>
+          <w:ilvl w:val="2"/>
+          <w:numId w:val="5"/>
+        </w:numPr>
+        <w:rPr>
+          <w:rFonts w:ascii="Times" w:hAnsi="Times" w:cs="Times New Roman"/>
+          <w:sz w:val="22"/>
+        </w:rPr>
+      </w:pPr>
+      <w:r>
+        <w:rPr>
+          <w:rFonts w:ascii="Times" w:hAnsi="Times" w:cs="Times New Roman"/>
+          <w:sz w:val="22"/>
+        </w:rPr>
+        <w:t>It occurred to them that a series of simple innovations might make it more possible to provide both continuity in process flow and a wide variety in product offerings</w:t>
+      </w:r>
+    </w:p>
+    <w:p>
+      <w:pPr>
+        <w:pStyle w:val="ListParagraph"/>
+        <w:numPr>
+          <w:ilvl w:val="2"/>
+          <w:numId w:val="5"/>
+        </w:numPr>
+        <w:rPr>
+          <w:rFonts w:ascii="Times" w:hAnsi="Times" w:cs="Times New Roman"/>
+          <w:sz w:val="22"/>
+        </w:rPr>
+      </w:pPr>
+      <w:r>
+        <w:rPr>
+          <w:rFonts w:ascii="Times" w:hAnsi="Times" w:cs="Times New Roman"/>
+          <w:sz w:val="22"/>
+        </w:rPr>
+        <w:t>Revisit Ford’s original thinking and invented the Toyota Production System</w:t>
+      </w:r>
+    </w:p>
+    <w:p>
+      <w:pPr>
+        <w:pStyle w:val="ListParagraph"/>
+        <w:numPr>
+          <w:ilvl w:val="3"/>
+          <w:numId w:val="5"/>
+        </w:numPr>
+        <w:rPr>
+          <w:rFonts w:ascii="Times" w:hAnsi="Times" w:cs="Times New Roman"/>
+          <w:sz w:val="22"/>
+        </w:rPr>
+      </w:pPr>
+      <w:r>
+        <w:rPr>
+          <w:rFonts w:ascii="Times" w:hAnsi="Times" w:cs="Times New Roman"/>
+          <w:sz w:val="22"/>
+        </w:rPr>
+        <w:t>Shifted the focus of the manufacturing engineer from individual machines and their utilization to the flow of the product through the total process</w:t>
+      </w:r>
+    </w:p>
+    <w:p>
+      <w:pPr>
+        <w:pStyle w:val="ListParagraph"/>
+        <w:numPr>
+          <w:ilvl w:val="2"/>
+          <w:numId w:val="5"/>
+        </w:numPr>
+        <w:rPr>
+          <w:rFonts w:ascii="Times" w:hAnsi="Times" w:cs="Times New Roman"/>
+          <w:sz w:val="22"/>
+        </w:rPr>
+      </w:pPr>
+      <w:r>
+        <w:rPr>
+          <w:rFonts w:ascii="Times" w:hAnsi="Times" w:cs="Times New Roman"/>
+          <w:sz w:val="22"/>
+        </w:rPr>
+        <w:t xml:space="preserve">This created the lean </w:t>
+      </w:r>
+      <w:r>
+        <w:rPr>
+          <w:rFonts w:ascii="Times" w:hAnsi="Times" w:cs="Times New Roman"/>
+          <w:sz w:val="22"/>
+        </w:rPr>
+        <w:t>method</w:t>
+      </w:r>
+    </w:p>
+    <w:p>
+      <w:pPr>
+        <w:pStyle w:val="ListParagraph"/>
+        <w:numPr>
+          <w:ilvl w:val="1"/>
+          <w:numId w:val="5"/>
+        </w:numPr>
+        <w:rPr>
+          <w:rFonts w:ascii="Times" w:hAnsi="Times" w:cs="Times New Roman"/>
+          <w:sz w:val="22"/>
+        </w:rPr>
+      </w:pPr>
+      <w:r>
+        <w:rPr>
+          <w:rFonts w:ascii="Times" w:hAnsi="Times" w:cs="Times New Roman"/>
+          <w:sz w:val="22"/>
+        </w:rPr>
+        <w:t xml:space="preserve">The thought process of lean was thoroughly described in the book “The Machine That Change the World” by James P. Womack, Daniel </w:t>
+      </w:r>
+      <w:proofErr w:type="spellStart"/>
+      <w:r>
+        <w:rPr>
+          <w:rFonts w:ascii="Times" w:hAnsi="Times" w:cs="Times New Roman"/>
+          <w:sz w:val="22"/>
+        </w:rPr>
+        <w:t>Roos</w:t>
+      </w:r>
+      <w:proofErr w:type="spellEnd"/>
+      <w:r>
+        <w:rPr>
+          <w:rFonts w:ascii="Times" w:hAnsi="Times" w:cs="Times New Roman"/>
+          <w:sz w:val="22"/>
+        </w:rPr>
+        <w:t xml:space="preserve">, and </w:t>
+      </w:r>
+      <w:proofErr w:type="spellStart"/>
+      <w:r>
+        <w:rPr>
+          <w:rFonts w:ascii="Times" w:hAnsi="Times" w:cs="Times New Roman"/>
+          <w:sz w:val="22"/>
+        </w:rPr>
+        <w:t>Dainel</w:t>
+      </w:r>
+      <w:proofErr w:type="spellEnd"/>
+      <w:r>
+        <w:rPr>
+          <w:rFonts w:ascii="Times" w:hAnsi="Times" w:cs="Times New Roman"/>
+          <w:sz w:val="22"/>
+        </w:rPr>
+        <w:t xml:space="preserve"> T. Jones.</w:t>
+      </w:r>
+    </w:p>
+    <w:p>
+      <w:pPr>
+        <w:pStyle w:val="ListParagraph"/>
+        <w:numPr>
+          <w:ilvl w:val="1"/>
+          <w:numId w:val="5"/>
+        </w:numPr>
+        <w:rPr>
+          <w:rFonts w:ascii="Times" w:hAnsi="Times" w:cs="Times New Roman"/>
+          <w:sz w:val="22"/>
+        </w:rPr>
+      </w:pPr>
+      <w:r>
+        <w:rPr>
+          <w:rFonts w:ascii="Times" w:hAnsi="Times" w:cs="Times New Roman"/>
+          <w:sz w:val="22"/>
+        </w:rPr>
+        <w:t>In a subsequent volume, “Lean Thinking”, James P. Womack and Daniel T. Jones distilled these lean principles to 5 principles.</w:t>
+      </w:r>
+      <w:bookmarkStart w:id="0" w:name="_GoBack"/>
+      <w:bookmarkEnd w:id="0"/>
+    </w:p>
+    <w:p>
+      <w:pPr>
+        <w:rPr>
+          <w:rFonts w:ascii="Times" w:hAnsi="Times" w:cs="Times New Roman"/>
+          <w:sz w:val="22"/>
+        </w:rPr>
+      </w:pPr>
+    </w:p>
+    <w:p>
+      <w:pPr>
+        <w:pStyle w:val="ListParagraph"/>
+        <w:numPr>
+          <w:ilvl w:val="0"/>
+          <w:numId w:val="5"/>
+        </w:numPr>
+        <w:rPr>
+          <w:rFonts w:ascii="Times" w:hAnsi="Times" w:cs="Times New Roman"/>
+          <w:sz w:val="22"/>
+        </w:rPr>
+      </w:pPr>
+      <w:r>
+        <w:rPr>
+          <w:rFonts w:ascii="Times" w:hAnsi="Times" w:cs="Times New Roman"/>
+          <w:sz w:val="22"/>
+        </w:rPr>
+        <w:t>Lean Principles</w:t>
+      </w:r>
+    </w:p>
+    <w:p>
+      <w:pPr>
+        <w:pStyle w:val="ListParagraph"/>
+        <w:numPr>
+          <w:ilvl w:val="1"/>
+          <w:numId w:val="5"/>
+        </w:numPr>
+        <w:rPr>
+          <w:rFonts w:ascii="Times" w:hAnsi="Times" w:cs="Times New Roman"/>
+          <w:sz w:val="22"/>
+        </w:rPr>
+      </w:pPr>
+      <w:r>
+        <w:rPr>
+          <w:rFonts w:ascii="Times" w:hAnsi="Times" w:cs="Times New Roman"/>
+          <w:sz w:val="22"/>
+        </w:rPr>
+        <w:t>Identify Value</w:t>
+      </w:r>
+    </w:p>
+    <w:p>
+      <w:pPr>
+        <w:pStyle w:val="ListParagraph"/>
+        <w:numPr>
+          <w:ilvl w:val="1"/>
+          <w:numId w:val="5"/>
+        </w:numPr>
+        <w:rPr>
+          <w:rFonts w:ascii="Times" w:hAnsi="Times" w:cs="Times New Roman"/>
+          <w:sz w:val="22"/>
+        </w:rPr>
+      </w:pPr>
+      <w:r>
+        <w:rPr>
+          <w:rFonts w:ascii="Times" w:hAnsi="Times" w:cs="Times New Roman"/>
+          <w:sz w:val="22"/>
+        </w:rPr>
+        <w:t>Map the Value Stream</w:t>
+      </w:r>
+    </w:p>
+    <w:p>
+      <w:pPr>
+        <w:pStyle w:val="ListParagraph"/>
+        <w:numPr>
+          <w:ilvl w:val="1"/>
+          <w:numId w:val="5"/>
+        </w:numPr>
+        <w:rPr>
+          <w:rFonts w:ascii="Times" w:hAnsi="Times" w:cs="Times New Roman"/>
+          <w:sz w:val="22"/>
+        </w:rPr>
+      </w:pPr>
+      <w:r>
+        <w:rPr>
+          <w:rFonts w:ascii="Times" w:hAnsi="Times" w:cs="Times New Roman"/>
+          <w:sz w:val="22"/>
+        </w:rPr>
+        <w:t>Create Flow</w:t>
+      </w:r>
+    </w:p>
+    <w:p>
+      <w:pPr>
+        <w:pStyle w:val="ListParagraph"/>
+        <w:numPr>
+          <w:ilvl w:val="1"/>
+          <w:numId w:val="5"/>
+        </w:numPr>
+        <w:rPr>
+          <w:rFonts w:ascii="Times" w:hAnsi="Times" w:cs="Times New Roman"/>
+          <w:sz w:val="22"/>
+        </w:rPr>
+      </w:pPr>
+      <w:r>
+        <w:rPr>
+          <w:rFonts w:ascii="Times" w:hAnsi="Times" w:cs="Times New Roman"/>
+          <w:sz w:val="22"/>
+        </w:rPr>
+        <w:t>Establish Pull</w:t>
+      </w:r>
+    </w:p>
+    <w:p>
+      <w:pPr>
+        <w:pStyle w:val="ListParagraph"/>
+        <w:numPr>
+          <w:ilvl w:val="1"/>
+          <w:numId w:val="5"/>
+        </w:numPr>
+        <w:rPr>
+          <w:rFonts w:ascii="Times" w:hAnsi="Times" w:cs="Times New Roman"/>
+          <w:sz w:val="22"/>
+        </w:rPr>
+      </w:pPr>
+      <w:r>
+        <w:rPr>
+          <w:rFonts w:ascii="Times" w:hAnsi="Times" w:cs="Times New Roman"/>
+          <w:sz w:val="22"/>
+        </w:rPr>
+        <w:t>Seek Perfection</w:t>
+      </w:r>
+    </w:p>
+    <w:p>
+      <w:pPr>
+        <w:pStyle w:val="ListParagraph"/>
+        <w:numPr>
+          <w:ilvl w:val="0"/>
+          <w:numId w:val="5"/>
+        </w:numPr>
+        <w:rPr>
+          <w:rFonts w:ascii="Times" w:hAnsi="Times" w:cs="Times New Roman"/>
+          <w:sz w:val="22"/>
+        </w:rPr>
+      </w:pPr>
+      <w:r>
+        <w:rPr>
+          <w:rFonts w:ascii="Times" w:hAnsi="Times" w:cs="Times New Roman"/>
+          <w:sz w:val="22"/>
+        </w:rPr>
+        <w:t>Lean Software Development</w:t>
+      </w:r>
+    </w:p>
+    <w:p>
+      <w:pPr>
+        <w:pStyle w:val="ListParagraph"/>
+        <w:numPr>
+          <w:ilvl w:val="1"/>
+          <w:numId w:val="5"/>
+        </w:numPr>
+        <w:rPr>
+          <w:rFonts w:ascii="Times" w:hAnsi="Times" w:cs="Times New Roman"/>
+          <w:sz w:val="22"/>
+        </w:rPr>
+      </w:pPr>
+      <w:r>
+        <w:rPr>
+          <w:rFonts w:ascii="Times" w:hAnsi="Times" w:cs="Times New Roman"/>
+          <w:sz w:val="22"/>
+        </w:rPr>
+        <w:t>Eliminate Waste</w:t>
+      </w:r>
+    </w:p>
+    <w:p>
+      <w:pPr>
+        <w:pStyle w:val="ListParagraph"/>
+        <w:numPr>
+          <w:ilvl w:val="1"/>
+          <w:numId w:val="5"/>
+        </w:numPr>
+        <w:rPr>
+          <w:rFonts w:ascii="Times" w:hAnsi="Times" w:cs="Times New Roman"/>
+          <w:sz w:val="22"/>
+        </w:rPr>
+      </w:pPr>
+      <w:r>
+        <w:rPr>
+          <w:rFonts w:ascii="Times" w:hAnsi="Times" w:cs="Times New Roman"/>
+          <w:sz w:val="22"/>
+        </w:rPr>
+        <w:t>Increase Feedback</w:t>
+      </w:r>
+    </w:p>
+    <w:p>
+      <w:pPr>
+        <w:pStyle w:val="ListParagraph"/>
+        <w:numPr>
+          <w:ilvl w:val="1"/>
+          <w:numId w:val="5"/>
+        </w:numPr>
+        <w:rPr>
+          <w:rFonts w:ascii="Times" w:hAnsi="Times" w:cs="Times New Roman"/>
+          <w:sz w:val="22"/>
+        </w:rPr>
+      </w:pPr>
+      <w:r>
+        <w:rPr>
+          <w:rFonts w:ascii="Times" w:hAnsi="Times" w:cs="Times New Roman"/>
+          <w:sz w:val="22"/>
+        </w:rPr>
+        <w:t>Delay Commitment</w:t>
+      </w:r>
+    </w:p>
+    <w:p>
+      <w:pPr>
+        <w:pStyle w:val="ListParagraph"/>
+        <w:numPr>
+          <w:ilvl w:val="1"/>
+          <w:numId w:val="5"/>
+        </w:numPr>
+        <w:rPr>
+          <w:rFonts w:ascii="Times" w:hAnsi="Times" w:cs="Times New Roman"/>
+          <w:sz w:val="22"/>
+        </w:rPr>
+      </w:pPr>
+      <w:r>
+        <w:rPr>
+          <w:rFonts w:ascii="Times" w:hAnsi="Times" w:cs="Times New Roman"/>
+          <w:sz w:val="22"/>
+        </w:rPr>
+        <w:t>Deliver Fast</w:t>
+      </w:r>
+    </w:p>
+    <w:p>
+      <w:pPr>
+        <w:pStyle w:val="ListParagraph"/>
+        <w:numPr>
+          <w:ilvl w:val="1"/>
+          <w:numId w:val="5"/>
+        </w:numPr>
+        <w:rPr>
+          <w:rFonts w:ascii="Times" w:hAnsi="Times" w:cs="Times New Roman"/>
+          <w:sz w:val="22"/>
+        </w:rPr>
+      </w:pPr>
+      <w:r>
+        <w:rPr>
+          <w:rFonts w:ascii="Times" w:hAnsi="Times" w:cs="Times New Roman"/>
+          <w:sz w:val="22"/>
+        </w:rPr>
+        <w:t>Build Integrity In</w:t>
+      </w:r>
+    </w:p>
+    <w:p>
+      <w:pPr>
+        <w:pStyle w:val="ListParagraph"/>
+        <w:numPr>
+          <w:ilvl w:val="1"/>
+          <w:numId w:val="5"/>
+        </w:numPr>
+        <w:rPr>
+          <w:rFonts w:ascii="Times" w:hAnsi="Times" w:cs="Times New Roman"/>
+          <w:sz w:val="22"/>
+        </w:rPr>
+      </w:pPr>
+      <w:r>
+        <w:rPr>
+          <w:rFonts w:ascii="Times" w:hAnsi="Times" w:cs="Times New Roman"/>
+          <w:sz w:val="22"/>
+        </w:rPr>
+        <w:t>Empower the Team</w:t>
+      </w:r>
+    </w:p>
+    <w:p>
+      <w:pPr>
+        <w:pStyle w:val="ListParagraph"/>
+        <w:numPr>
+          <w:ilvl w:val="1"/>
+          <w:numId w:val="5"/>
+        </w:numPr>
+        <w:rPr>
+          <w:rFonts w:ascii="Times" w:hAnsi="Times" w:cs="Times New Roman"/>
+          <w:sz w:val="22"/>
+        </w:rPr>
+      </w:pPr>
+      <w:r>
+        <w:rPr>
+          <w:rFonts w:ascii="Times" w:hAnsi="Times" w:cs="Times New Roman"/>
+          <w:sz w:val="22"/>
+        </w:rPr>
+        <w:t>See the Whole</w:t>
+      </w:r>
+    </w:p>
+    <w:p>
+      <w:pPr>
+        <w:rPr>
+          <w:rFonts w:ascii="Times" w:hAnsi="Times" w:cs="Times New Roman"/>
+          <w:sz w:val="22"/>
+        </w:rPr>
+      </w:pPr>
     </w:p>
     <w:p>
       <w:pPr>
@@ -4773,8 +5542,6 @@
           <w:sz w:val="22"/>
         </w:rPr>
       </w:pPr>
-      <w:bookmarkStart w:id="0" w:name="_GoBack"/>
-      <w:bookmarkEnd w:id="0"/>
     </w:p>
     <w:p>
       <w:pPr>
@@ -5914,7 +6681,7 @@
   <w:abstractNum w:abstractNumId="10">
     <w:nsid w:val="784E1A44"/>
     <w:multiLevelType w:val="hybridMultilevel"/>
-    <w:tmpl w:val="1B248D06"/>
+    <w:tmpl w:val="479A480E"/>
     <w:lvl w:ilvl="0" w:tplc="04090001">
       <w:start w:val="1"/>
       <w:numFmt w:val="bullet"/>
@@ -5951,7 +6718,7 @@
         <w:rFonts w:ascii="Wingdings" w:hAnsi="Wingdings" w:hint="default"/>
       </w:rPr>
     </w:lvl>
-    <w:lvl w:ilvl="3" w:tplc="04090001" w:tentative="1">
+    <w:lvl w:ilvl="3" w:tplc="04090001">
       <w:start w:val="1"/>
       <w:numFmt w:val="bullet"/>
       <w:lvlText w:val=""/>
@@ -5963,7 +6730,7 @@
         <w:rFonts w:ascii="Symbol" w:hAnsi="Symbol" w:hint="default"/>
       </w:rPr>
     </w:lvl>
-    <w:lvl w:ilvl="4" w:tplc="04090003" w:tentative="1">
+    <w:lvl w:ilvl="4" w:tplc="04090003">
       <w:start w:val="1"/>
       <w:numFmt w:val="bullet"/>
       <w:lvlText w:val="o"/>

</xml_diff>